<commit_message>
Revised pseudocode to more accurately reflect the actual code. Changed working of proof.
</commit_message>
<xml_diff>
--- a/project2/Project Report - Project 2 Group 1.docx
+++ b/project2/Project Report - Project 2 Group 1.docx
@@ -760,18 +760,7 @@
       </w:r>
       <w:proofErr w:type="spellEnd"/>
       <w:r>
-        <w:t xml:space="preserve"> = </w:t>
-      </w:r>
-      <w:r>
-        <w:t>[</w:t>
-      </w:r>
-      <w:proofErr w:type="gramStart"/>
-      <w:r>
-        <w:t>0 :</w:t>
-      </w:r>
-      <w:proofErr w:type="gramEnd"/>
-      <w:r>
-        <w:t xml:space="preserve"> size of </w:t>
+        <w:t xml:space="preserve"> = [array of size </w:t>
       </w:r>
       <w:proofErr w:type="spellStart"/>
       <w:r>
@@ -779,7 +768,7 @@
       </w:r>
       <w:proofErr w:type="spellEnd"/>
       <w:r>
-        <w:t>]</w:t>
+        <w:t xml:space="preserve"> initialized to 0]</w:t>
       </w:r>
     </w:p>
     <w:p>
@@ -837,11 +826,14 @@
       </w:r>
       <w:proofErr w:type="gramStart"/>
       <w:r>
-        <w:t>count</w:t>
+        <w:rPr>
+          <w:b/>
+        </w:rPr>
+        <w:t>if</w:t>
       </w:r>
       <w:proofErr w:type="gramEnd"/>
       <w:r>
-        <w:t xml:space="preserve"> = floor(change/</w:t>
+        <w:t xml:space="preserve"> </w:t>
       </w:r>
       <w:proofErr w:type="spellStart"/>
       <w:r>
@@ -857,7 +849,7 @@
       </w:r>
       <w:proofErr w:type="spellEnd"/>
       <w:r>
-        <w:t>])</w:t>
+        <w:t>] &lt;= change</w:t>
       </w:r>
     </w:p>
     <w:p>
@@ -870,19 +862,32 @@
       <w:r>
         <w:tab/>
       </w:r>
+      <w:r>
+        <w:tab/>
+      </w:r>
+      <w:proofErr w:type="spellStart"/>
+      <w:r>
+        <w:t>coin_array</w:t>
+      </w:r>
+      <w:proofErr w:type="spellEnd"/>
+      <w:r>
+        <w:t>[</w:t>
+      </w:r>
+      <w:proofErr w:type="spellStart"/>
+      <w:r>
+        <w:t>i</w:t>
+      </w:r>
+      <w:proofErr w:type="spellEnd"/>
+      <w:r>
+        <w:t xml:space="preserve">] = </w:t>
+      </w:r>
       <w:proofErr w:type="gramStart"/>
       <w:r>
-        <w:t>change</w:t>
+        <w:t>floor(</w:t>
       </w:r>
       <w:proofErr w:type="gramEnd"/>
       <w:r>
-        <w:t xml:space="preserve"> = change – </w:t>
-      </w:r>
-      <w:r>
-        <w:t>(</w:t>
-      </w:r>
-      <w:r>
-        <w:t xml:space="preserve">count * </w:t>
+        <w:t>change/</w:t>
       </w:r>
       <w:proofErr w:type="spellStart"/>
       <w:r>
@@ -898,10 +903,7 @@
       </w:r>
       <w:proofErr w:type="spellEnd"/>
       <w:r>
-        <w:t>]</w:t>
-      </w:r>
-      <w:r>
-        <w:t>)</w:t>
+        <w:t>])</w:t>
       </w:r>
     </w:p>
     <w:p>
@@ -914,8 +916,27 @@
       <w:r>
         <w:tab/>
       </w:r>
+      <w:r>
+        <w:tab/>
+      </w:r>
       <w:proofErr w:type="spellStart"/>
       <w:r>
+        <w:t>coin_count</w:t>
+      </w:r>
+      <w:proofErr w:type="spellEnd"/>
+      <w:r>
+        <w:t xml:space="preserve"> = </w:t>
+      </w:r>
+      <w:proofErr w:type="spellStart"/>
+      <w:r>
+        <w:t>coin_count</w:t>
+      </w:r>
+      <w:proofErr w:type="spellEnd"/>
+      <w:r>
+        <w:t xml:space="preserve"> + </w:t>
+      </w:r>
+      <w:proofErr w:type="spellStart"/>
+      <w:r>
         <w:t>coin_array</w:t>
       </w:r>
       <w:proofErr w:type="spellEnd"/>
@@ -928,10 +949,7 @@
       </w:r>
       <w:proofErr w:type="spellEnd"/>
       <w:r>
-        <w:t xml:space="preserve">] = </w:t>
-      </w:r>
-      <w:r>
-        <w:t>count</w:t>
+        <w:t>]</w:t>
       </w:r>
     </w:p>
     <w:p>
@@ -944,24 +962,32 @@
       <w:r>
         <w:tab/>
       </w:r>
+      <w:r>
+        <w:tab/>
+      </w:r>
+      <w:proofErr w:type="gramStart"/>
+      <w:r>
+        <w:t>change</w:t>
+      </w:r>
+      <w:proofErr w:type="gramEnd"/>
+      <w:r>
+        <w:t xml:space="preserve"> = change MOD </w:t>
+      </w:r>
       <w:proofErr w:type="spellStart"/>
       <w:r>
-        <w:t>coin_count</w:t>
+        <w:t>coin_values</w:t>
       </w:r>
       <w:proofErr w:type="spellEnd"/>
       <w:r>
-        <w:t xml:space="preserve"> = </w:t>
+        <w:t>[</w:t>
       </w:r>
       <w:proofErr w:type="spellStart"/>
       <w:r>
-        <w:t>coin_count</w:t>
+        <w:t>i</w:t>
       </w:r>
       <w:proofErr w:type="spellEnd"/>
       <w:r>
-        <w:t xml:space="preserve"> + </w:t>
-      </w:r>
-      <w:r>
-        <w:t>count</w:t>
+        <w:t>]</w:t>
       </w:r>
     </w:p>
     <w:p>
@@ -1056,15 +1082,15 @@
       </w:r>
       <w:proofErr w:type="spellEnd"/>
       <w:r>
-        <w:t xml:space="preserve"> = 2D array with </w:t>
-      </w:r>
-      <w:proofErr w:type="spellStart"/>
-      <w:r>
-        <w:t>array.length</w:t>
-      </w:r>
-      <w:proofErr w:type="spellEnd"/>
-      <w:r>
-        <w:t xml:space="preserve"> columns initialized to 0</w:t>
+        <w:t xml:space="preserve"> = [0</w:t>
+      </w:r>
+      <w:proofErr w:type="gramStart"/>
+      <w:r>
+        <w:t>..A</w:t>
+      </w:r>
+      <w:proofErr w:type="gramEnd"/>
+      <w:r>
+        <w:t>, 0..array.length - 1] 2D array initialized to 0</w:t>
       </w:r>
     </w:p>
     <w:p>
@@ -1257,15 +1283,23 @@
       </w:r>
       <w:proofErr w:type="gramEnd"/>
       <w:r>
-        <w:t xml:space="preserve"> array[j] &lt;= </w:t>
+        <w:t xml:space="preserve"> </w:t>
       </w:r>
       <w:proofErr w:type="spellStart"/>
       <w:r>
+        <w:t>coin_val</w:t>
+      </w:r>
+      <w:proofErr w:type="spellEnd"/>
+      <w:r>
+        <w:t xml:space="preserve"> &lt;= </w:t>
+      </w:r>
+      <w:proofErr w:type="spellStart"/>
+      <w:r>
         <w:t>i</w:t>
       </w:r>
       <w:proofErr w:type="spellEnd"/>
       <w:r>
-        <w:t xml:space="preserve"> and </w:t>
+        <w:t xml:space="preserve"> and (</w:t>
       </w:r>
       <w:proofErr w:type="spellStart"/>
       <w:r>
@@ -1286,6 +1320,39 @@
       <w:proofErr w:type="spellStart"/>
       <w:r>
         <w:t>min_count</w:t>
+      </w:r>
+      <w:proofErr w:type="spellEnd"/>
+      <w:r>
+        <w:t>)</w:t>
+      </w:r>
+    </w:p>
+    <w:p>
+      <w:pPr>
+        <w:spacing w:after="0"/>
+      </w:pPr>
+      <w:r>
+        <w:tab/>
+      </w:r>
+      <w:r>
+        <w:tab/>
+      </w:r>
+      <w:r>
+        <w:tab/>
+      </w:r>
+      <w:r>
+        <w:tab/>
+      </w:r>
+      <w:proofErr w:type="spellStart"/>
+      <w:r>
+        <w:t>min_count</w:t>
+      </w:r>
+      <w:proofErr w:type="spellEnd"/>
+      <w:r>
+        <w:t xml:space="preserve"> = </w:t>
+      </w:r>
+      <w:proofErr w:type="spellStart"/>
+      <w:r>
+        <w:t>current_count</w:t>
       </w:r>
       <w:proofErr w:type="spellEnd"/>
     </w:p>
@@ -1307,17 +1374,12 @@
       </w:r>
       <w:proofErr w:type="spellStart"/>
       <w:r>
-        <w:t>min_count</w:t>
+        <w:t>coin_index</w:t>
       </w:r>
       <w:proofErr w:type="spellEnd"/>
       <w:r>
-        <w:t xml:space="preserve"> = </w:t>
-      </w:r>
-      <w:proofErr w:type="spellStart"/>
-      <w:r>
-        <w:t>current_count</w:t>
-      </w:r>
-      <w:proofErr w:type="spellEnd"/>
+        <w:t xml:space="preserve"> = j</w:t>
+      </w:r>
     </w:p>
     <w:p>
       <w:pPr>
@@ -1329,19 +1391,48 @@
       <w:r>
         <w:tab/>
       </w:r>
-      <w:r>
-        <w:tab/>
-      </w:r>
-      <w:r>
-        <w:tab/>
-      </w:r>
       <w:proofErr w:type="spellStart"/>
       <w:r>
-        <w:t>coin_index</w:t>
+        <w:t>min</w:t>
+      </w:r>
+      <w:r>
+        <w:t>_coins</w:t>
       </w:r>
       <w:proofErr w:type="spellEnd"/>
       <w:r>
-        <w:t xml:space="preserve"> = j</w:t>
+        <w:t>[</w:t>
+      </w:r>
+      <w:proofErr w:type="spellStart"/>
+      <w:r>
+        <w:t>i</w:t>
+      </w:r>
+      <w:proofErr w:type="spellEnd"/>
+      <w:r>
+        <w:t>]</w:t>
+      </w:r>
+      <w:r>
+        <w:t xml:space="preserve"> = copy of </w:t>
+      </w:r>
+      <w:proofErr w:type="spellStart"/>
+      <w:r>
+        <w:t>min_</w:t>
+      </w:r>
+      <w:proofErr w:type="gramStart"/>
+      <w:r>
+        <w:t>coins</w:t>
+      </w:r>
+      <w:proofErr w:type="spellEnd"/>
+      <w:r>
+        <w:t>[</w:t>
+      </w:r>
+      <w:proofErr w:type="spellStart"/>
+      <w:proofErr w:type="gramEnd"/>
+      <w:r>
+        <w:t>i</w:t>
+      </w:r>
+      <w:proofErr w:type="spellEnd"/>
+      <w:r>
+        <w:t xml:space="preserve"> – 1]</w:t>
       </w:r>
     </w:p>
     <w:p>
@@ -1356,10 +1447,7 @@
       </w:r>
       <w:proofErr w:type="spellStart"/>
       <w:r>
-        <w:t>min</w:t>
-      </w:r>
-      <w:r>
-        <w:t>_coins</w:t>
+        <w:t>min_coins</w:t>
       </w:r>
       <w:proofErr w:type="spellEnd"/>
       <w:r>
@@ -1370,32 +1458,45 @@
         <w:t>i</w:t>
       </w:r>
       <w:proofErr w:type="spellEnd"/>
-      <w:r>
-        <w:t>]</w:t>
-      </w:r>
-      <w:r>
-        <w:t xml:space="preserve"> = copy of </w:t>
-      </w:r>
-      <w:proofErr w:type="spellStart"/>
-      <w:r>
-        <w:t>min_</w:t>
-      </w:r>
       <w:proofErr w:type="gramStart"/>
       <w:r>
-        <w:t>coins</w:t>
-      </w:r>
-      <w:proofErr w:type="spellEnd"/>
-      <w:r>
-        <w:t>[</w:t>
+        <w:t>][</w:t>
       </w:r>
       <w:proofErr w:type="spellStart"/>
       <w:proofErr w:type="gramEnd"/>
       <w:r>
+        <w:t>coin_index</w:t>
+      </w:r>
+      <w:proofErr w:type="spellEnd"/>
+      <w:r>
+        <w:t xml:space="preserve">] = </w:t>
+      </w:r>
+      <w:proofErr w:type="spellStart"/>
+      <w:r>
+        <w:t>current_coins</w:t>
+      </w:r>
+      <w:proofErr w:type="spellEnd"/>
+      <w:r>
+        <w:t>[</w:t>
+      </w:r>
+      <w:proofErr w:type="spellStart"/>
+      <w:r>
         <w:t>i</w:t>
       </w:r>
       <w:proofErr w:type="spellEnd"/>
       <w:r>
-        <w:t xml:space="preserve"> – 1]</w:t>
+        <w:t>]</w:t>
+      </w:r>
+      <w:r>
+        <w:t>[</w:t>
+      </w:r>
+      <w:proofErr w:type="spellStart"/>
+      <w:r>
+        <w:t>coin_index</w:t>
+      </w:r>
+      <w:proofErr w:type="spellEnd"/>
+      <w:r>
+        <w:t>] + 1</w:t>
       </w:r>
     </w:p>
     <w:p>
@@ -1405,70 +1506,6 @@
       <w:r>
         <w:tab/>
       </w:r>
-      <w:r>
-        <w:tab/>
-      </w:r>
-      <w:proofErr w:type="spellStart"/>
-      <w:r>
-        <w:t>min_coins</w:t>
-      </w:r>
-      <w:proofErr w:type="spellEnd"/>
-      <w:r>
-        <w:t>[</w:t>
-      </w:r>
-      <w:proofErr w:type="spellStart"/>
-      <w:r>
-        <w:t>i</w:t>
-      </w:r>
-      <w:proofErr w:type="spellEnd"/>
-      <w:proofErr w:type="gramStart"/>
-      <w:r>
-        <w:t>][</w:t>
-      </w:r>
-      <w:proofErr w:type="spellStart"/>
-      <w:proofErr w:type="gramEnd"/>
-      <w:r>
-        <w:t>coin_index</w:t>
-      </w:r>
-      <w:proofErr w:type="spellEnd"/>
-      <w:r>
-        <w:t xml:space="preserve">] = </w:t>
-      </w:r>
-      <w:proofErr w:type="spellStart"/>
-      <w:r>
-        <w:t>current_coins</w:t>
-      </w:r>
-      <w:proofErr w:type="spellEnd"/>
-      <w:r>
-        <w:t>[</w:t>
-      </w:r>
-      <w:proofErr w:type="spellStart"/>
-      <w:r>
-        <w:t>i</w:t>
-      </w:r>
-      <w:proofErr w:type="spellEnd"/>
-      <w:r>
-        <w:t>]</w:t>
-      </w:r>
-      <w:r>
-        <w:t>[</w:t>
-      </w:r>
-      <w:proofErr w:type="spellStart"/>
-      <w:r>
-        <w:t>coin_index</w:t>
-      </w:r>
-      <w:proofErr w:type="spellEnd"/>
-      <w:r>
-        <w:t>] + 1</w:t>
-      </w:r>
-    </w:p>
-    <w:p>
-      <w:pPr>
-        <w:spacing w:after="0"/>
-      </w:pPr>
-      <w:r>
-        <w:tab/>
-      </w:r>
       <w:proofErr w:type="gramStart"/>
       <w:r>
         <w:rPr>
@@ -1486,7 +1523,7 @@
       </w:r>
       <w:proofErr w:type="spellEnd"/>
       <w:r>
-        <w:t xml:space="preserve">[A – 1], </w:t>
+        <w:t xml:space="preserve">[A], </w:t>
       </w:r>
       <w:proofErr w:type="spellStart"/>
       <w:r>
@@ -1494,7 +1531,7 @@
       </w:r>
       <w:proofErr w:type="spellEnd"/>
       <w:r>
-        <w:t>[A – 1]</w:t>
+        <w:t>[A]</w:t>
       </w:r>
     </w:p>
     <w:p/>
@@ -1508,7 +1545,7 @@
     </w:p>
     <w:p>
       <w:r>
-        <w:t xml:space="preserve">The dynamic programming approach to finding the minimum number of coins that can be used to produce the desired change has the following recursive definition, where V is the set of coins available, v is the value to get the change for, and </w:t>
+        <w:t xml:space="preserve">Let T[v] be the minimum number of coins that can be used to produce the value v using only coins in the set V. The dynamic programming approach has the following recursive definition, where </w:t>
       </w:r>
       <w:proofErr w:type="spellStart"/>
       <w:r>
@@ -1516,10 +1553,7 @@
       </w:r>
       <w:proofErr w:type="spellEnd"/>
       <w:r>
-        <w:t xml:space="preserve"> is the index of the coin value in V. </w:t>
-      </w:r>
-      <w:r>
-        <w:t xml:space="preserve">We also have that </w:t>
+        <w:t xml:space="preserve"> is the index of the coin value in V. We also have that </w:t>
       </w:r>
       <w:proofErr w:type="gramStart"/>
       <w:r>
@@ -1840,37 +1874,7 @@
         <w:rPr>
           <w:rFonts w:eastAsiaTheme="minorEastAsia"/>
         </w:rPr>
-        <w:t xml:space="preserve">]] + 1} for all </w:t>
-      </w:r>
-      <w:r>
-        <w:rPr>
-          <w:rFonts w:eastAsiaTheme="minorEastAsia"/>
-        </w:rPr>
-        <w:t xml:space="preserve">1 ≤ </w:t>
-      </w:r>
-      <w:r>
-        <w:rPr>
-          <w:rFonts w:eastAsiaTheme="minorEastAsia"/>
-        </w:rPr>
-        <w:t xml:space="preserve">k ≤ v. </w:t>
-      </w:r>
-      <w:r>
-        <w:rPr>
-          <w:rFonts w:eastAsiaTheme="minorEastAsia"/>
-        </w:rPr>
-        <w:t xml:space="preserve">We know that </w:t>
-      </w:r>
-      <w:r>
-        <w:rPr>
-          <w:rFonts w:eastAsiaTheme="minorEastAsia"/>
-        </w:rPr>
-        <w:t>k</w:t>
-      </w:r>
-      <w:r>
-        <w:rPr>
-          <w:rFonts w:eastAsiaTheme="minorEastAsia"/>
-        </w:rPr>
-        <w:t xml:space="preserve"> – V[</w:t>
+        <w:t>]] + 1} for all 1 ≤ k ≤ v. We know that k – V[</w:t>
       </w:r>
       <w:proofErr w:type="spellStart"/>
       <w:r>
@@ -1884,37 +1888,7 @@
         <w:rPr>
           <w:rFonts w:eastAsiaTheme="minorEastAsia"/>
         </w:rPr>
-        <w:t xml:space="preserve">] will always be some value </w:t>
-      </w:r>
-      <w:r>
-        <w:rPr>
-          <w:rFonts w:eastAsiaTheme="minorEastAsia"/>
-        </w:rPr>
-        <w:t>j</w:t>
-      </w:r>
-      <w:r>
-        <w:rPr>
-          <w:rFonts w:eastAsiaTheme="minorEastAsia"/>
-        </w:rPr>
-        <w:t>, where j</w:t>
-      </w:r>
-      <w:r>
-        <w:rPr>
-          <w:rFonts w:eastAsiaTheme="minorEastAsia"/>
-        </w:rPr>
-        <w:t xml:space="preserve"> &lt; </w:t>
-      </w:r>
-      <w:r>
-        <w:rPr>
-          <w:rFonts w:eastAsiaTheme="minorEastAsia"/>
-        </w:rPr>
-        <w:t>k</w:t>
-      </w:r>
-      <w:r>
-        <w:rPr>
-          <w:rFonts w:eastAsiaTheme="minorEastAsia"/>
-        </w:rPr>
-        <w:t xml:space="preserve"> because </w:t>
+        <w:t xml:space="preserve">] will always be some value j, where j &lt; k because </w:t>
       </w:r>
       <w:proofErr w:type="gramStart"/>
       <w:r>
@@ -1942,19 +1916,7 @@
         <w:rPr>
           <w:rFonts w:eastAsiaTheme="minorEastAsia"/>
         </w:rPr>
-        <w:t xml:space="preserve">]} is defined as 1. Furthermore, because we find the minimum only </w:t>
-      </w:r>
-      <w:r>
-        <w:rPr>
-          <w:rFonts w:eastAsiaTheme="minorEastAsia"/>
-        </w:rPr>
-        <w:t xml:space="preserve">when </w:t>
-      </w:r>
-      <w:r>
-        <w:rPr>
-          <w:rFonts w:eastAsiaTheme="minorEastAsia"/>
-        </w:rPr>
-        <w:t>V[</w:t>
+        <w:t>]} is defined as 1. Furthermore, because we find the minimum only when V[</w:t>
       </w:r>
       <w:proofErr w:type="spellStart"/>
       <w:r>
@@ -1968,25 +1930,7 @@
         <w:rPr>
           <w:rFonts w:eastAsiaTheme="minorEastAsia"/>
         </w:rPr>
-        <w:t xml:space="preserve">] ≤ </w:t>
-      </w:r>
-      <w:r>
-        <w:rPr>
-          <w:rFonts w:eastAsiaTheme="minorEastAsia"/>
-        </w:rPr>
-        <w:t>k</w:t>
-      </w:r>
-      <w:r>
-        <w:rPr>
-          <w:rFonts w:eastAsiaTheme="minorEastAsia"/>
-        </w:rPr>
-        <w:t xml:space="preserve">, we know that </w:t>
-      </w:r>
-      <w:r>
-        <w:rPr>
-          <w:rFonts w:eastAsiaTheme="minorEastAsia"/>
-        </w:rPr>
-        <w:t>V[</w:t>
+        <w:t>] ≤ k, we know that V[</w:t>
       </w:r>
       <w:proofErr w:type="spellStart"/>
       <w:r>
@@ -2000,73 +1944,7 @@
         <w:rPr>
           <w:rFonts w:eastAsiaTheme="minorEastAsia"/>
         </w:rPr>
-        <w:t xml:space="preserve">] is at least 1 and at most k, therefore </w:t>
-      </w:r>
-      <w:r>
-        <w:rPr>
-          <w:rFonts w:eastAsiaTheme="minorEastAsia"/>
-        </w:rPr>
-        <w:t xml:space="preserve">0 ≤ </w:t>
-      </w:r>
-      <w:r>
-        <w:rPr>
-          <w:rFonts w:eastAsiaTheme="minorEastAsia"/>
-        </w:rPr>
-        <w:t>j</w:t>
-      </w:r>
-      <w:r>
-        <w:rPr>
-          <w:rFonts w:eastAsiaTheme="minorEastAsia"/>
-        </w:rPr>
-        <w:t xml:space="preserve"> &lt; </w:t>
-      </w:r>
-      <w:r>
-        <w:rPr>
-          <w:rFonts w:eastAsiaTheme="minorEastAsia"/>
-        </w:rPr>
-        <w:t>k</w:t>
-      </w:r>
-      <w:r>
-        <w:rPr>
-          <w:rFonts w:eastAsiaTheme="minorEastAsia"/>
-        </w:rPr>
-        <w:t>. By the optimal substructure property of the problem, it follows that T[</w:t>
-      </w:r>
-      <w:r>
-        <w:rPr>
-          <w:rFonts w:eastAsiaTheme="minorEastAsia"/>
-        </w:rPr>
-        <w:t>j</w:t>
-      </w:r>
-      <w:r>
-        <w:rPr>
-          <w:rFonts w:eastAsiaTheme="minorEastAsia"/>
-        </w:rPr>
-        <w:t>] is an optimal solution</w:t>
-      </w:r>
-      <w:r>
-        <w:rPr>
-          <w:rFonts w:eastAsiaTheme="minorEastAsia"/>
-        </w:rPr>
-        <w:t xml:space="preserve"> for the minimum number of coins to make </w:t>
-      </w:r>
-      <w:r>
-        <w:rPr>
-          <w:rFonts w:eastAsiaTheme="minorEastAsia"/>
-        </w:rPr>
-        <w:t>j</w:t>
-      </w:r>
-      <w:r>
-        <w:rPr>
-          <w:rFonts w:eastAsiaTheme="minorEastAsia"/>
-        </w:rPr>
-        <w:t>.</w:t>
-      </w:r>
-      <w:r>
-        <w:rPr>
-          <w:rFonts w:eastAsiaTheme="minorEastAsia"/>
-        </w:rPr>
-        <w:t xml:space="preserve"> Now we attempt to find </w:t>
+        <w:t xml:space="preserve">] is at least 1 and at most k, therefore 0 ≤ j &lt; k. By the optimal substructure property of the problem, it follows that T[j] is an optimal solution for the minimum number of coins to make j. Now we attempt to find </w:t>
       </w:r>
       <w:proofErr w:type="gramStart"/>
       <w:r>
@@ -2080,13 +1958,7 @@
         <w:rPr>
           <w:rFonts w:eastAsiaTheme="minorEastAsia"/>
         </w:rPr>
-        <w:t>j</w:t>
-      </w:r>
-      <w:r>
-        <w:rPr>
-          <w:rFonts w:eastAsiaTheme="minorEastAsia"/>
-        </w:rPr>
-        <w:t xml:space="preserve">+1] = </w:t>
+        <w:t xml:space="preserve">j+1] = </w:t>
       </w:r>
       <w:proofErr w:type="spellStart"/>
       <w:r>
@@ -2131,32 +2003,13 @@
           <w:rFonts w:eastAsiaTheme="minorEastAsia"/>
           <w:vertAlign w:val="subscript"/>
         </w:rPr>
-        <w:t>j</w:t>
-      </w:r>
-      <w:r>
-        <w:rPr>
-          <w:rFonts w:eastAsiaTheme="minorEastAsia"/>
-          <w:vertAlign w:val="subscript"/>
-        </w:rPr>
-        <w:t>+1</w:t>
+        <w:t>j+1</w:t>
       </w:r>
       <w:r>
         <w:rPr>
           <w:rFonts w:eastAsiaTheme="minorEastAsia"/>
         </w:rPr>
-        <w:t>{T[</w:t>
-      </w:r>
-      <w:r>
-        <w:rPr>
-          <w:rFonts w:eastAsiaTheme="minorEastAsia"/>
-        </w:rPr>
-        <w:t>j</w:t>
-      </w:r>
-      <w:r>
-        <w:rPr>
-          <w:rFonts w:eastAsiaTheme="minorEastAsia"/>
-        </w:rPr>
-        <w:t>+1 – V[</w:t>
+        <w:t>{T[j+1 – V[</w:t>
       </w:r>
       <w:proofErr w:type="spellStart"/>
       <w:r>
@@ -2170,13 +2023,7 @@
         <w:rPr>
           <w:rFonts w:eastAsiaTheme="minorEastAsia"/>
         </w:rPr>
-        <w:t xml:space="preserve">]] + 1}. </w:t>
-      </w:r>
-      <w:r>
-        <w:rPr>
-          <w:rFonts w:eastAsiaTheme="minorEastAsia"/>
-        </w:rPr>
-        <w:t>Because 1 ≤ V[</w:t>
+        <w:t>]] + 1}. Because 1 ≤ V[</w:t>
       </w:r>
       <w:proofErr w:type="spellStart"/>
       <w:r>
@@ -2190,37 +2037,7 @@
         <w:rPr>
           <w:rFonts w:eastAsiaTheme="minorEastAsia"/>
         </w:rPr>
-        <w:t xml:space="preserve">] ≤ </w:t>
-      </w:r>
-      <w:r>
-        <w:rPr>
-          <w:rFonts w:eastAsiaTheme="minorEastAsia"/>
-        </w:rPr>
-        <w:t>j</w:t>
-      </w:r>
-      <w:r>
-        <w:rPr>
-          <w:rFonts w:eastAsiaTheme="minorEastAsia"/>
-        </w:rPr>
-        <w:t>, we know</w:t>
-      </w:r>
-      <w:r>
-        <w:rPr>
-          <w:rFonts w:eastAsiaTheme="minorEastAsia"/>
-        </w:rPr>
-        <w:t xml:space="preserve"> that 0 ≤ </w:t>
-      </w:r>
-      <w:r>
-        <w:rPr>
-          <w:rFonts w:eastAsiaTheme="minorEastAsia"/>
-        </w:rPr>
-        <w:t>j</w:t>
-      </w:r>
-      <w:r>
-        <w:rPr>
-          <w:rFonts w:eastAsiaTheme="minorEastAsia"/>
-        </w:rPr>
-        <w:t>+1 – V[</w:t>
+        <w:t>] ≤ j, we know that 0 ≤ j+1 – V[</w:t>
       </w:r>
       <w:proofErr w:type="spellStart"/>
       <w:r>
@@ -2234,85 +2051,7 @@
         <w:rPr>
           <w:rFonts w:eastAsiaTheme="minorEastAsia"/>
         </w:rPr>
-        <w:t>]</w:t>
-      </w:r>
-      <w:r>
-        <w:rPr>
-          <w:rFonts w:eastAsiaTheme="minorEastAsia"/>
-        </w:rPr>
-        <w:t xml:space="preserve"> ≤ </w:t>
-      </w:r>
-      <w:r>
-        <w:rPr>
-          <w:rFonts w:eastAsiaTheme="minorEastAsia"/>
-        </w:rPr>
-        <w:t>j</w:t>
-      </w:r>
-      <w:r>
-        <w:rPr>
-          <w:rFonts w:eastAsiaTheme="minorEastAsia"/>
-        </w:rPr>
-        <w:t xml:space="preserve">. We also </w:t>
-      </w:r>
-      <w:r>
-        <w:rPr>
-          <w:rFonts w:eastAsiaTheme="minorEastAsia"/>
-        </w:rPr>
-        <w:t xml:space="preserve">know </w:t>
-      </w:r>
-      <w:r>
-        <w:rPr>
-          <w:rFonts w:eastAsiaTheme="minorEastAsia"/>
-        </w:rPr>
-        <w:t>that</w:t>
-      </w:r>
-      <w:r>
-        <w:rPr>
-          <w:rFonts w:eastAsiaTheme="minorEastAsia"/>
-        </w:rPr>
-        <w:t xml:space="preserve"> </w:t>
-      </w:r>
-      <w:r>
-        <w:rPr>
-          <w:rFonts w:eastAsiaTheme="minorEastAsia"/>
-        </w:rPr>
-        <w:t>j</w:t>
-      </w:r>
-      <w:r>
-        <w:rPr>
-          <w:rFonts w:eastAsiaTheme="minorEastAsia"/>
-        </w:rPr>
-        <w:t xml:space="preserve"> &lt; </w:t>
-      </w:r>
-      <w:r>
-        <w:rPr>
-          <w:rFonts w:eastAsiaTheme="minorEastAsia"/>
-        </w:rPr>
-        <w:t>k</w:t>
-      </w:r>
-      <w:r>
-        <w:rPr>
-          <w:rFonts w:eastAsiaTheme="minorEastAsia"/>
-        </w:rPr>
-        <w:t>, therefore</w:t>
-      </w:r>
-      <w:r>
-        <w:rPr>
-          <w:rFonts w:eastAsiaTheme="minorEastAsia"/>
-        </w:rPr>
-        <w:t xml:space="preserve"> </w:t>
-      </w:r>
-      <w:r>
-        <w:rPr>
-          <w:rFonts w:eastAsiaTheme="minorEastAsia"/>
-        </w:rPr>
-        <w:t>j</w:t>
-      </w:r>
-      <w:r>
-        <w:rPr>
-          <w:rFonts w:eastAsiaTheme="minorEastAsia"/>
-        </w:rPr>
-        <w:t>+1 – V[</w:t>
+        <w:t>] ≤ j. We also know that j &lt; k, therefore j+1 – V[</w:t>
       </w:r>
       <w:proofErr w:type="spellStart"/>
       <w:r>
@@ -2326,37 +2065,7 @@
         <w:rPr>
           <w:rFonts w:eastAsiaTheme="minorEastAsia"/>
         </w:rPr>
-        <w:t xml:space="preserve">] &lt; </w:t>
-      </w:r>
-      <w:r>
-        <w:rPr>
-          <w:rFonts w:eastAsiaTheme="minorEastAsia"/>
-        </w:rPr>
-        <w:t>k</w:t>
-      </w:r>
-      <w:r>
-        <w:rPr>
-          <w:rFonts w:eastAsiaTheme="minorEastAsia"/>
-        </w:rPr>
-        <w:t xml:space="preserve">. </w:t>
-      </w:r>
-      <w:r>
-        <w:rPr>
-          <w:rFonts w:eastAsiaTheme="minorEastAsia"/>
-        </w:rPr>
-        <w:t xml:space="preserve">Because </w:t>
-      </w:r>
-      <w:r>
-        <w:rPr>
-          <w:rFonts w:eastAsiaTheme="minorEastAsia"/>
-        </w:rPr>
-        <w:t>j</w:t>
-      </w:r>
-      <w:r>
-        <w:rPr>
-          <w:rFonts w:eastAsiaTheme="minorEastAsia"/>
-        </w:rPr>
-        <w:t>, V[</w:t>
+        <w:t>] &lt; k. Because j, V[</w:t>
       </w:r>
       <w:proofErr w:type="spellStart"/>
       <w:r>
@@ -2370,49 +2079,7 @@
         <w:rPr>
           <w:rFonts w:eastAsiaTheme="minorEastAsia"/>
         </w:rPr>
-        <w:t xml:space="preserve">], and </w:t>
-      </w:r>
-      <w:r>
-        <w:rPr>
-          <w:rFonts w:eastAsiaTheme="minorEastAsia"/>
-        </w:rPr>
-        <w:t>k</w:t>
-      </w:r>
-      <w:r>
-        <w:rPr>
-          <w:rFonts w:eastAsiaTheme="minorEastAsia"/>
-        </w:rPr>
-        <w:t xml:space="preserve"> are all integer values, i</w:t>
-      </w:r>
-      <w:r>
-        <w:rPr>
-          <w:rFonts w:eastAsiaTheme="minorEastAsia"/>
-        </w:rPr>
-        <w:t xml:space="preserve">t follows that </w:t>
-      </w:r>
-      <w:r>
-        <w:rPr>
-          <w:rFonts w:eastAsiaTheme="minorEastAsia"/>
-        </w:rPr>
-        <w:t>j</w:t>
-      </w:r>
-      <w:r>
-        <w:rPr>
-          <w:rFonts w:eastAsiaTheme="minorEastAsia"/>
-        </w:rPr>
-        <w:t xml:space="preserve">+1 ≤ </w:t>
-      </w:r>
-      <w:r>
-        <w:rPr>
-          <w:rFonts w:eastAsiaTheme="minorEastAsia"/>
-        </w:rPr>
-        <w:t>k</w:t>
-      </w:r>
-      <w:r>
-        <w:rPr>
-          <w:rFonts w:eastAsiaTheme="minorEastAsia"/>
-        </w:rPr>
-        <w:t xml:space="preserve">, which proves that </w:t>
+        <w:t xml:space="preserve">], and k are all integer values, it follows that j+1 ≤ k, which proves that </w:t>
       </w:r>
       <w:proofErr w:type="gramStart"/>
       <w:r>
@@ -2426,31 +2093,15 @@
         <w:rPr>
           <w:rFonts w:eastAsiaTheme="minorEastAsia"/>
         </w:rPr>
-        <w:t>j</w:t>
-      </w:r>
-      <w:r>
-        <w:rPr>
-          <w:rFonts w:eastAsiaTheme="minorEastAsia"/>
-        </w:rPr>
-        <w:t xml:space="preserve">+1] is also </w:t>
-      </w:r>
-      <w:r>
-        <w:rPr>
-          <w:rFonts w:eastAsiaTheme="minorEastAsia"/>
-        </w:rPr>
-        <w:t>an optimal substructure</w:t>
-      </w:r>
-      <w:r>
-        <w:rPr>
-          <w:rFonts w:eastAsiaTheme="minorEastAsia"/>
-        </w:rPr>
-        <w:t>.</w:t>
+        <w:t>j+1] is also an optimal substructure.</w:t>
       </w:r>
     </w:p>
     <w:p>
       <w:pPr>
         <w:pStyle w:val="Heading2"/>
       </w:pPr>
+      <w:bookmarkStart w:id="0" w:name="_GoBack"/>
+      <w:bookmarkEnd w:id="0"/>
       <w:r>
         <w:lastRenderedPageBreak/>
         <w:t>Experimental Analysis</w:t>
@@ -2484,6 +2135,7 @@
       <w:r>
         <w:rPr>
           <w:noProof/>
+          <w:lang w:eastAsia="ja-JP"/>
         </w:rPr>
         <w:drawing>
           <wp:inline distT="0" distB="0" distL="0" distR="0" wp14:anchorId="57927BBF" wp14:editId="4CFF49F7">
@@ -2543,6 +2195,7 @@
       <w:r>
         <w:rPr>
           <w:noProof/>
+          <w:lang w:eastAsia="ja-JP"/>
         </w:rPr>
         <w:drawing>
           <wp:inline distT="0" distB="0" distL="0" distR="0" wp14:anchorId="1F9E530D" wp14:editId="447AB755">
@@ -2623,6 +2276,7 @@
       <w:r>
         <w:rPr>
           <w:noProof/>
+          <w:lang w:eastAsia="ja-JP"/>
         </w:rPr>
         <w:drawing>
           <wp:inline distT="0" distB="0" distL="0" distR="0" wp14:anchorId="574F4DC8" wp14:editId="61A3110C">
@@ -2654,6 +2308,7 @@
       <w:r>
         <w:rPr>
           <w:noProof/>
+          <w:lang w:eastAsia="ja-JP"/>
         </w:rPr>
         <w:drawing>
           <wp:inline distT="0" distB="0" distL="0" distR="0" wp14:anchorId="107256F4" wp14:editId="4C71A69E">
@@ -2678,10 +2333,7 @@
         <w:t>a</w:t>
       </w:r>
       <w:r>
-        <w:t xml:space="preserve"> smaller comparison set of </w:t>
-      </w:r>
-      <w:r>
-        <w:t>A [1</w:t>
+        <w:t xml:space="preserve"> smaller comparison set of A [1</w:t>
       </w:r>
       <w:r>
         <w:t>5</w:t>
@@ -2693,20 +2345,14 @@
         <w:t>6</w:t>
       </w:r>
       <w:r>
-        <w:t xml:space="preserve">, </w:t>
-      </w:r>
-      <w:r>
-        <w:t>1</w:t>
+        <w:t>, 1</w:t>
       </w:r>
       <w:r>
         <w:t>7</w:t>
       </w:r>
       <w:proofErr w:type="gramStart"/>
       <w:r>
-        <w:t>, …</w:t>
-      </w:r>
-      <w:r>
-        <w:t>,</w:t>
+        <w:t>, …,</w:t>
       </w:r>
       <w:proofErr w:type="gramEnd"/>
       <w:r>
@@ -2716,13 +2362,7 @@
         <w:t>4</w:t>
       </w:r>
       <w:r>
-        <w:t>0]</w:t>
-      </w:r>
-      <w:r>
-        <w:t xml:space="preserve"> </w:t>
-      </w:r>
-      <w:r>
-        <w:t xml:space="preserve"> for V</w:t>
+        <w:t>0]  for V</w:t>
       </w:r>
       <w:r>
         <w:rPr>
@@ -2741,6 +2381,7 @@
       <w:r>
         <w:rPr>
           <w:noProof/>
+          <w:lang w:eastAsia="ja-JP"/>
         </w:rPr>
         <w:lastRenderedPageBreak/>
         <w:drawing>
@@ -2760,10 +2401,7 @@
     </w:p>
     <w:p>
       <w:r>
-        <w:t xml:space="preserve">On the same set of A </w:t>
-      </w:r>
-      <w:r>
-        <w:t>[15, 16, 17, …, 40]  for V</w:t>
+        <w:t>On the same set of A [15, 16, 17, …, 40]  for V</w:t>
       </w:r>
       <w:r>
         <w:rPr>
@@ -2782,6 +2420,7 @@
       <w:r>
         <w:rPr>
           <w:noProof/>
+          <w:lang w:eastAsia="ja-JP"/>
         </w:rPr>
         <w:drawing>
           <wp:inline distT="0" distB="0" distL="0" distR="0" wp14:anchorId="6EB9C56D" wp14:editId="5D48C00D">
@@ -2839,6 +2478,7 @@
       <w:r>
         <w:rPr>
           <w:noProof/>
+          <w:lang w:eastAsia="ja-JP"/>
         </w:rPr>
         <w:drawing>
           <wp:inline distT="0" distB="0" distL="0" distR="0" wp14:anchorId="505ED837" wp14:editId="5B06FEC5">
@@ -2858,13 +2498,7 @@
     <w:p/>
     <w:p>
       <w:r>
-        <w:t>On the s</w:t>
-      </w:r>
-      <w:r>
-        <w:t xml:space="preserve">maller set of </w:t>
-      </w:r>
-      <w:r>
-        <w:t>A [15, 16, 17</w:t>
+        <w:t>On the smaller set of A [15, 16, 17</w:t>
       </w:r>
       <w:proofErr w:type="gramStart"/>
       <w:r>
@@ -2872,10 +2506,7 @@
       </w:r>
       <w:proofErr w:type="gramEnd"/>
       <w:r>
-        <w:t xml:space="preserve"> 40], </w:t>
-      </w:r>
-      <w:r>
-        <w:t>all algorithms returned the same values.</w:t>
+        <w:t xml:space="preserve"> 40], all algorithms returned the same values.</w:t>
       </w:r>
     </w:p>
     <w:p/>
@@ -2883,6 +2514,7 @@
       <w:r>
         <w:rPr>
           <w:noProof/>
+          <w:lang w:eastAsia="ja-JP"/>
         </w:rPr>
         <w:drawing>
           <wp:inline distT="0" distB="0" distL="0" distR="0" wp14:anchorId="1E90F924" wp14:editId="707440AB">
@@ -2941,6 +2573,7 @@
       <w:r>
         <w:rPr>
           <w:noProof/>
+          <w:lang w:eastAsia="ja-JP"/>
         </w:rPr>
         <w:drawing>
           <wp:inline distT="0" distB="0" distL="0" distR="0" wp14:anchorId="51A5698A" wp14:editId="03C29C1F">
@@ -2961,6 +2594,7 @@
       <w:r>
         <w:rPr>
           <w:noProof/>
+          <w:lang w:eastAsia="ja-JP"/>
         </w:rPr>
         <w:drawing>
           <wp:inline distT="0" distB="0" distL="0" distR="0" wp14:anchorId="51DFDB9B" wp14:editId="47FEB34A">
@@ -2981,6 +2615,7 @@
       <w:r>
         <w:rPr>
           <w:noProof/>
+          <w:lang w:eastAsia="ja-JP"/>
         </w:rPr>
         <w:lastRenderedPageBreak/>
         <w:drawing>
@@ -3003,8 +2638,6 @@
       <w:r>
         <w:t>From plotting these graphs, the number of denominations seems to affect the Brute Force unpredictably (with 7 being far outside the range of the other running times). Dynamic Programming seems to run a little slower as you increase the number of denominations, with 1 and 3 (both n = 5) running faster than 2 (n = 7), and all three of those running faster than 4 (n = 30). Greedy ran incredibly quickly on all algorithms, and did not seem to be impacted by the number of denominations.</w:t>
       </w:r>
-      <w:bookmarkStart w:id="0" w:name="_GoBack"/>
-      <w:bookmarkEnd w:id="0"/>
     </w:p>
     <w:p/>
     <w:p>
@@ -3202,15 +2835,7 @@
       <w:br/>
     </w:r>
     <w:r>
-      <w:t xml:space="preserve">David </w:t>
-    </w:r>
-    <w:proofErr w:type="spellStart"/>
-    <w:r>
-      <w:t>Rigert</w:t>
-    </w:r>
-    <w:proofErr w:type="spellEnd"/>
-    <w:r>
-      <w:t xml:space="preserve">, Isaiah </w:t>
+      <w:t xml:space="preserve">David Rigert, Isaiah </w:t>
     </w:r>
     <w:proofErr w:type="spellStart"/>
     <w:r>
@@ -4152,14 +3777,7 @@
           </c:marker>
           <c:cat>
             <c:strRef>
-              <c:extLst>
-                <c:ext xmlns:c15="http://schemas.microsoft.com/office/drawing/2012/chart" uri="{02D57815-91ED-43cb-92C2-25804820EDAC}">
-                  <c15:fullRef>
-                    <c15:sqref>'Question 4'!$A$2:$A$41</c15:sqref>
-                  </c15:fullRef>
-                </c:ext>
-              </c:extLst>
-              <c:f>'Question 4'!$A$3:$A$41</c:f>
+              <c:f>'Question 4'!$A$2:$A$41</c:f>
               <c:strCache>
                 <c:ptCount val="39"/>
                 <c:pt idx="0">
@@ -4280,18 +3898,12 @@
                   <c:v>2200</c:v>
                 </c:pt>
               </c:strCache>
+              <c:extLst/>
             </c:strRef>
           </c:cat>
           <c:val>
             <c:numRef>
-              <c:extLst>
-                <c:ext xmlns:c15="http://schemas.microsoft.com/office/drawing/2012/chart" uri="{02D57815-91ED-43cb-92C2-25804820EDAC}">
-                  <c15:fullRef>
-                    <c15:sqref>'Question 4'!$B$3:$B$41</c15:sqref>
-                  </c15:fullRef>
-                </c:ext>
-              </c:extLst>
-              <c:f>'Question 4'!$B$4:$B$41</c:f>
+              <c:f>'Question 4'!$B$3:$B$41</c:f>
               <c:numCache>
                 <c:formatCode>General</c:formatCode>
                 <c:ptCount val="38"/>
@@ -4410,6 +4022,7 @@
                   <c:v>44</c:v>
                 </c:pt>
               </c:numCache>
+              <c:extLst/>
             </c:numRef>
           </c:val>
           <c:smooth val="0"/>
@@ -4442,14 +4055,7 @@
           </c:marker>
           <c:cat>
             <c:strRef>
-              <c:extLst>
-                <c:ext xmlns:c15="http://schemas.microsoft.com/office/drawing/2012/chart" uri="{02D57815-91ED-43cb-92C2-25804820EDAC}">
-                  <c15:fullRef>
-                    <c15:sqref>'Question 4'!$A$2:$A$41</c15:sqref>
-                  </c15:fullRef>
-                </c:ext>
-              </c:extLst>
-              <c:f>'Question 4'!$A$3:$A$41</c:f>
+              <c:f>'Question 4'!$A$2:$A$41</c:f>
               <c:strCache>
                 <c:ptCount val="39"/>
                 <c:pt idx="0">
@@ -4570,18 +4176,12 @@
                   <c:v>2200</c:v>
                 </c:pt>
               </c:strCache>
+              <c:extLst/>
             </c:strRef>
           </c:cat>
           <c:val>
             <c:numRef>
-              <c:extLst>
-                <c:ext xmlns:c15="http://schemas.microsoft.com/office/drawing/2012/chart" uri="{02D57815-91ED-43cb-92C2-25804820EDAC}">
-                  <c15:fullRef>
-                    <c15:sqref>'Question 4'!$C$3:$C$41</c15:sqref>
-                  </c15:fullRef>
-                </c:ext>
-              </c:extLst>
-              <c:f>'Question 4'!$C$4:$C$41</c:f>
+              <c:f>'Question 4'!$C$3:$C$41</c:f>
               <c:numCache>
                 <c:formatCode>General</c:formatCode>
                 <c:ptCount val="38"/>
@@ -4700,6 +4300,7 @@
                   <c:v>44</c:v>
                 </c:pt>
               </c:numCache>
+              <c:extLst/>
             </c:numRef>
           </c:val>
           <c:smooth val="0"/>
@@ -4713,11 +4314,11 @@
           <c:showBubbleSize val="0"/>
         </c:dLbls>
         <c:smooth val="0"/>
-        <c:axId val="-2058362912"/>
-        <c:axId val="-2058368896"/>
+        <c:axId val="55007640"/>
+        <c:axId val="55008032"/>
       </c:lineChart>
       <c:catAx>
-        <c:axId val="-2058362912"/>
+        <c:axId val="55007640"/>
         <c:scaling>
           <c:orientation val="minMax"/>
         </c:scaling>
@@ -4760,7 +4361,7 @@
             <a:endParaRPr lang="en-US"/>
           </a:p>
         </c:txPr>
-        <c:crossAx val="-2058368896"/>
+        <c:crossAx val="55008032"/>
         <c:crosses val="autoZero"/>
         <c:auto val="1"/>
         <c:lblAlgn val="ctr"/>
@@ -4768,7 +4369,7 @@
         <c:noMultiLvlLbl val="0"/>
       </c:catAx>
       <c:valAx>
-        <c:axId val="-2058368896"/>
+        <c:axId val="55008032"/>
         <c:scaling>
           <c:orientation val="minMax"/>
         </c:scaling>
@@ -4819,7 +4420,7 @@
             <a:endParaRPr lang="en-US"/>
           </a:p>
         </c:txPr>
-        <c:crossAx val="-2058362912"/>
+        <c:crossAx val="55007640"/>
         <c:crosses val="autoZero"/>
         <c:crossBetween val="between"/>
       </c:valAx>
@@ -5004,8 +4605,8 @@
         </c:dLbls>
         <c:gapWidth val="219"/>
         <c:overlap val="-27"/>
-        <c:axId val="-2063643296"/>
-        <c:axId val="-2063643840"/>
+        <c:axId val="306237400"/>
+        <c:axId val="306237792"/>
         <c:extLst>
           <c:ext xmlns:c15="http://schemas.microsoft.com/office/drawing/2012/chart" uri="{02D57815-91ED-43cb-92C2-25804820EDAC}">
             <c15:filteredBarSeries>
@@ -5072,7 +4673,7 @@
         </c:extLst>
       </c:barChart>
       <c:catAx>
-        <c:axId val="-2063643296"/>
+        <c:axId val="306237400"/>
         <c:scaling>
           <c:orientation val="minMax"/>
         </c:scaling>
@@ -5114,7 +4715,7 @@
             <a:endParaRPr lang="en-US"/>
           </a:p>
         </c:txPr>
-        <c:crossAx val="-2063643840"/>
+        <c:crossAx val="306237792"/>
         <c:crosses val="autoZero"/>
         <c:auto val="1"/>
         <c:lblAlgn val="ctr"/>
@@ -5122,7 +4723,7 @@
         <c:noMultiLvlLbl val="0"/>
       </c:catAx>
       <c:valAx>
-        <c:axId val="-2063643840"/>
+        <c:axId val="306237792"/>
         <c:scaling>
           <c:orientation val="minMax"/>
         </c:scaling>
@@ -5173,7 +4774,7 @@
             <a:endParaRPr lang="en-US"/>
           </a:p>
         </c:txPr>
-        <c:crossAx val="-2063643296"/>
+        <c:crossAx val="306237400"/>
         <c:crosses val="autoZero"/>
         <c:crossBetween val="between"/>
       </c:valAx>
@@ -5358,8 +4959,8 @@
         </c:dLbls>
         <c:gapWidth val="219"/>
         <c:overlap val="-27"/>
-        <c:axId val="-2063640032"/>
-        <c:axId val="-2049938640"/>
+        <c:axId val="306238576"/>
+        <c:axId val="306238968"/>
         <c:extLst>
           <c:ext xmlns:c15="http://schemas.microsoft.com/office/drawing/2012/chart" uri="{02D57815-91ED-43cb-92C2-25804820EDAC}">
             <c15:filteredBarSeries>
@@ -5426,7 +5027,7 @@
         </c:extLst>
       </c:barChart>
       <c:catAx>
-        <c:axId val="-2063640032"/>
+        <c:axId val="306238576"/>
         <c:scaling>
           <c:orientation val="minMax"/>
         </c:scaling>
@@ -5468,7 +5069,7 @@
             <a:endParaRPr lang="en-US"/>
           </a:p>
         </c:txPr>
-        <c:crossAx val="-2049938640"/>
+        <c:crossAx val="306238968"/>
         <c:crosses val="autoZero"/>
         <c:auto val="1"/>
         <c:lblAlgn val="ctr"/>
@@ -5476,7 +5077,7 @@
         <c:noMultiLvlLbl val="0"/>
       </c:catAx>
       <c:valAx>
-        <c:axId val="-2049938640"/>
+        <c:axId val="306238968"/>
         <c:scaling>
           <c:orientation val="minMax"/>
         </c:scaling>
@@ -5527,7 +5128,7 @@
             <a:endParaRPr lang="en-US"/>
           </a:p>
         </c:txPr>
-        <c:crossAx val="-2063640032"/>
+        <c:crossAx val="306238576"/>
         <c:crosses val="autoZero"/>
         <c:crossBetween val="between"/>
       </c:valAx>
@@ -5971,11 +5572,11 @@
           <c:showBubbleSize val="0"/>
         </c:dLbls>
         <c:smooth val="0"/>
-        <c:axId val="-2058366176"/>
-        <c:axId val="-2058364000"/>
+        <c:axId val="294084344"/>
+        <c:axId val="57835248"/>
       </c:lineChart>
       <c:catAx>
-        <c:axId val="-2058366176"/>
+        <c:axId val="294084344"/>
         <c:scaling>
           <c:orientation val="minMax"/>
         </c:scaling>
@@ -6018,7 +5619,7 @@
             <a:endParaRPr lang="en-US"/>
           </a:p>
         </c:txPr>
-        <c:crossAx val="-2058364000"/>
+        <c:crossAx val="57835248"/>
         <c:crosses val="autoZero"/>
         <c:auto val="1"/>
         <c:lblAlgn val="ctr"/>
@@ -6026,7 +5627,7 @@
         <c:noMultiLvlLbl val="0"/>
       </c:catAx>
       <c:valAx>
-        <c:axId val="-2058364000"/>
+        <c:axId val="57835248"/>
         <c:scaling>
           <c:orientation val="minMax"/>
         </c:scaling>
@@ -6077,7 +5678,7 @@
             <a:endParaRPr lang="en-US"/>
           </a:p>
         </c:txPr>
-        <c:crossAx val="-2058366176"/>
+        <c:crossAx val="294084344"/>
         <c:crosses val="autoZero"/>
         <c:crossBetween val="between"/>
       </c:valAx>
@@ -8758,8 +8359,8 @@
           <c:showBubbleSize val="0"/>
         </c:dLbls>
         <c:smooth val="0"/>
-        <c:axId val="-70844944"/>
-        <c:axId val="-70842768"/>
+        <c:axId val="57836032"/>
+        <c:axId val="57835640"/>
         <c:extLst>
           <c:ext xmlns:c15="http://schemas.microsoft.com/office/drawing/2012/chart" uri="{02D57815-91ED-43cb-92C2-25804820EDAC}">
             <c15:filteredLineSeries>
@@ -11314,7 +10915,7 @@
         </c:extLst>
       </c:lineChart>
       <c:catAx>
-        <c:axId val="-70844944"/>
+        <c:axId val="57836032"/>
         <c:scaling>
           <c:orientation val="minMax"/>
         </c:scaling>
@@ -11357,7 +10958,7 @@
             <a:endParaRPr lang="en-US"/>
           </a:p>
         </c:txPr>
-        <c:crossAx val="-70842768"/>
+        <c:crossAx val="57835640"/>
         <c:crosses val="autoZero"/>
         <c:auto val="1"/>
         <c:lblAlgn val="ctr"/>
@@ -11365,7 +10966,7 @@
         <c:noMultiLvlLbl val="0"/>
       </c:catAx>
       <c:valAx>
-        <c:axId val="-70842768"/>
+        <c:axId val="57835640"/>
         <c:scaling>
           <c:orientation val="minMax"/>
         </c:scaling>
@@ -11416,7 +11017,7 @@
             <a:endParaRPr lang="en-US"/>
           </a:p>
         </c:txPr>
-        <c:crossAx val="-70844944"/>
+        <c:crossAx val="57836032"/>
         <c:crosses val="autoZero"/>
         <c:crossBetween val="between"/>
       </c:valAx>
@@ -14092,8 +13693,8 @@
           <c:showBubbleSize val="0"/>
         </c:dLbls>
         <c:smooth val="0"/>
-        <c:axId val="-69052224"/>
-        <c:axId val="-2030572512"/>
+        <c:axId val="61890824"/>
+        <c:axId val="57118704"/>
         <c:extLst>
           <c:ext xmlns:c15="http://schemas.microsoft.com/office/drawing/2012/chart" uri="{02D57815-91ED-43cb-92C2-25804820EDAC}">
             <c15:filteredLineSeries>
@@ -16648,7 +16249,7 @@
         </c:extLst>
       </c:lineChart>
       <c:catAx>
-        <c:axId val="-69052224"/>
+        <c:axId val="61890824"/>
         <c:scaling>
           <c:orientation val="minMax"/>
         </c:scaling>
@@ -16691,7 +16292,7 @@
             <a:endParaRPr lang="en-US"/>
           </a:p>
         </c:txPr>
-        <c:crossAx val="-2030572512"/>
+        <c:crossAx val="57118704"/>
         <c:crosses val="autoZero"/>
         <c:auto val="1"/>
         <c:lblAlgn val="ctr"/>
@@ -16699,7 +16300,7 @@
         <c:noMultiLvlLbl val="0"/>
       </c:catAx>
       <c:valAx>
-        <c:axId val="-2030572512"/>
+        <c:axId val="57118704"/>
         <c:scaling>
           <c:orientation val="minMax"/>
         </c:scaling>
@@ -16750,7 +16351,7 @@
             <a:endParaRPr lang="en-US"/>
           </a:p>
         </c:txPr>
-        <c:crossAx val="-69052224"/>
+        <c:crossAx val="61890824"/>
         <c:crosses val="autoZero"/>
         <c:crossBetween val="between"/>
       </c:valAx>
@@ -17515,8 +17116,8 @@
           <c:showBubbleSize val="0"/>
         </c:dLbls>
         <c:smooth val="0"/>
-        <c:axId val="-2030577408"/>
-        <c:axId val="-2030574688"/>
+        <c:axId val="57119488"/>
+        <c:axId val="57119880"/>
         <c:extLst>
           <c:ext xmlns:c15="http://schemas.microsoft.com/office/drawing/2012/chart" uri="{02D57815-91ED-43cb-92C2-25804820EDAC}">
             <c15:filteredLineSeries>
@@ -18177,7 +17778,7 @@
         </c:extLst>
       </c:lineChart>
       <c:catAx>
-        <c:axId val="-2030577408"/>
+        <c:axId val="57119488"/>
         <c:scaling>
           <c:orientation val="minMax"/>
         </c:scaling>
@@ -18220,7 +17821,7 @@
             <a:endParaRPr lang="en-US"/>
           </a:p>
         </c:txPr>
-        <c:crossAx val="-2030574688"/>
+        <c:crossAx val="57119880"/>
         <c:crosses val="autoZero"/>
         <c:auto val="1"/>
         <c:lblAlgn val="ctr"/>
@@ -18228,7 +17829,7 @@
         <c:noMultiLvlLbl val="0"/>
       </c:catAx>
       <c:valAx>
-        <c:axId val="-2030574688"/>
+        <c:axId val="57119880"/>
         <c:scaling>
           <c:orientation val="minMax"/>
         </c:scaling>
@@ -18279,7 +17880,7 @@
             <a:endParaRPr lang="en-US"/>
           </a:p>
         </c:txPr>
-        <c:crossAx val="-2030577408"/>
+        <c:crossAx val="57119488"/>
         <c:crosses val="autoZero"/>
         <c:crossBetween val="between"/>
       </c:valAx>
@@ -18460,14 +18061,7 @@
           </c:marker>
           <c:cat>
             <c:strRef>
-              <c:extLst>
-                <c:ext xmlns:c15="http://schemas.microsoft.com/office/drawing/2012/chart" uri="{02D57815-91ED-43cb-92C2-25804820EDAC}">
-                  <c15:fullRef>
-                    <c15:sqref>'Question 5'!$AA$5:$AA$30</c15:sqref>
-                  </c15:fullRef>
-                </c:ext>
-              </c:extLst>
-              <c:f>'Question 5'!$AA$6:$AA$30</c:f>
+              <c:f>'Question 5'!$AA$5:$AA$30</c:f>
               <c:strCache>
                 <c:ptCount val="25"/>
                 <c:pt idx="0">
@@ -18546,18 +18140,12 @@
                   <c:v>39</c:v>
                 </c:pt>
               </c:strCache>
+              <c:extLst/>
             </c:strRef>
           </c:cat>
           <c:val>
             <c:numRef>
-              <c:extLst>
-                <c:ext xmlns:c15="http://schemas.microsoft.com/office/drawing/2012/chart" uri="{02D57815-91ED-43cb-92C2-25804820EDAC}">
-                  <c15:fullRef>
-                    <c15:sqref>'Question 5'!$AB$5:$AB$30</c15:sqref>
-                  </c15:fullRef>
-                </c:ext>
-              </c:extLst>
-              <c:f>'Question 5'!$AB$6:$AB$30</c:f>
+              <c:f>'Question 5'!$AB$5:$AB$30</c:f>
               <c:numCache>
                 <c:formatCode>General</c:formatCode>
                 <c:ptCount val="25"/>
@@ -18637,6 +18225,7 @@
                   <c:v>3</c:v>
                 </c:pt>
               </c:numCache>
+              <c:extLst/>
             </c:numRef>
           </c:val>
           <c:smooth val="0"/>
@@ -18669,14 +18258,7 @@
           </c:marker>
           <c:cat>
             <c:strRef>
-              <c:extLst>
-                <c:ext xmlns:c15="http://schemas.microsoft.com/office/drawing/2012/chart" uri="{02D57815-91ED-43cb-92C2-25804820EDAC}">
-                  <c15:fullRef>
-                    <c15:sqref>'Question 5'!$AA$5:$AA$30</c15:sqref>
-                  </c15:fullRef>
-                </c:ext>
-              </c:extLst>
-              <c:f>'Question 5'!$AA$6:$AA$30</c:f>
+              <c:f>'Question 5'!$AA$5:$AA$30</c:f>
               <c:strCache>
                 <c:ptCount val="25"/>
                 <c:pt idx="0">
@@ -18755,18 +18337,12 @@
                   <c:v>39</c:v>
                 </c:pt>
               </c:strCache>
+              <c:extLst/>
             </c:strRef>
           </c:cat>
           <c:val>
             <c:numRef>
-              <c:extLst>
-                <c:ext xmlns:c15="http://schemas.microsoft.com/office/drawing/2012/chart" uri="{02D57815-91ED-43cb-92C2-25804820EDAC}">
-                  <c15:fullRef>
-                    <c15:sqref>'Question 5'!$AD$5:$AD$30</c15:sqref>
-                  </c15:fullRef>
-                </c:ext>
-              </c:extLst>
-              <c:f>'Question 5'!$AD$6:$AD$30</c:f>
+              <c:f>'Question 5'!$AD$5:$AD$30</c:f>
               <c:numCache>
                 <c:formatCode>General</c:formatCode>
                 <c:ptCount val="25"/>
@@ -18846,6 +18422,7 @@
                   <c:v>3</c:v>
                 </c:pt>
               </c:numCache>
+              <c:extLst/>
             </c:numRef>
           </c:val>
           <c:smooth val="0"/>
@@ -18878,14 +18455,7 @@
           </c:marker>
           <c:cat>
             <c:strRef>
-              <c:extLst>
-                <c:ext xmlns:c15="http://schemas.microsoft.com/office/drawing/2012/chart" uri="{02D57815-91ED-43cb-92C2-25804820EDAC}">
-                  <c15:fullRef>
-                    <c15:sqref>'Question 5'!$AA$5:$AA$30</c15:sqref>
-                  </c15:fullRef>
-                </c:ext>
-              </c:extLst>
-              <c:f>'Question 5'!$AA$6:$AA$30</c:f>
+              <c:f>'Question 5'!$AA$5:$AA$30</c:f>
               <c:strCache>
                 <c:ptCount val="25"/>
                 <c:pt idx="0">
@@ -18964,18 +18534,12 @@
                   <c:v>39</c:v>
                 </c:pt>
               </c:strCache>
+              <c:extLst/>
             </c:strRef>
           </c:cat>
           <c:val>
             <c:numRef>
-              <c:extLst>
-                <c:ext xmlns:c15="http://schemas.microsoft.com/office/drawing/2012/chart" uri="{02D57815-91ED-43cb-92C2-25804820EDAC}">
-                  <c15:fullRef>
-                    <c15:sqref>'Question 5'!$AF$5:$AF$30</c15:sqref>
-                  </c15:fullRef>
-                </c:ext>
-              </c:extLst>
-              <c:f>'Question 5'!$AF$6:$AF$30</c:f>
+              <c:f>'Question 5'!$AF$5:$AF$30</c:f>
               <c:numCache>
                 <c:formatCode>General</c:formatCode>
                 <c:ptCount val="25"/>
@@ -19055,6 +18619,7 @@
                   <c:v>3</c:v>
                 </c:pt>
               </c:numCache>
+              <c:extLst/>
             </c:numRef>
           </c:val>
           <c:smooth val="0"/>
@@ -19068,8 +18633,8 @@
           <c:showBubbleSize val="0"/>
         </c:dLbls>
         <c:smooth val="0"/>
-        <c:axId val="-2030578496"/>
-        <c:axId val="-2030573056"/>
+        <c:axId val="57120664"/>
+        <c:axId val="57121056"/>
         <c:extLst>
           <c:ext xmlns:c15="http://schemas.microsoft.com/office/drawing/2012/chart" uri="{02D57815-91ED-43cb-92C2-25804820EDAC}">
             <c15:filteredLineSeries>
@@ -19106,11 +18671,8 @@
                   <c:strRef>
                     <c:extLst>
                       <c:ext uri="{02D57815-91ED-43cb-92C2-25804820EDAC}">
-                        <c15:fullRef>
+                        <c15:formulaRef>
                           <c15:sqref>'Question 5'!$AA$5:$AA$30</c15:sqref>
-                        </c15:fullRef>
-                        <c15:formulaRef>
-                          <c15:sqref>'Question 5'!$AA$6:$AA$30</c15:sqref>
                         </c15:formulaRef>
                       </c:ext>
                     </c:extLst>
@@ -19198,11 +18760,8 @@
                   <c:numRef>
                     <c:extLst>
                       <c:ext uri="{02D57815-91ED-43cb-92C2-25804820EDAC}">
-                        <c15:fullRef>
+                        <c15:formulaRef>
                           <c15:sqref>'Question 5'!$AC$5:$AC$30</c15:sqref>
-                        </c15:fullRef>
-                        <c15:formulaRef>
-                          <c15:sqref>'Question 5'!$AC$6:$AC$30</c15:sqref>
                         </c15:formulaRef>
                       </c:ext>
                     </c:extLst>
@@ -19322,13 +18881,10 @@
                 </c:marker>
                 <c:cat>
                   <c:strRef>
-                    <c:extLst>
+                    <c:extLst xmlns:c15="http://schemas.microsoft.com/office/drawing/2012/chart">
                       <c:ext xmlns:c15="http://schemas.microsoft.com/office/drawing/2012/chart" uri="{02D57815-91ED-43cb-92C2-25804820EDAC}">
-                        <c15:fullRef>
+                        <c15:formulaRef>
                           <c15:sqref>'Question 5'!$AA$5:$AA$30</c15:sqref>
-                        </c15:fullRef>
-                        <c15:formulaRef>
-                          <c15:sqref>'Question 5'!$AA$6:$AA$30</c15:sqref>
                         </c15:formulaRef>
                       </c:ext>
                     </c:extLst>
@@ -19414,13 +18970,10 @@
                 </c:cat>
                 <c:val>
                   <c:numRef>
-                    <c:extLst>
+                    <c:extLst xmlns:c15="http://schemas.microsoft.com/office/drawing/2012/chart">
                       <c:ext xmlns:c15="http://schemas.microsoft.com/office/drawing/2012/chart" uri="{02D57815-91ED-43cb-92C2-25804820EDAC}">
-                        <c15:fullRef>
+                        <c15:formulaRef>
                           <c15:sqref>'Question 5'!$AE$5:$AE$30</c15:sqref>
-                        </c15:fullRef>
-                        <c15:formulaRef>
-                          <c15:sqref>'Question 5'!$AE$6:$AE$30</c15:sqref>
                         </c15:formulaRef>
                       </c:ext>
                     </c:extLst>
@@ -19540,13 +19093,10 @@
                 </c:marker>
                 <c:cat>
                   <c:strRef>
-                    <c:extLst>
+                    <c:extLst xmlns:c15="http://schemas.microsoft.com/office/drawing/2012/chart">
                       <c:ext xmlns:c15="http://schemas.microsoft.com/office/drawing/2012/chart" uri="{02D57815-91ED-43cb-92C2-25804820EDAC}">
-                        <c15:fullRef>
+                        <c15:formulaRef>
                           <c15:sqref>'Question 5'!$AA$5:$AA$30</c15:sqref>
-                        </c15:fullRef>
-                        <c15:formulaRef>
-                          <c15:sqref>'Question 5'!$AA$6:$AA$30</c15:sqref>
                         </c15:formulaRef>
                       </c:ext>
                     </c:extLst>
@@ -19632,13 +19182,10 @@
                 </c:cat>
                 <c:val>
                   <c:numRef>
-                    <c:extLst>
+                    <c:extLst xmlns:c15="http://schemas.microsoft.com/office/drawing/2012/chart">
                       <c:ext xmlns:c15="http://schemas.microsoft.com/office/drawing/2012/chart" uri="{02D57815-91ED-43cb-92C2-25804820EDAC}">
-                        <c15:fullRef>
+                        <c15:formulaRef>
                           <c15:sqref>'Question 5'!$AG$5:$AG$30</c15:sqref>
-                        </c15:fullRef>
-                        <c15:formulaRef>
-                          <c15:sqref>'Question 5'!$AG$6:$AG$30</c15:sqref>
                         </c15:formulaRef>
                       </c:ext>
                     </c:extLst>
@@ -19730,7 +19277,7 @@
         </c:extLst>
       </c:lineChart>
       <c:catAx>
-        <c:axId val="-2030578496"/>
+        <c:axId val="57120664"/>
         <c:scaling>
           <c:orientation val="minMax"/>
         </c:scaling>
@@ -19773,7 +19320,7 @@
             <a:endParaRPr lang="en-US"/>
           </a:p>
         </c:txPr>
-        <c:crossAx val="-2030573056"/>
+        <c:crossAx val="57121056"/>
         <c:crosses val="autoZero"/>
         <c:auto val="1"/>
         <c:lblAlgn val="ctr"/>
@@ -19781,7 +19328,7 @@
         <c:noMultiLvlLbl val="0"/>
       </c:catAx>
       <c:valAx>
-        <c:axId val="-2030573056"/>
+        <c:axId val="57121056"/>
         <c:scaling>
           <c:orientation val="minMax"/>
         </c:scaling>
@@ -19832,7 +19379,7 @@
             <a:endParaRPr lang="en-US"/>
           </a:p>
         </c:txPr>
-        <c:crossAx val="-2030578496"/>
+        <c:crossAx val="57120664"/>
         <c:crosses val="autoZero"/>
         <c:crossBetween val="between"/>
       </c:valAx>
@@ -20013,14 +19560,7 @@
           </c:marker>
           <c:cat>
             <c:strRef>
-              <c:extLst>
-                <c:ext xmlns:c15="http://schemas.microsoft.com/office/drawing/2012/chart" uri="{02D57815-91ED-43cb-92C2-25804820EDAC}">
-                  <c15:fullRef>
-                    <c15:sqref>'Question 6'!$L$4:$L$205</c15:sqref>
-                  </c15:fullRef>
-                </c:ext>
-              </c:extLst>
-              <c:f>'Question 6'!$L$5:$L$205</c:f>
+              <c:f>'Question 6'!$L$4:$L$205</c:f>
               <c:strCache>
                 <c:ptCount val="201"/>
                 <c:pt idx="0">
@@ -20627,18 +20167,12 @@
                   <c:v>2200</c:v>
                 </c:pt>
               </c:strCache>
+              <c:extLst/>
             </c:strRef>
           </c:cat>
           <c:val>
             <c:numRef>
-              <c:extLst>
-                <c:ext xmlns:c15="http://schemas.microsoft.com/office/drawing/2012/chart" uri="{02D57815-91ED-43cb-92C2-25804820EDAC}">
-                  <c15:fullRef>
-                    <c15:sqref>'Question 6'!$M$4:$M$205</c15:sqref>
-                  </c15:fullRef>
-                </c:ext>
-              </c:extLst>
-              <c:f>'Question 6'!$M$5:$M$205</c:f>
+              <c:f>'Question 6'!$M$4:$M$205</c:f>
               <c:numCache>
                 <c:formatCode>General</c:formatCode>
                 <c:ptCount val="201"/>
@@ -21246,6 +20780,7 @@
                   <c:v>74</c:v>
                 </c:pt>
               </c:numCache>
+              <c:extLst/>
             </c:numRef>
           </c:val>
           <c:smooth val="0"/>
@@ -21278,14 +20813,7 @@
           </c:marker>
           <c:cat>
             <c:strRef>
-              <c:extLst>
-                <c:ext xmlns:c15="http://schemas.microsoft.com/office/drawing/2012/chart" uri="{02D57815-91ED-43cb-92C2-25804820EDAC}">
-                  <c15:fullRef>
-                    <c15:sqref>'Question 6'!$L$4:$L$205</c15:sqref>
-                  </c15:fullRef>
-                </c:ext>
-              </c:extLst>
-              <c:f>'Question 6'!$L$5:$L$205</c:f>
+              <c:f>'Question 6'!$L$4:$L$205</c:f>
               <c:strCache>
                 <c:ptCount val="201"/>
                 <c:pt idx="0">
@@ -21892,18 +21420,12 @@
                   <c:v>2200</c:v>
                 </c:pt>
               </c:strCache>
+              <c:extLst/>
             </c:strRef>
           </c:cat>
           <c:val>
             <c:numRef>
-              <c:extLst>
-                <c:ext xmlns:c15="http://schemas.microsoft.com/office/drawing/2012/chart" uri="{02D57815-91ED-43cb-92C2-25804820EDAC}">
-                  <c15:fullRef>
-                    <c15:sqref>'Question 6'!$O$4:$O$205</c15:sqref>
-                  </c15:fullRef>
-                </c:ext>
-              </c:extLst>
-              <c:f>'Question 6'!$O$5:$O$205</c:f>
+              <c:f>'Question 6'!$O$4:$O$205</c:f>
               <c:numCache>
                 <c:formatCode>General</c:formatCode>
                 <c:ptCount val="201"/>
@@ -22511,6 +22033,7 @@
                   <c:v>74</c:v>
                 </c:pt>
               </c:numCache>
+              <c:extLst/>
             </c:numRef>
           </c:val>
           <c:smooth val="0"/>
@@ -22524,8 +22047,8 @@
           <c:showBubbleSize val="0"/>
         </c:dLbls>
         <c:smooth val="0"/>
-        <c:axId val="-2030574144"/>
-        <c:axId val="-2030573600"/>
+        <c:axId val="57121840"/>
+        <c:axId val="57122232"/>
         <c:extLst>
           <c:ext xmlns:c15="http://schemas.microsoft.com/office/drawing/2012/chart" uri="{02D57815-91ED-43cb-92C2-25804820EDAC}">
             <c15:filteredLineSeries>
@@ -22562,11 +22085,8 @@
                   <c:strRef>
                     <c:extLst>
                       <c:ext uri="{02D57815-91ED-43cb-92C2-25804820EDAC}">
-                        <c15:fullRef>
+                        <c15:formulaRef>
                           <c15:sqref>'Question 6'!$L$4:$L$205</c15:sqref>
-                        </c15:fullRef>
-                        <c15:formulaRef>
-                          <c15:sqref>'Question 6'!$L$5:$L$205</c15:sqref>
                         </c15:formulaRef>
                       </c:ext>
                     </c:extLst>
@@ -23182,11 +22702,8 @@
                   <c:numRef>
                     <c:extLst>
                       <c:ext uri="{02D57815-91ED-43cb-92C2-25804820EDAC}">
-                        <c15:fullRef>
+                        <c15:formulaRef>
                           <c15:sqref>'Question 6'!$N$4:$N$205</c15:sqref>
-                        </c15:fullRef>
-                        <c15:formulaRef>
-                          <c15:sqref>'Question 6'!$N$5:$N$205</c15:sqref>
                         </c15:formulaRef>
                       </c:ext>
                     </c:extLst>
@@ -23834,13 +23351,10 @@
                 </c:marker>
                 <c:cat>
                   <c:strRef>
-                    <c:extLst>
+                    <c:extLst xmlns:c15="http://schemas.microsoft.com/office/drawing/2012/chart">
                       <c:ext xmlns:c15="http://schemas.microsoft.com/office/drawing/2012/chart" uri="{02D57815-91ED-43cb-92C2-25804820EDAC}">
-                        <c15:fullRef>
+                        <c15:formulaRef>
                           <c15:sqref>'Question 6'!$L$4:$L$205</c15:sqref>
-                        </c15:fullRef>
-                        <c15:formulaRef>
-                          <c15:sqref>'Question 6'!$L$5:$L$205</c15:sqref>
                         </c15:formulaRef>
                       </c:ext>
                     </c:extLst>
@@ -24454,13 +23968,10 @@
                 </c:cat>
                 <c:val>
                   <c:numRef>
-                    <c:extLst>
+                    <c:extLst xmlns:c15="http://schemas.microsoft.com/office/drawing/2012/chart">
                       <c:ext xmlns:c15="http://schemas.microsoft.com/office/drawing/2012/chart" uri="{02D57815-91ED-43cb-92C2-25804820EDAC}">
-                        <c15:fullRef>
+                        <c15:formulaRef>
                           <c15:sqref>'Question 6'!$P$4:$P$205</c15:sqref>
-                        </c15:fullRef>
-                        <c15:formulaRef>
-                          <c15:sqref>'Question 6'!$P$5:$P$205</c15:sqref>
                         </c15:formulaRef>
                       </c:ext>
                     </c:extLst>
@@ -25080,7 +24591,7 @@
         </c:extLst>
       </c:lineChart>
       <c:catAx>
-        <c:axId val="-2030574144"/>
+        <c:axId val="57121840"/>
         <c:scaling>
           <c:orientation val="minMax"/>
         </c:scaling>
@@ -25123,7 +24634,7 @@
             <a:endParaRPr lang="en-US"/>
           </a:p>
         </c:txPr>
-        <c:crossAx val="-2030573600"/>
+        <c:crossAx val="57122232"/>
         <c:crosses val="autoZero"/>
         <c:auto val="1"/>
         <c:lblAlgn val="ctr"/>
@@ -25131,7 +24642,7 @@
         <c:noMultiLvlLbl val="0"/>
       </c:catAx>
       <c:valAx>
-        <c:axId val="-2030573600"/>
+        <c:axId val="57122232"/>
         <c:scaling>
           <c:orientation val="minMax"/>
         </c:scaling>
@@ -25182,7 +24693,7 @@
             <a:endParaRPr lang="en-US"/>
           </a:p>
         </c:txPr>
-        <c:crossAx val="-2030574144"/>
+        <c:crossAx val="57121840"/>
         <c:crosses val="autoZero"/>
         <c:crossBetween val="between"/>
       </c:valAx>
@@ -25363,14 +24874,7 @@
           </c:marker>
           <c:cat>
             <c:strRef>
-              <c:extLst>
-                <c:ext xmlns:c15="http://schemas.microsoft.com/office/drawing/2012/chart" uri="{02D57815-91ED-43cb-92C2-25804820EDAC}">
-                  <c15:fullRef>
-                    <c15:sqref>'Question 6'!$A$4:$A$29</c15:sqref>
-                  </c15:fullRef>
-                </c:ext>
-              </c:extLst>
-              <c:f>'Question 6'!$A$5:$A$29</c:f>
+              <c:f>'Question 6'!$A$4:$A$29</c:f>
               <c:strCache>
                 <c:ptCount val="25"/>
                 <c:pt idx="0">
@@ -25449,18 +24953,12 @@
                   <c:v>39</c:v>
                 </c:pt>
               </c:strCache>
+              <c:extLst/>
             </c:strRef>
           </c:cat>
           <c:val>
             <c:numRef>
-              <c:extLst>
-                <c:ext xmlns:c15="http://schemas.microsoft.com/office/drawing/2012/chart" uri="{02D57815-91ED-43cb-92C2-25804820EDAC}">
-                  <c15:fullRef>
-                    <c15:sqref>'Question 6'!$B$4:$B$29</c15:sqref>
-                  </c15:fullRef>
-                </c:ext>
-              </c:extLst>
-              <c:f>'Question 6'!$B$5:$B$29</c:f>
+              <c:f>'Question 6'!$B$4:$B$29</c:f>
               <c:numCache>
                 <c:formatCode>General</c:formatCode>
                 <c:ptCount val="25"/>
@@ -25540,6 +25038,7 @@
                   <c:v>2</c:v>
                 </c:pt>
               </c:numCache>
+              <c:extLst/>
             </c:numRef>
           </c:val>
           <c:smooth val="0"/>
@@ -25572,14 +25071,7 @@
           </c:marker>
           <c:cat>
             <c:strRef>
-              <c:extLst>
-                <c:ext xmlns:c15="http://schemas.microsoft.com/office/drawing/2012/chart" uri="{02D57815-91ED-43cb-92C2-25804820EDAC}">
-                  <c15:fullRef>
-                    <c15:sqref>'Question 6'!$A$4:$A$29</c15:sqref>
-                  </c15:fullRef>
-                </c:ext>
-              </c:extLst>
-              <c:f>'Question 6'!$A$5:$A$29</c:f>
+              <c:f>'Question 6'!$A$4:$A$29</c:f>
               <c:strCache>
                 <c:ptCount val="25"/>
                 <c:pt idx="0">
@@ -25658,18 +25150,12 @@
                   <c:v>39</c:v>
                 </c:pt>
               </c:strCache>
+              <c:extLst/>
             </c:strRef>
           </c:cat>
           <c:val>
             <c:numRef>
-              <c:extLst>
-                <c:ext xmlns:c15="http://schemas.microsoft.com/office/drawing/2012/chart" uri="{02D57815-91ED-43cb-92C2-25804820EDAC}">
-                  <c15:fullRef>
-                    <c15:sqref>'Question 6'!$D$4:$D$29</c15:sqref>
-                  </c15:fullRef>
-                </c:ext>
-              </c:extLst>
-              <c:f>'Question 6'!$D$5:$D$29</c:f>
+              <c:f>'Question 6'!$D$4:$D$29</c:f>
               <c:numCache>
                 <c:formatCode>General</c:formatCode>
                 <c:ptCount val="25"/>
@@ -25749,6 +25235,7 @@
                   <c:v>2</c:v>
                 </c:pt>
               </c:numCache>
+              <c:extLst/>
             </c:numRef>
           </c:val>
           <c:smooth val="0"/>
@@ -25781,14 +25268,7 @@
           </c:marker>
           <c:cat>
             <c:strRef>
-              <c:extLst>
-                <c:ext xmlns:c15="http://schemas.microsoft.com/office/drawing/2012/chart" uri="{02D57815-91ED-43cb-92C2-25804820EDAC}">
-                  <c15:fullRef>
-                    <c15:sqref>'Question 6'!$A$4:$A$29</c15:sqref>
-                  </c15:fullRef>
-                </c:ext>
-              </c:extLst>
-              <c:f>'Question 6'!$A$5:$A$29</c:f>
+              <c:f>'Question 6'!$A$4:$A$29</c:f>
               <c:strCache>
                 <c:ptCount val="25"/>
                 <c:pt idx="0">
@@ -25867,18 +25347,12 @@
                   <c:v>39</c:v>
                 </c:pt>
               </c:strCache>
+              <c:extLst/>
             </c:strRef>
           </c:cat>
           <c:val>
             <c:numRef>
-              <c:extLst>
-                <c:ext xmlns:c15="http://schemas.microsoft.com/office/drawing/2012/chart" uri="{02D57815-91ED-43cb-92C2-25804820EDAC}">
-                  <c15:fullRef>
-                    <c15:sqref>'Question 6'!$F$4:$F$29</c15:sqref>
-                  </c15:fullRef>
-                </c:ext>
-              </c:extLst>
-              <c:f>'Question 6'!$F$5:$F$29</c:f>
+              <c:f>'Question 6'!$F$4:$F$29</c:f>
               <c:numCache>
                 <c:formatCode>General</c:formatCode>
                 <c:ptCount val="25"/>
@@ -25958,6 +25432,7 @@
                   <c:v>2</c:v>
                 </c:pt>
               </c:numCache>
+              <c:extLst/>
             </c:numRef>
           </c:val>
           <c:smooth val="0"/>
@@ -25971,8 +25446,8 @@
           <c:showBubbleSize val="0"/>
         </c:dLbls>
         <c:smooth val="0"/>
-        <c:axId val="-2063641664"/>
-        <c:axId val="-2063646560"/>
+        <c:axId val="55904920"/>
+        <c:axId val="55905312"/>
         <c:extLst>
           <c:ext xmlns:c15="http://schemas.microsoft.com/office/drawing/2012/chart" uri="{02D57815-91ED-43cb-92C2-25804820EDAC}">
             <c15:filteredLineSeries>
@@ -26009,11 +25484,8 @@
                   <c:strRef>
                     <c:extLst>
                       <c:ext uri="{02D57815-91ED-43cb-92C2-25804820EDAC}">
-                        <c15:fullRef>
+                        <c15:formulaRef>
                           <c15:sqref>'Question 6'!$A$4:$A$29</c15:sqref>
-                        </c15:fullRef>
-                        <c15:formulaRef>
-                          <c15:sqref>'Question 6'!$A$5:$A$29</c15:sqref>
                         </c15:formulaRef>
                       </c:ext>
                     </c:extLst>
@@ -26101,11 +25573,8 @@
                   <c:numRef>
                     <c:extLst>
                       <c:ext uri="{02D57815-91ED-43cb-92C2-25804820EDAC}">
-                        <c15:fullRef>
+                        <c15:formulaRef>
                           <c15:sqref>'Question 6'!$C$4:$C$29</c15:sqref>
-                        </c15:fullRef>
-                        <c15:formulaRef>
-                          <c15:sqref>'Question 6'!$C$5:$C$29</c15:sqref>
                         </c15:formulaRef>
                       </c:ext>
                     </c:extLst>
@@ -26225,13 +25694,10 @@
                 </c:marker>
                 <c:cat>
                   <c:strRef>
-                    <c:extLst>
+                    <c:extLst xmlns:c15="http://schemas.microsoft.com/office/drawing/2012/chart">
                       <c:ext xmlns:c15="http://schemas.microsoft.com/office/drawing/2012/chart" uri="{02D57815-91ED-43cb-92C2-25804820EDAC}">
-                        <c15:fullRef>
+                        <c15:formulaRef>
                           <c15:sqref>'Question 6'!$A$4:$A$29</c15:sqref>
-                        </c15:fullRef>
-                        <c15:formulaRef>
-                          <c15:sqref>'Question 6'!$A$5:$A$29</c15:sqref>
                         </c15:formulaRef>
                       </c:ext>
                     </c:extLst>
@@ -26317,13 +25783,10 @@
                 </c:cat>
                 <c:val>
                   <c:numRef>
-                    <c:extLst>
+                    <c:extLst xmlns:c15="http://schemas.microsoft.com/office/drawing/2012/chart">
                       <c:ext xmlns:c15="http://schemas.microsoft.com/office/drawing/2012/chart" uri="{02D57815-91ED-43cb-92C2-25804820EDAC}">
-                        <c15:fullRef>
+                        <c15:formulaRef>
                           <c15:sqref>'Question 6'!$E$4:$E$29</c15:sqref>
-                        </c15:fullRef>
-                        <c15:formulaRef>
-                          <c15:sqref>'Question 6'!$E$5:$E$29</c15:sqref>
                         </c15:formulaRef>
                       </c:ext>
                     </c:extLst>
@@ -26443,13 +25906,10 @@
                 </c:marker>
                 <c:cat>
                   <c:strRef>
-                    <c:extLst>
+                    <c:extLst xmlns:c15="http://schemas.microsoft.com/office/drawing/2012/chart">
                       <c:ext xmlns:c15="http://schemas.microsoft.com/office/drawing/2012/chart" uri="{02D57815-91ED-43cb-92C2-25804820EDAC}">
-                        <c15:fullRef>
+                        <c15:formulaRef>
                           <c15:sqref>'Question 6'!$A$4:$A$29</c15:sqref>
-                        </c15:fullRef>
-                        <c15:formulaRef>
-                          <c15:sqref>'Question 6'!$A$5:$A$29</c15:sqref>
                         </c15:formulaRef>
                       </c:ext>
                     </c:extLst>
@@ -26535,13 +25995,10 @@
                 </c:cat>
                 <c:val>
                   <c:numRef>
-                    <c:extLst>
+                    <c:extLst xmlns:c15="http://schemas.microsoft.com/office/drawing/2012/chart">
                       <c:ext xmlns:c15="http://schemas.microsoft.com/office/drawing/2012/chart" uri="{02D57815-91ED-43cb-92C2-25804820EDAC}">
-                        <c15:fullRef>
+                        <c15:formulaRef>
                           <c15:sqref>'Question 6'!$G$4:$G$29</c15:sqref>
-                        </c15:fullRef>
-                        <c15:formulaRef>
-                          <c15:sqref>'Question 6'!$G$5:$G$29</c15:sqref>
                         </c15:formulaRef>
                       </c:ext>
                     </c:extLst>
@@ -26633,7 +26090,7 @@
         </c:extLst>
       </c:lineChart>
       <c:catAx>
-        <c:axId val="-2063641664"/>
+        <c:axId val="55904920"/>
         <c:scaling>
           <c:orientation val="minMax"/>
         </c:scaling>
@@ -26676,7 +26133,7 @@
             <a:endParaRPr lang="en-US"/>
           </a:p>
         </c:txPr>
-        <c:crossAx val="-2063646560"/>
+        <c:crossAx val="55905312"/>
         <c:crosses val="autoZero"/>
         <c:auto val="1"/>
         <c:lblAlgn val="ctr"/>
@@ -26684,7 +26141,7 @@
         <c:noMultiLvlLbl val="0"/>
       </c:catAx>
       <c:valAx>
-        <c:axId val="-2063646560"/>
+        <c:axId val="55905312"/>
         <c:scaling>
           <c:orientation val="minMax"/>
         </c:scaling>
@@ -26735,7 +26192,7 @@
             <a:endParaRPr lang="en-US"/>
           </a:p>
         </c:txPr>
-        <c:crossAx val="-2063641664"/>
+        <c:crossAx val="55904920"/>
         <c:crosses val="autoZero"/>
         <c:crossBetween val="between"/>
       </c:valAx>
@@ -26945,8 +26402,8 @@
         </c:dLbls>
         <c:gapWidth val="219"/>
         <c:overlap val="-27"/>
-        <c:axId val="-2063646016"/>
-        <c:axId val="-2063642752"/>
+        <c:axId val="55906096"/>
+        <c:axId val="306236616"/>
         <c:extLst>
           <c:ext xmlns:c15="http://schemas.microsoft.com/office/drawing/2012/chart" uri="{02D57815-91ED-43cb-92C2-25804820EDAC}">
             <c15:filteredBarSeries>
@@ -27013,7 +26470,7 @@
         </c:extLst>
       </c:barChart>
       <c:catAx>
-        <c:axId val="-2063646016"/>
+        <c:axId val="55906096"/>
         <c:scaling>
           <c:orientation val="minMax"/>
         </c:scaling>
@@ -27056,7 +26513,7 @@
             <a:endParaRPr lang="en-US"/>
           </a:p>
         </c:txPr>
-        <c:crossAx val="-2063642752"/>
+        <c:crossAx val="306236616"/>
         <c:crosses val="autoZero"/>
         <c:auto val="1"/>
         <c:lblAlgn val="ctr"/>
@@ -27064,7 +26521,7 @@
         <c:noMultiLvlLbl val="0"/>
       </c:catAx>
       <c:valAx>
-        <c:axId val="-2063642752"/>
+        <c:axId val="306236616"/>
         <c:scaling>
           <c:orientation val="minMax"/>
         </c:scaling>
@@ -27115,7 +26572,7 @@
             <a:endParaRPr lang="en-US"/>
           </a:p>
         </c:txPr>
-        <c:crossAx val="-2063646016"/>
+        <c:crossAx val="55906096"/>
         <c:crosses val="autoZero"/>
         <c:crossBetween val="between"/>
       </c:valAx>

</xml_diff>

<commit_message>
Fixed a few errors in the report. Made the difference values explicit.
</commit_message>
<xml_diff>
--- a/project2/Project Report - Project 2 Group 1.docx
+++ b/project2/Project Report - Project 2 Group 1.docx
@@ -30,7 +30,15 @@
     </w:p>
     <w:p>
       <w:r>
-        <w:t>Our changedp algorithm loops starting from 1 up to A</w:t>
+        <w:t xml:space="preserve">Our </w:t>
+      </w:r>
+      <w:proofErr w:type="spellStart"/>
+      <w:r>
+        <w:t>changedp</w:t>
+      </w:r>
+      <w:proofErr w:type="spellEnd"/>
+      <w:r>
+        <w:t xml:space="preserve"> algorithm loops starting from 1 up to A</w:t>
       </w:r>
       <w:r>
         <w:t>. For each iteration of the loop, the algorithm loops through each coin value, starting with the lowest (1), and subtracts the coin value from the table row number to find the minimum count for the current A minus the current coin value</w:t>
@@ -93,9 +101,11 @@
       <w:r>
         <w:t>(</w:t>
       </w:r>
+      <w:proofErr w:type="spellStart"/>
       <w:r>
         <w:t>changeslow</w:t>
       </w:r>
+      <w:proofErr w:type="spellEnd"/>
       <w:r>
         <w:t>)</w:t>
       </w:r>
@@ -114,7 +124,31 @@
       </w:r>
       <w:proofErr w:type="gramEnd"/>
       <w:r>
-        <w:t xml:space="preserve"> i = array.length downto 1</w:t>
+        <w:t xml:space="preserve"> </w:t>
+      </w:r>
+      <w:proofErr w:type="spellStart"/>
+      <w:r>
+        <w:t>i</w:t>
+      </w:r>
+      <w:proofErr w:type="spellEnd"/>
+      <w:r>
+        <w:t xml:space="preserve"> = </w:t>
+      </w:r>
+      <w:proofErr w:type="spellStart"/>
+      <w:r>
+        <w:t>array.length</w:t>
+      </w:r>
+      <w:proofErr w:type="spellEnd"/>
+      <w:r>
+        <w:t xml:space="preserve"> </w:t>
+      </w:r>
+      <w:proofErr w:type="spellStart"/>
+      <w:r>
+        <w:t>downto</w:t>
+      </w:r>
+      <w:proofErr w:type="spellEnd"/>
+      <w:r>
+        <w:t xml:space="preserve"> 1</w:t>
       </w:r>
     </w:p>
     <w:p>
@@ -151,7 +185,14 @@
       </w:r>
       <w:r>
         <w:tab/>
-        <w:t>coin_array = [</w:t>
+      </w:r>
+      <w:proofErr w:type="spellStart"/>
+      <w:r>
+        <w:t>coin_array</w:t>
+      </w:r>
+      <w:proofErr w:type="spellEnd"/>
+      <w:r>
+        <w:t xml:space="preserve"> = [</w:t>
       </w:r>
       <w:proofErr w:type="gramStart"/>
       <w:r>
@@ -159,7 +200,15 @@
       </w:r>
       <w:proofErr w:type="gramEnd"/>
       <w:r>
-        <w:t xml:space="preserve"> length of array.length]</w:t>
+        <w:t xml:space="preserve"> length of </w:t>
+      </w:r>
+      <w:proofErr w:type="spellStart"/>
+      <w:r>
+        <w:t>array.length</w:t>
+      </w:r>
+      <w:proofErr w:type="spellEnd"/>
+      <w:r>
+        <w:t>]</w:t>
       </w:r>
     </w:p>
     <w:p>
@@ -174,7 +223,38 @@
       </w:r>
       <w:r>
         <w:tab/>
-        <w:t>coin_arr[i] = coin_arr[i] + 1</w:t>
+      </w:r>
+      <w:proofErr w:type="spellStart"/>
+      <w:r>
+        <w:t>coin_arr</w:t>
+      </w:r>
+      <w:proofErr w:type="spellEnd"/>
+      <w:r>
+        <w:t>[</w:t>
+      </w:r>
+      <w:proofErr w:type="spellStart"/>
+      <w:r>
+        <w:t>i</w:t>
+      </w:r>
+      <w:proofErr w:type="spellEnd"/>
+      <w:r>
+        <w:t xml:space="preserve">] = </w:t>
+      </w:r>
+      <w:proofErr w:type="spellStart"/>
+      <w:r>
+        <w:t>coin_arr</w:t>
+      </w:r>
+      <w:proofErr w:type="spellEnd"/>
+      <w:r>
+        <w:t>[</w:t>
+      </w:r>
+      <w:proofErr w:type="spellStart"/>
+      <w:r>
+        <w:t>i</w:t>
+      </w:r>
+      <w:proofErr w:type="spellEnd"/>
+      <w:r>
+        <w:t>] + 1</w:t>
       </w:r>
     </w:p>
     <w:p>
@@ -199,7 +279,15 @@
       </w:r>
       <w:proofErr w:type="gramEnd"/>
       <w:r>
-        <w:t xml:space="preserve"> coin_arr, 1</w:t>
+        <w:t xml:space="preserve"> </w:t>
+      </w:r>
+      <w:proofErr w:type="spellStart"/>
+      <w:r>
+        <w:t>coin_arr</w:t>
+      </w:r>
+      <w:proofErr w:type="spellEnd"/>
+      <w:r>
+        <w:t>, 1</w:t>
       </w:r>
     </w:p>
     <w:p>
@@ -209,12 +297,19 @@
       <w:r>
         <w:tab/>
       </w:r>
+      <w:proofErr w:type="spellStart"/>
       <w:r>
         <w:t>temp_array</w:t>
       </w:r>
-      <w:r>
-        <w:t>, coin_array</w:t>
-      </w:r>
+      <w:proofErr w:type="spellEnd"/>
+      <w:r>
+        <w:t xml:space="preserve">, </w:t>
+      </w:r>
+      <w:proofErr w:type="spellStart"/>
+      <w:r>
+        <w:t>coin_array</w:t>
+      </w:r>
+      <w:proofErr w:type="spellEnd"/>
       <w:r>
         <w:t xml:space="preserve"> = []</w:t>
       </w:r>
@@ -228,11 +323,20 @@
       </w:pPr>
       <w:r>
         <w:tab/>
+      </w:r>
+      <w:proofErr w:type="spellStart"/>
+      <w:r>
         <w:t>temp_count</w:t>
       </w:r>
-      <w:r>
-        <w:t>, coin_count</w:t>
-      </w:r>
+      <w:proofErr w:type="spellEnd"/>
+      <w:r>
+        <w:t xml:space="preserve">, </w:t>
+      </w:r>
+      <w:proofErr w:type="spellStart"/>
+      <w:r>
+        <w:t>coin_count</w:t>
+      </w:r>
+      <w:proofErr w:type="spellEnd"/>
       <w:r>
         <w:t xml:space="preserve"> = 0</w:t>
       </w:r>
@@ -256,7 +360,31 @@
       </w:r>
       <w:proofErr w:type="gramEnd"/>
       <w:r>
-        <w:t xml:space="preserve"> i = array.length downto 1</w:t>
+        <w:t xml:space="preserve"> </w:t>
+      </w:r>
+      <w:proofErr w:type="spellStart"/>
+      <w:r>
+        <w:t>i</w:t>
+      </w:r>
+      <w:proofErr w:type="spellEnd"/>
+      <w:r>
+        <w:t xml:space="preserve"> = </w:t>
+      </w:r>
+      <w:proofErr w:type="spellStart"/>
+      <w:r>
+        <w:t>array.length</w:t>
+      </w:r>
+      <w:proofErr w:type="spellEnd"/>
+      <w:r>
+        <w:t xml:space="preserve"> </w:t>
+      </w:r>
+      <w:proofErr w:type="spellStart"/>
+      <w:r>
+        <w:t>downto</w:t>
+      </w:r>
+      <w:proofErr w:type="spellEnd"/>
+      <w:r>
+        <w:t xml:space="preserve"> 1</w:t>
       </w:r>
     </w:p>
     <w:p>
@@ -278,7 +406,15 @@
       </w:r>
       <w:proofErr w:type="gramEnd"/>
       <w:r>
-        <w:t xml:space="preserve"> array[i] &lt; A</w:t>
+        <w:t xml:space="preserve"> array[</w:t>
+      </w:r>
+      <w:proofErr w:type="spellStart"/>
+      <w:r>
+        <w:t>i</w:t>
+      </w:r>
+      <w:proofErr w:type="spellEnd"/>
+      <w:r>
+        <w:t>] &lt; A</w:t>
       </w:r>
     </w:p>
     <w:p>
@@ -293,15 +429,43 @@
       </w:r>
       <w:r>
         <w:tab/>
-        <w:t xml:space="preserve">temp_array, temp_count = </w:t>
-      </w:r>
+      </w:r>
+      <w:proofErr w:type="spellStart"/>
+      <w:r>
+        <w:t>temp_array</w:t>
+      </w:r>
+      <w:proofErr w:type="spellEnd"/>
+      <w:r>
+        <w:t xml:space="preserve">, </w:t>
+      </w:r>
+      <w:proofErr w:type="spellStart"/>
+      <w:r>
+        <w:t>temp_count</w:t>
+      </w:r>
+      <w:proofErr w:type="spellEnd"/>
+      <w:r>
+        <w:t xml:space="preserve"> = </w:t>
+      </w:r>
+      <w:proofErr w:type="spellStart"/>
       <w:proofErr w:type="gramStart"/>
       <w:r>
-        <w:t>changeslow(</w:t>
+        <w:t>changeslow</w:t>
+      </w:r>
+      <w:proofErr w:type="spellEnd"/>
+      <w:r>
+        <w:t>(</w:t>
       </w:r>
       <w:proofErr w:type="gramEnd"/>
       <w:r>
-        <w:t>array, A – array[i])</w:t>
+        <w:t>array, A – array[</w:t>
+      </w:r>
+      <w:proofErr w:type="spellStart"/>
+      <w:r>
+        <w:t>i</w:t>
+      </w:r>
+      <w:proofErr w:type="spellEnd"/>
+      <w:r>
+        <w:t>])</w:t>
       </w:r>
     </w:p>
     <w:p>
@@ -316,7 +480,22 @@
       </w:r>
       <w:r>
         <w:tab/>
-        <w:t>temp_count = temp_count + 1</w:t>
+      </w:r>
+      <w:proofErr w:type="spellStart"/>
+      <w:r>
+        <w:t>temp_count</w:t>
+      </w:r>
+      <w:proofErr w:type="spellEnd"/>
+      <w:r>
+        <w:t xml:space="preserve"> = </w:t>
+      </w:r>
+      <w:proofErr w:type="spellStart"/>
+      <w:r>
+        <w:t>temp_count</w:t>
+      </w:r>
+      <w:proofErr w:type="spellEnd"/>
+      <w:r>
+        <w:t xml:space="preserve"> + 1</w:t>
       </w:r>
     </w:p>
     <w:p>
@@ -331,7 +510,38 @@
       </w:r>
       <w:r>
         <w:tab/>
-        <w:t>temp_array[i] = temp_array[i] + 1</w:t>
+      </w:r>
+      <w:proofErr w:type="spellStart"/>
+      <w:r>
+        <w:t>temp_array</w:t>
+      </w:r>
+      <w:proofErr w:type="spellEnd"/>
+      <w:r>
+        <w:t>[</w:t>
+      </w:r>
+      <w:proofErr w:type="spellStart"/>
+      <w:r>
+        <w:t>i</w:t>
+      </w:r>
+      <w:proofErr w:type="spellEnd"/>
+      <w:r>
+        <w:t xml:space="preserve">] = </w:t>
+      </w:r>
+      <w:proofErr w:type="spellStart"/>
+      <w:r>
+        <w:t>temp_array</w:t>
+      </w:r>
+      <w:proofErr w:type="spellEnd"/>
+      <w:r>
+        <w:t>[</w:t>
+      </w:r>
+      <w:proofErr w:type="spellStart"/>
+      <w:r>
+        <w:t>i</w:t>
+      </w:r>
+      <w:proofErr w:type="spellEnd"/>
+      <w:r>
+        <w:t>] + 1</w:t>
       </w:r>
     </w:p>
     <w:p>
@@ -356,8 +566,29 @@
       </w:r>
       <w:proofErr w:type="gramEnd"/>
       <w:r>
-        <w:t xml:space="preserve"> coin_count = 0 or temp_count &lt; coin_count</w:t>
-      </w:r>
+        <w:t xml:space="preserve"> </w:t>
+      </w:r>
+      <w:proofErr w:type="spellStart"/>
+      <w:r>
+        <w:t>coin_count</w:t>
+      </w:r>
+      <w:proofErr w:type="spellEnd"/>
+      <w:r>
+        <w:t xml:space="preserve"> = 0 or </w:t>
+      </w:r>
+      <w:proofErr w:type="spellStart"/>
+      <w:r>
+        <w:t>temp_count</w:t>
+      </w:r>
+      <w:proofErr w:type="spellEnd"/>
+      <w:r>
+        <w:t xml:space="preserve"> &lt; </w:t>
+      </w:r>
+      <w:proofErr w:type="spellStart"/>
+      <w:r>
+        <w:t>coin_count</w:t>
+      </w:r>
+      <w:proofErr w:type="spellEnd"/>
     </w:p>
     <w:p>
       <w:pPr>
@@ -374,8 +605,20 @@
       </w:r>
       <w:r>
         <w:tab/>
-        <w:t>coin_count = temp_count</w:t>
-      </w:r>
+      </w:r>
+      <w:proofErr w:type="spellStart"/>
+      <w:r>
+        <w:t>coin_count</w:t>
+      </w:r>
+      <w:proofErr w:type="spellEnd"/>
+      <w:r>
+        <w:t xml:space="preserve"> = </w:t>
+      </w:r>
+      <w:proofErr w:type="spellStart"/>
+      <w:r>
+        <w:t>temp_count</w:t>
+      </w:r>
+      <w:proofErr w:type="spellEnd"/>
     </w:p>
     <w:p>
       <w:pPr>
@@ -392,8 +635,20 @@
       </w:r>
       <w:r>
         <w:tab/>
-        <w:t>coin_array = temp_array</w:t>
-      </w:r>
+      </w:r>
+      <w:proofErr w:type="spellStart"/>
+      <w:r>
+        <w:t>coin_array</w:t>
+      </w:r>
+      <w:proofErr w:type="spellEnd"/>
+      <w:r>
+        <w:t xml:space="preserve"> = </w:t>
+      </w:r>
+      <w:proofErr w:type="spellStart"/>
+      <w:r>
+        <w:t>temp_array</w:t>
+      </w:r>
+      <w:proofErr w:type="spellEnd"/>
     </w:p>
     <w:p>
       <w:pPr>
@@ -411,8 +666,21 @@
       </w:r>
       <w:proofErr w:type="gramEnd"/>
       <w:r>
-        <w:t xml:space="preserve"> coin_array, coin_count</w:t>
-      </w:r>
+        <w:t xml:space="preserve"> </w:t>
+      </w:r>
+      <w:proofErr w:type="spellStart"/>
+      <w:r>
+        <w:t>coin_array</w:t>
+      </w:r>
+      <w:proofErr w:type="spellEnd"/>
+      <w:r>
+        <w:t xml:space="preserve">, </w:t>
+      </w:r>
+      <w:proofErr w:type="spellStart"/>
+      <w:r>
+        <w:t>coin_count</w:t>
+      </w:r>
+      <w:proofErr w:type="spellEnd"/>
     </w:p>
     <w:p>
       <w:pPr>
@@ -438,9 +706,11 @@
       <w:r>
         <w:t xml:space="preserve"> (</w:t>
       </w:r>
+      <w:proofErr w:type="spellStart"/>
       <w:r>
         <w:t>changegreedy</w:t>
       </w:r>
+      <w:proofErr w:type="spellEnd"/>
       <w:r>
         <w:t>)</w:t>
       </w:r>
@@ -467,7 +737,14 @@
       </w:pPr>
       <w:r>
         <w:tab/>
-        <w:t>coin_count = 0</w:t>
+      </w:r>
+      <w:proofErr w:type="spellStart"/>
+      <w:r>
+        <w:t>coin_count</w:t>
+      </w:r>
+      <w:proofErr w:type="spellEnd"/>
+      <w:r>
+        <w:t xml:space="preserve"> = 0</w:t>
       </w:r>
     </w:p>
     <w:p>
@@ -476,7 +753,22 @@
       </w:pPr>
       <w:r>
         <w:tab/>
-        <w:t>coin_array = [array of size array.length initialized to 0]</w:t>
+      </w:r>
+      <w:proofErr w:type="spellStart"/>
+      <w:r>
+        <w:t>coin_array</w:t>
+      </w:r>
+      <w:proofErr w:type="spellEnd"/>
+      <w:r>
+        <w:t xml:space="preserve"> = [array of size </w:t>
+      </w:r>
+      <w:proofErr w:type="spellStart"/>
+      <w:r>
+        <w:t>array.length</w:t>
+      </w:r>
+      <w:proofErr w:type="spellEnd"/>
+      <w:r>
+        <w:t xml:space="preserve"> initialized to 0]</w:t>
       </w:r>
     </w:p>
     <w:p>
@@ -495,10 +787,31 @@
       </w:r>
       <w:proofErr w:type="gramEnd"/>
       <w:r>
-        <w:t xml:space="preserve"> i = coin_values.length</w:t>
-      </w:r>
-      <w:r>
-        <w:t xml:space="preserve"> downto 1</w:t>
+        <w:t xml:space="preserve"> </w:t>
+      </w:r>
+      <w:proofErr w:type="spellStart"/>
+      <w:r>
+        <w:t>i</w:t>
+      </w:r>
+      <w:proofErr w:type="spellEnd"/>
+      <w:r>
+        <w:t xml:space="preserve"> = </w:t>
+      </w:r>
+      <w:proofErr w:type="spellStart"/>
+      <w:r>
+        <w:t>coin_values.length</w:t>
+      </w:r>
+      <w:proofErr w:type="spellEnd"/>
+      <w:r>
+        <w:t xml:space="preserve"> </w:t>
+      </w:r>
+      <w:proofErr w:type="spellStart"/>
+      <w:r>
+        <w:t>downto</w:t>
+      </w:r>
+      <w:proofErr w:type="spellEnd"/>
+      <w:r>
+        <w:t xml:space="preserve"> 1</w:t>
       </w:r>
     </w:p>
     <w:p>
@@ -520,7 +833,23 @@
       </w:r>
       <w:proofErr w:type="gramEnd"/>
       <w:r>
-        <w:t xml:space="preserve"> coin_values[i] &lt;= change</w:t>
+        <w:t xml:space="preserve"> </w:t>
+      </w:r>
+      <w:proofErr w:type="spellStart"/>
+      <w:r>
+        <w:t>coin_values</w:t>
+      </w:r>
+      <w:proofErr w:type="spellEnd"/>
+      <w:r>
+        <w:t>[</w:t>
+      </w:r>
+      <w:proofErr w:type="spellStart"/>
+      <w:r>
+        <w:t>i</w:t>
+      </w:r>
+      <w:proofErr w:type="spellEnd"/>
+      <w:r>
+        <w:t>] &lt;= change</w:t>
       </w:r>
     </w:p>
     <w:p>
@@ -535,7 +864,22 @@
       </w:r>
       <w:r>
         <w:tab/>
-        <w:t xml:space="preserve">coin_array[i] = </w:t>
+      </w:r>
+      <w:proofErr w:type="spellStart"/>
+      <w:r>
+        <w:t>coin_array</w:t>
+      </w:r>
+      <w:proofErr w:type="spellEnd"/>
+      <w:r>
+        <w:t>[</w:t>
+      </w:r>
+      <w:proofErr w:type="spellStart"/>
+      <w:r>
+        <w:t>i</w:t>
+      </w:r>
+      <w:proofErr w:type="spellEnd"/>
+      <w:r>
+        <w:t xml:space="preserve">] = </w:t>
       </w:r>
       <w:proofErr w:type="gramStart"/>
       <w:r>
@@ -543,7 +887,23 @@
       </w:r>
       <w:proofErr w:type="gramEnd"/>
       <w:r>
-        <w:t>change/coin_values[i])</w:t>
+        <w:t>change/</w:t>
+      </w:r>
+      <w:proofErr w:type="spellStart"/>
+      <w:r>
+        <w:t>coin_values</w:t>
+      </w:r>
+      <w:proofErr w:type="spellEnd"/>
+      <w:r>
+        <w:t>[</w:t>
+      </w:r>
+      <w:proofErr w:type="spellStart"/>
+      <w:r>
+        <w:t>i</w:t>
+      </w:r>
+      <w:proofErr w:type="spellEnd"/>
+      <w:r>
+        <w:t>])</w:t>
       </w:r>
     </w:p>
     <w:p>
@@ -558,7 +918,38 @@
       </w:r>
       <w:r>
         <w:tab/>
-        <w:t>coin_count = coin_count + coin_array[i]</w:t>
+      </w:r>
+      <w:proofErr w:type="spellStart"/>
+      <w:r>
+        <w:t>coin_count</w:t>
+      </w:r>
+      <w:proofErr w:type="spellEnd"/>
+      <w:r>
+        <w:t xml:space="preserve"> = </w:t>
+      </w:r>
+      <w:proofErr w:type="spellStart"/>
+      <w:r>
+        <w:t>coin_count</w:t>
+      </w:r>
+      <w:proofErr w:type="spellEnd"/>
+      <w:r>
+        <w:t xml:space="preserve"> + </w:t>
+      </w:r>
+      <w:proofErr w:type="spellStart"/>
+      <w:r>
+        <w:t>coin_array</w:t>
+      </w:r>
+      <w:proofErr w:type="spellEnd"/>
+      <w:r>
+        <w:t>[</w:t>
+      </w:r>
+      <w:proofErr w:type="spellStart"/>
+      <w:r>
+        <w:t>i</w:t>
+      </w:r>
+      <w:proofErr w:type="spellEnd"/>
+      <w:r>
+        <w:t>]</w:t>
       </w:r>
     </w:p>
     <w:p>
@@ -580,7 +971,23 @@
       </w:r>
       <w:proofErr w:type="gramEnd"/>
       <w:r>
-        <w:t xml:space="preserve"> = change MOD coin_values[i]</w:t>
+        <w:t xml:space="preserve"> = change MOD </w:t>
+      </w:r>
+      <w:proofErr w:type="spellStart"/>
+      <w:r>
+        <w:t>coin_values</w:t>
+      </w:r>
+      <w:proofErr w:type="spellEnd"/>
+      <w:r>
+        <w:t>[</w:t>
+      </w:r>
+      <w:proofErr w:type="spellStart"/>
+      <w:r>
+        <w:t>i</w:t>
+      </w:r>
+      <w:proofErr w:type="spellEnd"/>
+      <w:r>
+        <w:t>]</w:t>
       </w:r>
     </w:p>
     <w:p>
@@ -599,8 +1006,21 @@
       </w:r>
       <w:proofErr w:type="gramEnd"/>
       <w:r>
-        <w:t xml:space="preserve"> coin_array, coin_count</w:t>
-      </w:r>
+        <w:t xml:space="preserve"> </w:t>
+      </w:r>
+      <w:proofErr w:type="spellStart"/>
+      <w:r>
+        <w:t>coin_array</w:t>
+      </w:r>
+      <w:proofErr w:type="spellEnd"/>
+      <w:r>
+        <w:t xml:space="preserve">, </w:t>
+      </w:r>
+      <w:proofErr w:type="spellStart"/>
+      <w:r>
+        <w:t>coin_count</w:t>
+      </w:r>
+      <w:proofErr w:type="spellEnd"/>
     </w:p>
     <w:p>
       <w:r>
@@ -624,9 +1044,11 @@
       <w:r>
         <w:t xml:space="preserve"> (</w:t>
       </w:r>
+      <w:proofErr w:type="spellStart"/>
       <w:r>
         <w:t>changedp</w:t>
       </w:r>
+      <w:proofErr w:type="spellEnd"/>
       <w:r>
         <w:t>)</w:t>
       </w:r>
@@ -638,8 +1060,13 @@
       <w:r>
         <w:tab/>
       </w:r>
-      <w:r>
-        <w:t>min_counts = 1D array with A elements initialized to 0</w:t>
+      <w:proofErr w:type="spellStart"/>
+      <w:r>
+        <w:t>min_counts</w:t>
+      </w:r>
+      <w:proofErr w:type="spellEnd"/>
+      <w:r>
+        <w:t xml:space="preserve"> = 1D array with A elements initialized to 0</w:t>
       </w:r>
     </w:p>
     <w:p>
@@ -648,7 +1075,14 @@
       </w:pPr>
       <w:r>
         <w:tab/>
-        <w:t>min_coins = [0</w:t>
+      </w:r>
+      <w:proofErr w:type="spellStart"/>
+      <w:r>
+        <w:t>min_coins</w:t>
+      </w:r>
+      <w:proofErr w:type="spellEnd"/>
+      <w:r>
+        <w:t xml:space="preserve"> = [0</w:t>
       </w:r>
       <w:proofErr w:type="gramStart"/>
       <w:r>
@@ -675,7 +1109,15 @@
       </w:r>
       <w:proofErr w:type="gramEnd"/>
       <w:r>
-        <w:t xml:space="preserve"> i = 1 to A</w:t>
+        <w:t xml:space="preserve"> </w:t>
+      </w:r>
+      <w:proofErr w:type="spellStart"/>
+      <w:r>
+        <w:t>i</w:t>
+      </w:r>
+      <w:proofErr w:type="spellEnd"/>
+      <w:r>
+        <w:t xml:space="preserve"> = 1 to A</w:t>
       </w:r>
     </w:p>
     <w:p>
@@ -687,7 +1129,14 @@
       </w:r>
       <w:r>
         <w:tab/>
-        <w:t>min_count = NULL</w:t>
+      </w:r>
+      <w:proofErr w:type="spellStart"/>
+      <w:r>
+        <w:t>min_count</w:t>
+      </w:r>
+      <w:proofErr w:type="spellEnd"/>
+      <w:r>
+        <w:t xml:space="preserve"> = NULL</w:t>
       </w:r>
     </w:p>
     <w:p>
@@ -699,7 +1148,14 @@
       </w:r>
       <w:r>
         <w:tab/>
-        <w:t>coin_index = NULL</w:t>
+      </w:r>
+      <w:proofErr w:type="spellStart"/>
+      <w:r>
+        <w:t>coin_index</w:t>
+      </w:r>
+      <w:proofErr w:type="spellEnd"/>
+      <w:r>
+        <w:t xml:space="preserve"> = NULL</w:t>
       </w:r>
     </w:p>
     <w:p>
@@ -721,7 +1177,15 @@
       </w:r>
       <w:proofErr w:type="gramEnd"/>
       <w:r>
-        <w:t xml:space="preserve"> j = 0 to array.length – 1</w:t>
+        <w:t xml:space="preserve"> j = 0 to </w:t>
+      </w:r>
+      <w:proofErr w:type="spellStart"/>
+      <w:r>
+        <w:t>array.length</w:t>
+      </w:r>
+      <w:proofErr w:type="spellEnd"/>
+      <w:r>
+        <w:t xml:space="preserve"> – 1</w:t>
       </w:r>
     </w:p>
     <w:p>
@@ -736,7 +1200,14 @@
       </w:r>
       <w:r>
         <w:tab/>
-        <w:t>coin_val = array[j]</w:t>
+      </w:r>
+      <w:proofErr w:type="spellStart"/>
+      <w:r>
+        <w:t>coin_val</w:t>
+      </w:r>
+      <w:proofErr w:type="spellEnd"/>
+      <w:r>
+        <w:t xml:space="preserve"> = array[j]</w:t>
       </w:r>
     </w:p>
     <w:p>
@@ -751,15 +1222,43 @@
       </w:r>
       <w:r>
         <w:tab/>
-        <w:t>current_count = min_</w:t>
+      </w:r>
+      <w:proofErr w:type="spellStart"/>
+      <w:r>
+        <w:t>current_count</w:t>
+      </w:r>
+      <w:proofErr w:type="spellEnd"/>
+      <w:r>
+        <w:t xml:space="preserve"> = </w:t>
+      </w:r>
+      <w:proofErr w:type="spellStart"/>
+      <w:r>
+        <w:t>min_</w:t>
       </w:r>
       <w:proofErr w:type="gramStart"/>
       <w:r>
-        <w:t>counts[</w:t>
-      </w:r>
+        <w:t>counts</w:t>
+      </w:r>
+      <w:proofErr w:type="spellEnd"/>
+      <w:r>
+        <w:t>[</w:t>
+      </w:r>
+      <w:proofErr w:type="spellStart"/>
       <w:proofErr w:type="gramEnd"/>
       <w:r>
-        <w:t>i – coin_val] + 1</w:t>
+        <w:t>i</w:t>
+      </w:r>
+      <w:proofErr w:type="spellEnd"/>
+      <w:r>
+        <w:t xml:space="preserve"> – </w:t>
+      </w:r>
+      <w:proofErr w:type="spellStart"/>
+      <w:r>
+        <w:t>coin_val</w:t>
+      </w:r>
+      <w:proofErr w:type="spellEnd"/>
+      <w:r>
+        <w:t>] + 1</w:t>
       </w:r>
     </w:p>
     <w:p>
@@ -784,7 +1283,47 @@
       </w:r>
       <w:proofErr w:type="gramEnd"/>
       <w:r>
-        <w:t xml:space="preserve"> coin_val &lt;= i and (min_count == NULL or current_count &lt; min_count)</w:t>
+        <w:t xml:space="preserve"> </w:t>
+      </w:r>
+      <w:proofErr w:type="spellStart"/>
+      <w:r>
+        <w:t>coin_val</w:t>
+      </w:r>
+      <w:proofErr w:type="spellEnd"/>
+      <w:r>
+        <w:t xml:space="preserve"> &lt;= </w:t>
+      </w:r>
+      <w:proofErr w:type="spellStart"/>
+      <w:r>
+        <w:t>i</w:t>
+      </w:r>
+      <w:proofErr w:type="spellEnd"/>
+      <w:r>
+        <w:t xml:space="preserve"> and (</w:t>
+      </w:r>
+      <w:proofErr w:type="spellStart"/>
+      <w:r>
+        <w:t>min_count</w:t>
+      </w:r>
+      <w:proofErr w:type="spellEnd"/>
+      <w:r>
+        <w:t xml:space="preserve"> == NULL or </w:t>
+      </w:r>
+      <w:proofErr w:type="spellStart"/>
+      <w:r>
+        <w:t>current_count</w:t>
+      </w:r>
+      <w:proofErr w:type="spellEnd"/>
+      <w:r>
+        <w:t xml:space="preserve"> &lt; </w:t>
+      </w:r>
+      <w:proofErr w:type="spellStart"/>
+      <w:r>
+        <w:t>min_count</w:t>
+      </w:r>
+      <w:proofErr w:type="spellEnd"/>
+      <w:r>
+        <w:t>)</w:t>
       </w:r>
     </w:p>
     <w:p>
@@ -802,8 +1341,20 @@
       </w:r>
       <w:r>
         <w:tab/>
-        <w:t>min_count = current_count</w:t>
-      </w:r>
+      </w:r>
+      <w:proofErr w:type="spellStart"/>
+      <w:r>
+        <w:t>min_count</w:t>
+      </w:r>
+      <w:proofErr w:type="spellEnd"/>
+      <w:r>
+        <w:t xml:space="preserve"> = </w:t>
+      </w:r>
+      <w:proofErr w:type="spellStart"/>
+      <w:r>
+        <w:t>current_count</w:t>
+      </w:r>
+      <w:proofErr w:type="spellEnd"/>
     </w:p>
     <w:p>
       <w:pPr>
@@ -820,7 +1371,14 @@
       </w:r>
       <w:r>
         <w:tab/>
-        <w:t>coin_index = j</w:t>
+      </w:r>
+      <w:proofErr w:type="spellStart"/>
+      <w:r>
+        <w:t>coin_index</w:t>
+      </w:r>
+      <w:proofErr w:type="spellEnd"/>
+      <w:r>
+        <w:t xml:space="preserve"> = j</w:t>
       </w:r>
     </w:p>
     <w:p>
@@ -833,25 +1391,48 @@
       <w:r>
         <w:tab/>
       </w:r>
+      <w:proofErr w:type="spellStart"/>
       <w:r>
         <w:t>min</w:t>
       </w:r>
       <w:r>
         <w:t>_coins</w:t>
       </w:r>
-      <w:r>
-        <w:t>[i]</w:t>
-      </w:r>
-      <w:r>
-        <w:t xml:space="preserve"> = copy of min_</w:t>
+      <w:proofErr w:type="spellEnd"/>
+      <w:r>
+        <w:t>[</w:t>
+      </w:r>
+      <w:proofErr w:type="spellStart"/>
+      <w:r>
+        <w:t>i</w:t>
+      </w:r>
+      <w:proofErr w:type="spellEnd"/>
+      <w:r>
+        <w:t>]</w:t>
+      </w:r>
+      <w:r>
+        <w:t xml:space="preserve"> = copy of </w:t>
+      </w:r>
+      <w:proofErr w:type="spellStart"/>
+      <w:r>
+        <w:t>min_</w:t>
       </w:r>
       <w:proofErr w:type="gramStart"/>
       <w:r>
-        <w:t>coins[</w:t>
-      </w:r>
+        <w:t>coins</w:t>
+      </w:r>
+      <w:proofErr w:type="spellEnd"/>
+      <w:r>
+        <w:t>[</w:t>
+      </w:r>
+      <w:proofErr w:type="spellStart"/>
       <w:proofErr w:type="gramEnd"/>
       <w:r>
-        <w:t>i – 1]</w:t>
+        <w:t>i</w:t>
+      </w:r>
+      <w:proofErr w:type="spellEnd"/>
+      <w:r>
+        <w:t xml:space="preserve"> – 1]</w:t>
       </w:r>
     </w:p>
     <w:p>
@@ -864,22 +1445,58 @@
       <w:r>
         <w:tab/>
       </w:r>
-      <w:r>
-        <w:t>min_coins[i</w:t>
-      </w:r>
+      <w:proofErr w:type="spellStart"/>
+      <w:r>
+        <w:t>min_coins</w:t>
+      </w:r>
+      <w:proofErr w:type="spellEnd"/>
+      <w:r>
+        <w:t>[</w:t>
+      </w:r>
+      <w:proofErr w:type="spellStart"/>
+      <w:r>
+        <w:t>i</w:t>
+      </w:r>
+      <w:proofErr w:type="spellEnd"/>
       <w:proofErr w:type="gramStart"/>
       <w:r>
         <w:t>][</w:t>
       </w:r>
+      <w:proofErr w:type="spellStart"/>
       <w:proofErr w:type="gramEnd"/>
       <w:r>
-        <w:t>coin_index] = current_coins</w:t>
-      </w:r>
-      <w:r>
-        <w:t>[i]</w:t>
-      </w:r>
-      <w:r>
-        <w:t>[coin_index] + 1</w:t>
+        <w:t>coin_index</w:t>
+      </w:r>
+      <w:proofErr w:type="spellEnd"/>
+      <w:r>
+        <w:t xml:space="preserve">] = </w:t>
+      </w:r>
+      <w:proofErr w:type="spellStart"/>
+      <w:r>
+        <w:t>current_coins</w:t>
+      </w:r>
+      <w:proofErr w:type="spellEnd"/>
+      <w:r>
+        <w:t>[</w:t>
+      </w:r>
+      <w:proofErr w:type="spellStart"/>
+      <w:r>
+        <w:t>i</w:t>
+      </w:r>
+      <w:proofErr w:type="spellEnd"/>
+      <w:r>
+        <w:t>]</w:t>
+      </w:r>
+      <w:r>
+        <w:t>[</w:t>
+      </w:r>
+      <w:proofErr w:type="spellStart"/>
+      <w:r>
+        <w:t>coin_index</w:t>
+      </w:r>
+      <w:proofErr w:type="spellEnd"/>
+      <w:r>
+        <w:t>] + 1</w:t>
       </w:r>
     </w:p>
     <w:p>
@@ -898,7 +1515,23 @@
       </w:r>
       <w:proofErr w:type="gramEnd"/>
       <w:r>
-        <w:t xml:space="preserve"> min_coins[A], min_counts[A]</w:t>
+        <w:t xml:space="preserve"> </w:t>
+      </w:r>
+      <w:proofErr w:type="spellStart"/>
+      <w:r>
+        <w:t>min_coins</w:t>
+      </w:r>
+      <w:proofErr w:type="spellEnd"/>
+      <w:r>
+        <w:t xml:space="preserve">[A], </w:t>
+      </w:r>
+      <w:proofErr w:type="spellStart"/>
+      <w:r>
+        <w:t>min_counts</w:t>
+      </w:r>
+      <w:proofErr w:type="spellEnd"/>
+      <w:r>
+        <w:t>[A]</w:t>
       </w:r>
     </w:p>
     <w:p/>
@@ -912,7 +1545,15 @@
     </w:p>
     <w:p>
       <w:r>
-        <w:t xml:space="preserve">Let T[v] be the minimum number of coins that can be used to produce the value v using only coins in the set V. The dynamic programming approach has the following recursive definition, where i is the index of the coin value in V. We also have that </w:t>
+        <w:t xml:space="preserve">Let T[v] be the minimum number of coins that can be used to produce the value v using only coins in the set V. The dynamic programming approach has the following recursive definition, where </w:t>
+      </w:r>
+      <w:proofErr w:type="spellStart"/>
+      <w:r>
+        <w:t>i</w:t>
+      </w:r>
+      <w:proofErr w:type="spellEnd"/>
+      <w:r>
+        <w:t xml:space="preserve"> is the index of the coin value in V. We also have that </w:t>
       </w:r>
       <w:proofErr w:type="gramStart"/>
       <w:r>
@@ -1108,28 +1749,97 @@
         <w:rPr>
           <w:rFonts w:eastAsiaTheme="minorEastAsia"/>
         </w:rPr>
-        <w:t>First, we can show that T[1] = min</w:t>
+        <w:t xml:space="preserve">First, we can show that T[1] = </w:t>
+      </w:r>
+      <w:proofErr w:type="spellStart"/>
+      <w:r>
+        <w:rPr>
+          <w:rFonts w:eastAsiaTheme="minorEastAsia"/>
+        </w:rPr>
+        <w:t>min</w:t>
       </w:r>
       <w:r>
         <w:rPr>
           <w:rFonts w:eastAsiaTheme="minorEastAsia"/>
           <w:vertAlign w:val="subscript"/>
         </w:rPr>
-        <w:t>V[i]≤1</w:t>
-      </w:r>
-      <w:r>
-        <w:rPr>
-          <w:rFonts w:eastAsiaTheme="minorEastAsia"/>
-        </w:rPr>
-        <w:t>{T[1 – V[i]] + 1} = T[0] + 1 = 1 because the only valid value in V that is less than or equal to 1 is V[1] = 1. Now we will assume that T[k] = min</w:t>
-      </w:r>
+        <w:t>V</w:t>
+      </w:r>
+      <w:proofErr w:type="spellEnd"/>
       <w:r>
         <w:rPr>
           <w:rFonts w:eastAsiaTheme="minorEastAsia"/>
           <w:vertAlign w:val="subscript"/>
         </w:rPr>
-        <w:t>V[i</w:t>
-      </w:r>
+        <w:t>[</w:t>
+      </w:r>
+      <w:proofErr w:type="spellStart"/>
+      <w:r>
+        <w:rPr>
+          <w:rFonts w:eastAsiaTheme="minorEastAsia"/>
+          <w:vertAlign w:val="subscript"/>
+        </w:rPr>
+        <w:t>i</w:t>
+      </w:r>
+      <w:proofErr w:type="spellEnd"/>
+      <w:r>
+        <w:rPr>
+          <w:rFonts w:eastAsiaTheme="minorEastAsia"/>
+          <w:vertAlign w:val="subscript"/>
+        </w:rPr>
+        <w:t>]≤1</w:t>
+      </w:r>
+      <w:r>
+        <w:rPr>
+          <w:rFonts w:eastAsiaTheme="minorEastAsia"/>
+        </w:rPr>
+        <w:t>{T[1 – V[</w:t>
+      </w:r>
+      <w:proofErr w:type="spellStart"/>
+      <w:r>
+        <w:rPr>
+          <w:rFonts w:eastAsiaTheme="minorEastAsia"/>
+        </w:rPr>
+        <w:t>i</w:t>
+      </w:r>
+      <w:proofErr w:type="spellEnd"/>
+      <w:r>
+        <w:rPr>
+          <w:rFonts w:eastAsiaTheme="minorEastAsia"/>
+        </w:rPr>
+        <w:t xml:space="preserve">]] + 1} = T[0] + 1 = 1 because the only valid value in V that is less than or equal to 1 is V[1] = 1. Now we will assume that T[k] = </w:t>
+      </w:r>
+      <w:proofErr w:type="spellStart"/>
+      <w:r>
+        <w:rPr>
+          <w:rFonts w:eastAsiaTheme="minorEastAsia"/>
+        </w:rPr>
+        <w:t>min</w:t>
+      </w:r>
+      <w:r>
+        <w:rPr>
+          <w:rFonts w:eastAsiaTheme="minorEastAsia"/>
+          <w:vertAlign w:val="subscript"/>
+        </w:rPr>
+        <w:t>V</w:t>
+      </w:r>
+      <w:proofErr w:type="spellEnd"/>
+      <w:r>
+        <w:rPr>
+          <w:rFonts w:eastAsiaTheme="minorEastAsia"/>
+          <w:vertAlign w:val="subscript"/>
+        </w:rPr>
+        <w:t>[</w:t>
+      </w:r>
+      <w:proofErr w:type="spellStart"/>
+      <w:r>
+        <w:rPr>
+          <w:rFonts w:eastAsiaTheme="minorEastAsia"/>
+          <w:vertAlign w:val="subscript"/>
+        </w:rPr>
+        <w:t>i</w:t>
+      </w:r>
+      <w:proofErr w:type="spellEnd"/>
       <w:proofErr w:type="gramStart"/>
       <w:r>
         <w:rPr>
@@ -1150,7 +1860,35 @@
         <w:rPr>
           <w:rFonts w:eastAsiaTheme="minorEastAsia"/>
         </w:rPr>
-        <w:t xml:space="preserve">{T[k – V[i]] + 1} for all 1 ≤ k ≤ v. We know that k – V[i] will always be some value j, where j &lt; k because </w:t>
+        <w:t>{T[k – V[</w:t>
+      </w:r>
+      <w:proofErr w:type="spellStart"/>
+      <w:r>
+        <w:rPr>
+          <w:rFonts w:eastAsiaTheme="minorEastAsia"/>
+        </w:rPr>
+        <w:t>i</w:t>
+      </w:r>
+      <w:proofErr w:type="spellEnd"/>
+      <w:r>
+        <w:rPr>
+          <w:rFonts w:eastAsiaTheme="minorEastAsia"/>
+        </w:rPr>
+        <w:t>]] + 1} for all 1 ≤ k ≤ v. We know that k – V[</w:t>
+      </w:r>
+      <w:proofErr w:type="spellStart"/>
+      <w:r>
+        <w:rPr>
+          <w:rFonts w:eastAsiaTheme="minorEastAsia"/>
+        </w:rPr>
+        <w:t>i</w:t>
+      </w:r>
+      <w:proofErr w:type="spellEnd"/>
+      <w:r>
+        <w:rPr>
+          <w:rFonts w:eastAsiaTheme="minorEastAsia"/>
+        </w:rPr>
+        <w:t xml:space="preserve">] will always be some value j, where j &lt; k because </w:t>
       </w:r>
       <w:proofErr w:type="gramStart"/>
       <w:r>
@@ -1164,7 +1902,49 @@
         <w:rPr>
           <w:rFonts w:eastAsiaTheme="minorEastAsia"/>
         </w:rPr>
-        <w:t xml:space="preserve">V[i]} is defined as 1. Furthermore, because we find the minimum only when V[i] ≤ k, we know that V[i] is at least 1 and at most k, therefore 0 ≤ j &lt; k. By the optimal substructure property of the problem, it follows that T[j] is an optimal solution for the minimum number of coins to make j. Now we attempt to find </w:t>
+        <w:t>V[</w:t>
+      </w:r>
+      <w:proofErr w:type="spellStart"/>
+      <w:r>
+        <w:rPr>
+          <w:rFonts w:eastAsiaTheme="minorEastAsia"/>
+        </w:rPr>
+        <w:t>i</w:t>
+      </w:r>
+      <w:proofErr w:type="spellEnd"/>
+      <w:r>
+        <w:rPr>
+          <w:rFonts w:eastAsiaTheme="minorEastAsia"/>
+        </w:rPr>
+        <w:t>]} is defined as 1. Furthermore, because we find the minimum only when V[</w:t>
+      </w:r>
+      <w:proofErr w:type="spellStart"/>
+      <w:r>
+        <w:rPr>
+          <w:rFonts w:eastAsiaTheme="minorEastAsia"/>
+        </w:rPr>
+        <w:t>i</w:t>
+      </w:r>
+      <w:proofErr w:type="spellEnd"/>
+      <w:r>
+        <w:rPr>
+          <w:rFonts w:eastAsiaTheme="minorEastAsia"/>
+        </w:rPr>
+        <w:t>] ≤ k, we know that V[</w:t>
+      </w:r>
+      <w:proofErr w:type="spellStart"/>
+      <w:r>
+        <w:rPr>
+          <w:rFonts w:eastAsiaTheme="minorEastAsia"/>
+        </w:rPr>
+        <w:t>i</w:t>
+      </w:r>
+      <w:proofErr w:type="spellEnd"/>
+      <w:r>
+        <w:rPr>
+          <w:rFonts w:eastAsiaTheme="minorEastAsia"/>
+        </w:rPr>
+        <w:t xml:space="preserve">] is at least 1 and at most k, therefore 0 ≤ j &lt; k. By the optimal substructure property of the problem, it follows that T[j] is an optimal solution for the minimum number of coins to make j. Now we attempt to find </w:t>
       </w:r>
       <w:proofErr w:type="gramStart"/>
       <w:r>
@@ -1178,14 +1958,45 @@
         <w:rPr>
           <w:rFonts w:eastAsiaTheme="minorEastAsia"/>
         </w:rPr>
-        <w:t>j+1] = min</w:t>
+        <w:t xml:space="preserve">j+1] = </w:t>
+      </w:r>
+      <w:proofErr w:type="spellStart"/>
+      <w:r>
+        <w:rPr>
+          <w:rFonts w:eastAsiaTheme="minorEastAsia"/>
+        </w:rPr>
+        <w:t>min</w:t>
       </w:r>
       <w:r>
         <w:rPr>
           <w:rFonts w:eastAsiaTheme="minorEastAsia"/>
           <w:vertAlign w:val="subscript"/>
         </w:rPr>
-        <w:t>V[i]≤</w:t>
+        <w:t>V</w:t>
+      </w:r>
+      <w:proofErr w:type="spellEnd"/>
+      <w:r>
+        <w:rPr>
+          <w:rFonts w:eastAsiaTheme="minorEastAsia"/>
+          <w:vertAlign w:val="subscript"/>
+        </w:rPr>
+        <w:t>[</w:t>
+      </w:r>
+      <w:proofErr w:type="spellStart"/>
+      <w:r>
+        <w:rPr>
+          <w:rFonts w:eastAsiaTheme="minorEastAsia"/>
+          <w:vertAlign w:val="subscript"/>
+        </w:rPr>
+        <w:t>i</w:t>
+      </w:r>
+      <w:proofErr w:type="spellEnd"/>
+      <w:r>
+        <w:rPr>
+          <w:rFonts w:eastAsiaTheme="minorEastAsia"/>
+          <w:vertAlign w:val="subscript"/>
+        </w:rPr>
+        <w:t>]≤</w:t>
       </w:r>
       <w:r>
         <w:rPr>
@@ -1198,7 +2009,77 @@
         <w:rPr>
           <w:rFonts w:eastAsiaTheme="minorEastAsia"/>
         </w:rPr>
-        <w:t xml:space="preserve">{T[j+1 – V[i]] + 1}. Because 1 ≤ V[i] ≤ j, we know that 0 ≤ j+1 – V[i] ≤ j. We also know that j &lt; k, therefore j+1 – V[i] &lt; k. Because j, V[i], and k are all integer values, it follows that j+1 ≤ k, which proves that </w:t>
+        <w:t>{T[j+1 – V[</w:t>
+      </w:r>
+      <w:proofErr w:type="spellStart"/>
+      <w:r>
+        <w:rPr>
+          <w:rFonts w:eastAsiaTheme="minorEastAsia"/>
+        </w:rPr>
+        <w:t>i</w:t>
+      </w:r>
+      <w:proofErr w:type="spellEnd"/>
+      <w:r>
+        <w:rPr>
+          <w:rFonts w:eastAsiaTheme="minorEastAsia"/>
+        </w:rPr>
+        <w:t>]] + 1}. Because 1 ≤ V[</w:t>
+      </w:r>
+      <w:proofErr w:type="spellStart"/>
+      <w:r>
+        <w:rPr>
+          <w:rFonts w:eastAsiaTheme="minorEastAsia"/>
+        </w:rPr>
+        <w:t>i</w:t>
+      </w:r>
+      <w:proofErr w:type="spellEnd"/>
+      <w:r>
+        <w:rPr>
+          <w:rFonts w:eastAsiaTheme="minorEastAsia"/>
+        </w:rPr>
+        <w:t>] ≤ j, we know that 0 ≤ j+1 – V[</w:t>
+      </w:r>
+      <w:proofErr w:type="spellStart"/>
+      <w:r>
+        <w:rPr>
+          <w:rFonts w:eastAsiaTheme="minorEastAsia"/>
+        </w:rPr>
+        <w:t>i</w:t>
+      </w:r>
+      <w:proofErr w:type="spellEnd"/>
+      <w:r>
+        <w:rPr>
+          <w:rFonts w:eastAsiaTheme="minorEastAsia"/>
+        </w:rPr>
+        <w:t>] ≤ j. We also know that j &lt; k, therefore j+1 – V[</w:t>
+      </w:r>
+      <w:proofErr w:type="spellStart"/>
+      <w:r>
+        <w:rPr>
+          <w:rFonts w:eastAsiaTheme="minorEastAsia"/>
+        </w:rPr>
+        <w:t>i</w:t>
+      </w:r>
+      <w:proofErr w:type="spellEnd"/>
+      <w:r>
+        <w:rPr>
+          <w:rFonts w:eastAsiaTheme="minorEastAsia"/>
+        </w:rPr>
+        <w:t>] &lt; k. Because j, V[</w:t>
+      </w:r>
+      <w:proofErr w:type="spellStart"/>
+      <w:r>
+        <w:rPr>
+          <w:rFonts w:eastAsiaTheme="minorEastAsia"/>
+        </w:rPr>
+        <w:t>i</w:t>
+      </w:r>
+      <w:proofErr w:type="spellEnd"/>
+      <w:r>
+        <w:rPr>
+          <w:rFonts w:eastAsiaTheme="minorEastAsia"/>
+        </w:rPr>
+        <w:t xml:space="preserve">], and k are all integer values, it follows that j+1 ≤ k, which proves that </w:t>
       </w:r>
       <w:proofErr w:type="gramStart"/>
       <w:r>
@@ -1314,10 +2195,10 @@
           <w:lang w:eastAsia="ja-JP"/>
         </w:rPr>
         <w:drawing>
-          <wp:inline distT="0" distB="0" distL="0" distR="0" wp14:anchorId="24BB8906" wp14:editId="36FCE581">
+          <wp:inline distT="0" distB="0" distL="0" distR="0" wp14:anchorId="1D17C71E" wp14:editId="48313EF2">
             <wp:extent cx="5210175" cy="2743200"/>
             <wp:effectExtent l="0" t="0" r="9525" b="0"/>
-            <wp:docPr id="12" name="Chart 12"/>
+            <wp:docPr id="4" name="Chart 4"/>
             <wp:cNvGraphicFramePr/>
             <a:graphic xmlns:a="http://schemas.openxmlformats.org/drawingml/2006/main">
               <a:graphicData uri="http://schemas.openxmlformats.org/drawingml/2006/chart">
@@ -1416,10 +2297,10 @@
           <w:lang w:eastAsia="ja-JP"/>
         </w:rPr>
         <w:drawing>
-          <wp:inline distT="0" distB="0" distL="0" distR="0" wp14:anchorId="2F81B40E" wp14:editId="7F0B98E2">
-            <wp:extent cx="6019800" cy="2743200"/>
+          <wp:inline distT="0" distB="0" distL="0" distR="0" wp14:anchorId="7251D9FC" wp14:editId="18A39680">
+            <wp:extent cx="6362700" cy="3276600"/>
             <wp:effectExtent l="0" t="0" r="0" b="0"/>
-            <wp:docPr id="16" name="Chart 16"/>
+            <wp:docPr id="2" name="Chart 2"/>
             <wp:cNvGraphicFramePr/>
             <a:graphic xmlns:a="http://schemas.openxmlformats.org/drawingml/2006/main">
               <a:graphicData uri="http://schemas.openxmlformats.org/drawingml/2006/chart">
@@ -1460,10 +2341,10 @@
           <w:lang w:eastAsia="ja-JP"/>
         </w:rPr>
         <w:drawing>
-          <wp:inline distT="0" distB="0" distL="0" distR="0" wp14:anchorId="5FB4B5C5" wp14:editId="556A49E8">
-            <wp:extent cx="5995988" cy="2743200"/>
-            <wp:effectExtent l="0" t="0" r="5080" b="0"/>
-            <wp:docPr id="14" name="Chart 14"/>
+          <wp:inline distT="0" distB="0" distL="0" distR="0" wp14:anchorId="2EE70DE5" wp14:editId="0F603F54">
+            <wp:extent cx="6343650" cy="3810000"/>
+            <wp:effectExtent l="0" t="0" r="0" b="0"/>
+            <wp:docPr id="3" name="Chart 3"/>
             <wp:cNvGraphicFramePr/>
             <a:graphic xmlns:a="http://schemas.openxmlformats.org/drawingml/2006/main">
               <a:graphicData uri="http://schemas.openxmlformats.org/drawingml/2006/chart">
@@ -1559,7 +2440,13 @@
     </w:p>
     <w:p>
       <w:r>
-        <w:t>On the same set of A [15, 16, 17, …, 40]  for V</w:t>
+        <w:t xml:space="preserve">On the same set of A [15, 16, 17, …, </w:t>
+      </w:r>
+      <w:r>
+        <w:t>39</w:t>
+      </w:r>
+      <w:r>
+        <w:t>]  for V</w:t>
       </w:r>
       <w:r>
         <w:rPr>
@@ -1663,7 +2550,15 @@
       </w:r>
       <w:proofErr w:type="gramEnd"/>
       <w:r>
-        <w:t xml:space="preserve"> 40], all algorithms returned the same values.</w:t>
+        <w:t xml:space="preserve"> </w:t>
+      </w:r>
+      <w:r>
+        <w:t>39</w:t>
+      </w:r>
+      <w:bookmarkStart w:id="0" w:name="_GoBack"/>
+      <w:bookmarkEnd w:id="0"/>
+      <w:r>
+        <w:t>], all algorithms returned the same values.</w:t>
       </w:r>
     </w:p>
     <w:p>
@@ -1740,8 +2635,6 @@
       <w:r>
         <w:t xml:space="preserve"> Greedy is clearly the most efficient.</w:t>
       </w:r>
-      <w:bookmarkStart w:id="0" w:name="_GoBack"/>
-      <w:bookmarkEnd w:id="0"/>
     </w:p>
     <w:p>
       <w:pPr>
@@ -1783,10 +2676,7 @@
     </w:p>
     <w:p>
       <w:r>
-        <w:t>The brute force algorithm has unusually high runtimes for low values of n. This can be attributed to how the algorithm is designed. It starts from the highest coin denomination, subtracts that value, and recursively calls itself until it reaches a value that equals one of the coin denominations. If there are only a small number of denominations with low values, it must continuously subtract each value from A until A becomes small enough. If there are larger denominations in the set, it will find the value earlier and short circuit.</w:t>
-      </w:r>
-      <w:r>
-        <w:t xml:space="preserve"> </w:t>
+        <w:t xml:space="preserve">The brute force algorithm has unusually high runtimes for low values of n. This can be attributed to how the algorithm is designed. It starts from the highest coin denomination, subtracts that value, and recursively calls itself until it reaches a value that equals one of the coin denominations. If there are only a small number of denominations with low values, it must continuously subtract each value from A until A becomes small enough. If there are larger denominations in the set, it will find the value earlier and short circuit. </w:t>
       </w:r>
     </w:p>
     <w:p>
@@ -1865,7 +2755,15 @@
         </w:numPr>
       </w:pPr>
       <w:r>
-        <w:t>Dynamic Programming: O(nA)</w:t>
+        <w:t>Dynamic Programming: O(</w:t>
+      </w:r>
+      <w:proofErr w:type="spellStart"/>
+      <w:r>
+        <w:t>nA</w:t>
+      </w:r>
+      <w:proofErr w:type="spellEnd"/>
+      <w:r>
+        <w:t>)</w:t>
       </w:r>
     </w:p>
     <w:p>
@@ -1923,7 +2821,11 @@
       </w:r>
       <w:proofErr w:type="gramEnd"/>
       <w:r>
-        <w:t xml:space="preserve"> p</w:t>
+        <w:t xml:space="preserve"> </w:t>
+      </w:r>
+      <w:proofErr w:type="spellStart"/>
+      <w:r>
+        <w:t>p</w:t>
       </w:r>
       <w:r>
         <w:rPr>
@@ -1931,6 +2833,7 @@
         </w:rPr>
         <w:t>n</w:t>
       </w:r>
+      <w:proofErr w:type="spellEnd"/>
       <w:r>
         <w:t>], we can see that p</w:t>
       </w:r>
@@ -1959,7 +2862,15 @@
         <w:t xml:space="preserve"> </w:t>
       </w:r>
       <w:r>
-        <w:t>For any value A, we would divide by the coin value with the largest power i such that p</w:t>
+        <w:t xml:space="preserve">For any value A, we would divide by the coin value with the largest power </w:t>
+      </w:r>
+      <w:proofErr w:type="spellStart"/>
+      <w:r>
+        <w:t>i</w:t>
+      </w:r>
+      <w:proofErr w:type="spellEnd"/>
+      <w:r>
+        <w:t xml:space="preserve"> such that p</w:t>
       </w:r>
       <w:r>
         <w:rPr>
@@ -2063,7 +2974,15 @@
       <w:br/>
     </w:r>
     <w:r>
-      <w:t>David Rigert, Isaiah Perrotte-Fentress, Adam McDaniel</w:t>
+      <w:t xml:space="preserve">David Rigert, Isaiah </w:t>
+    </w:r>
+    <w:proofErr w:type="spellStart"/>
+    <w:r>
+      <w:t>Perrotte</w:t>
+    </w:r>
+    <w:proofErr w:type="spellEnd"/>
+    <w:r>
+      <w:t>-Fentress, Adam McDaniel</w:t>
     </w:r>
   </w:p>
 </w:hdr>
@@ -3112,14 +4031,7 @@
           <c:invertIfNegative val="0"/>
           <c:cat>
             <c:strRef>
-              <c:extLst>
-                <c:ext xmlns:c15="http://schemas.microsoft.com/office/drawing/2012/chart" uri="{02D57815-91ED-43cb-92C2-25804820EDAC}">
-                  <c15:fullRef>
-                    <c15:sqref>'Question 4'!$A$2:$A$41</c15:sqref>
-                  </c15:fullRef>
-                </c:ext>
-              </c:extLst>
-              <c:f>'Question 4'!$A$3:$A$41</c:f>
+              <c:f>'Question 4'!$A$2:$A$41</c:f>
               <c:strCache>
                 <c:ptCount val="39"/>
                 <c:pt idx="0">
@@ -3244,14 +4156,7 @@
           </c:cat>
           <c:val>
             <c:numRef>
-              <c:extLst>
-                <c:ext xmlns:c15="http://schemas.microsoft.com/office/drawing/2012/chart" uri="{02D57815-91ED-43cb-92C2-25804820EDAC}">
-                  <c15:fullRef>
-                    <c15:sqref>'Question 4'!$B$3:$B$41</c15:sqref>
-                  </c15:fullRef>
-                </c:ext>
-              </c:extLst>
-              <c:f>'Question 4'!$B$4:$B$41</c:f>
+              <c:f>'Question 4'!$B$3:$B$41</c:f>
               <c:numCache>
                 <c:formatCode>General</c:formatCode>
                 <c:ptCount val="38"/>
@@ -3399,14 +4304,7 @@
           <c:invertIfNegative val="0"/>
           <c:cat>
             <c:strRef>
-              <c:extLst>
-                <c:ext xmlns:c15="http://schemas.microsoft.com/office/drawing/2012/chart" uri="{02D57815-91ED-43cb-92C2-25804820EDAC}">
-                  <c15:fullRef>
-                    <c15:sqref>'Question 4'!$A$2:$A$41</c15:sqref>
-                  </c15:fullRef>
-                </c:ext>
-              </c:extLst>
-              <c:f>'Question 4'!$A$3:$A$41</c:f>
+              <c:f>'Question 4'!$A$2:$A$41</c:f>
               <c:strCache>
                 <c:ptCount val="39"/>
                 <c:pt idx="0">
@@ -3531,14 +4429,7 @@
           </c:cat>
           <c:val>
             <c:numRef>
-              <c:extLst>
-                <c:ext xmlns:c15="http://schemas.microsoft.com/office/drawing/2012/chart" uri="{02D57815-91ED-43cb-92C2-25804820EDAC}">
-                  <c15:fullRef>
-                    <c15:sqref>'Question 4'!$C$3:$C$41</c15:sqref>
-                  </c15:fullRef>
-                </c:ext>
-              </c:extLst>
-              <c:f>'Question 4'!$C$4:$C$41</c:f>
+              <c:f>'Question 4'!$C$3:$C$41</c:f>
               <c:numCache>
                 <c:formatCode>General</c:formatCode>
                 <c:ptCount val="38"/>
@@ -3669,11 +4560,11 @@
           <c:showBubbleSize val="0"/>
         </c:dLbls>
         <c:gapWidth val="150"/>
-        <c:axId val="56783832"/>
-        <c:axId val="56783440"/>
+        <c:axId val="248801608"/>
+        <c:axId val="248802000"/>
       </c:barChart>
       <c:catAx>
-        <c:axId val="56783832"/>
+        <c:axId val="248801608"/>
         <c:scaling>
           <c:orientation val="minMax"/>
         </c:scaling>
@@ -3771,7 +4662,7 @@
             <a:endParaRPr lang="en-US"/>
           </a:p>
         </c:txPr>
-        <c:crossAx val="56783440"/>
+        <c:crossAx val="248802000"/>
         <c:crosses val="autoZero"/>
         <c:auto val="1"/>
         <c:lblAlgn val="ctr"/>
@@ -3780,7 +4671,7 @@
         <c:noMultiLvlLbl val="0"/>
       </c:catAx>
       <c:valAx>
-        <c:axId val="56783440"/>
+        <c:axId val="248802000"/>
         <c:scaling>
           <c:orientation val="minMax"/>
         </c:scaling>
@@ -3886,7 +4777,7 @@
             <a:endParaRPr lang="en-US"/>
           </a:p>
         </c:txPr>
-        <c:crossAx val="56783832"/>
+        <c:crossAx val="248801608"/>
         <c:crosses val="autoZero"/>
         <c:crossBetween val="between"/>
       </c:valAx>
@@ -4449,11 +5340,11 @@
           <c:showPercent val="0"/>
           <c:showBubbleSize val="0"/>
         </c:dLbls>
-        <c:axId val="57523176"/>
-        <c:axId val="302063912"/>
+        <c:axId val="322805112"/>
+        <c:axId val="322805504"/>
       </c:scatterChart>
       <c:valAx>
-        <c:axId val="57523176"/>
+        <c:axId val="322805112"/>
         <c:scaling>
           <c:orientation val="minMax"/>
           <c:max val="30"/>
@@ -4571,12 +5462,12 @@
             <a:endParaRPr lang="en-US"/>
           </a:p>
         </c:txPr>
-        <c:crossAx val="302063912"/>
+        <c:crossAx val="322805504"/>
         <c:crosses val="autoZero"/>
         <c:crossBetween val="midCat"/>
       </c:valAx>
       <c:valAx>
-        <c:axId val="302063912"/>
+        <c:axId val="322805504"/>
         <c:scaling>
           <c:orientation val="minMax"/>
         </c:scaling>
@@ -4688,7 +5579,7 @@
             <a:endParaRPr lang="en-US"/>
           </a:p>
         </c:txPr>
-        <c:crossAx val="57523176"/>
+        <c:crossAx val="322805112"/>
         <c:crosses val="autoZero"/>
         <c:crossBetween val="midCat"/>
       </c:valAx>
@@ -7885,11 +8776,11 @@
           <c:showPercent val="0"/>
           <c:showBubbleSize val="0"/>
         </c:dLbls>
-        <c:axId val="301606064"/>
-        <c:axId val="330487040"/>
+        <c:axId val="324595184"/>
+        <c:axId val="324595576"/>
       </c:scatterChart>
       <c:valAx>
-        <c:axId val="301606064"/>
+        <c:axId val="324595184"/>
         <c:scaling>
           <c:orientation val="minMax"/>
           <c:max val="1000"/>
@@ -8001,12 +8892,12 @@
             <a:endParaRPr lang="en-US"/>
           </a:p>
         </c:txPr>
-        <c:crossAx val="330487040"/>
+        <c:crossAx val="324595576"/>
         <c:crosses val="autoZero"/>
         <c:crossBetween val="midCat"/>
       </c:valAx>
       <c:valAx>
-        <c:axId val="330487040"/>
+        <c:axId val="324595576"/>
         <c:scaling>
           <c:orientation val="minMax"/>
         </c:scaling>
@@ -8118,7 +9009,7 @@
             <a:endParaRPr lang="en-US"/>
           </a:p>
         </c:txPr>
-        <c:crossAx val="301606064"/>
+        <c:crossAx val="324595184"/>
         <c:crosses val="autoZero"/>
         <c:crossBetween val="midCat"/>
       </c:valAx>
@@ -8528,11 +9419,11 @@
           <c:showBubbleSize val="0"/>
         </c:dLbls>
         <c:gapWidth val="150"/>
-        <c:axId val="155625056"/>
-        <c:axId val="155626624"/>
+        <c:axId val="248802784"/>
+        <c:axId val="318931192"/>
       </c:barChart>
       <c:catAx>
-        <c:axId val="155625056"/>
+        <c:axId val="248802784"/>
         <c:scaling>
           <c:orientation val="minMax"/>
         </c:scaling>
@@ -8630,7 +9521,7 @@
             <a:endParaRPr lang="en-US"/>
           </a:p>
         </c:txPr>
-        <c:crossAx val="155626624"/>
+        <c:crossAx val="318931192"/>
         <c:crosses val="autoZero"/>
         <c:auto val="1"/>
         <c:lblAlgn val="ctr"/>
@@ -8638,7 +9529,7 @@
         <c:noMultiLvlLbl val="0"/>
       </c:catAx>
       <c:valAx>
-        <c:axId val="155626624"/>
+        <c:axId val="318931192"/>
         <c:scaling>
           <c:orientation val="minMax"/>
         </c:scaling>
@@ -8744,9 +9635,10 @@
             <a:endParaRPr lang="en-US"/>
           </a:p>
         </c:txPr>
-        <c:crossAx val="155625056"/>
+        <c:crossAx val="248802784"/>
         <c:crosses val="autoZero"/>
         <c:crossBetween val="between"/>
+        <c:majorUnit val="1"/>
       </c:valAx>
       <c:spPr>
         <a:noFill/>
@@ -8926,7 +9818,7 @@
           <c:invertIfNegative val="0"/>
           <c:val>
             <c:numRef>
-              <c:f>'Question 5'!Delta</c:f>
+              <c:f>'Question 5'!$F$4:$F$204</c:f>
               <c:numCache>
                 <c:formatCode>General</c:formatCode>
                 <c:ptCount val="201"/>
@@ -9546,8 +10438,8 @@
           <c:showBubbleSize val="0"/>
         </c:dLbls>
         <c:gapWidth val="0"/>
-        <c:axId val="304981464"/>
-        <c:axId val="305090592"/>
+        <c:axId val="248701520"/>
+        <c:axId val="318932760"/>
       </c:barChart>
       <c:lineChart>
         <c:grouping val="standard"/>
@@ -12066,12 +12958,12 @@
         </c:dLbls>
         <c:marker val="1"/>
         <c:smooth val="0"/>
-        <c:axId val="305090200"/>
-        <c:axId val="305090984"/>
+        <c:axId val="318931976"/>
+        <c:axId val="318932368"/>
         <c:extLst/>
       </c:lineChart>
       <c:catAx>
-        <c:axId val="305090200"/>
+        <c:axId val="318931976"/>
         <c:scaling>
           <c:orientation val="minMax"/>
         </c:scaling>
@@ -12169,7 +13061,7 @@
             <a:endParaRPr lang="en-US"/>
           </a:p>
         </c:txPr>
-        <c:crossAx val="305090984"/>
+        <c:crossAx val="318932368"/>
         <c:crosses val="autoZero"/>
         <c:auto val="1"/>
         <c:lblAlgn val="ctr"/>
@@ -12177,7 +13069,7 @@
         <c:noMultiLvlLbl val="0"/>
       </c:catAx>
       <c:valAx>
-        <c:axId val="305090984"/>
+        <c:axId val="318932368"/>
         <c:scaling>
           <c:orientation val="minMax"/>
         </c:scaling>
@@ -12283,12 +13175,12 @@
             <a:endParaRPr lang="en-US"/>
           </a:p>
         </c:txPr>
-        <c:crossAx val="305090200"/>
+        <c:crossAx val="318931976"/>
         <c:crosses val="autoZero"/>
         <c:crossBetween val="between"/>
       </c:valAx>
       <c:valAx>
-        <c:axId val="305090592"/>
+        <c:axId val="318932760"/>
         <c:scaling>
           <c:orientation val="minMax"/>
           <c:max val="2"/>
@@ -12382,13 +13274,13 @@
             <a:endParaRPr lang="en-US"/>
           </a:p>
         </c:txPr>
-        <c:crossAx val="304981464"/>
+        <c:crossAx val="248701520"/>
         <c:crosses val="max"/>
         <c:crossBetween val="between"/>
         <c:majorUnit val="1"/>
       </c:valAx>
       <c:catAx>
-        <c:axId val="304981464"/>
+        <c:axId val="248701520"/>
         <c:scaling>
           <c:orientation val="minMax"/>
         </c:scaling>
@@ -12397,7 +13289,7 @@
         <c:majorTickMark val="out"/>
         <c:minorTickMark val="none"/>
         <c:tickLblPos val="nextTo"/>
-        <c:crossAx val="305090592"/>
+        <c:crossAx val="318932760"/>
         <c:crossesAt val="0"/>
         <c:auto val="1"/>
         <c:lblAlgn val="ctr"/>
@@ -12549,7 +13441,17 @@
     </c:title>
     <c:autoTitleDeleted val="0"/>
     <c:plotArea>
-      <c:layout/>
+      <c:layout>
+        <c:manualLayout>
+          <c:layoutTarget val="inner"/>
+          <c:xMode val="edge"/>
+          <c:yMode val="edge"/>
+          <c:x val="9.5682646462934881E-2"/>
+          <c:y val="0.17171296296296296"/>
+          <c:w val="0.81829316536323959"/>
+          <c:h val="0.53878062117235348"/>
+        </c:manualLayout>
+      </c:layout>
       <c:barChart>
         <c:barDir val="col"/>
         <c:grouping val="clustered"/>
@@ -12572,7 +13474,7 @@
           <c:invertIfNegative val="0"/>
           <c:val>
             <c:numRef>
-              <c:f>'Question 5'!Delta2</c:f>
+              <c:f>'Question 5'!$M$5:$M$205</c:f>
               <c:numCache>
                 <c:formatCode>General</c:formatCode>
                 <c:ptCount val="201"/>
@@ -13192,8 +14094,8 @@
           <c:showBubbleSize val="0"/>
         </c:dLbls>
         <c:gapWidth val="0"/>
-        <c:axId val="58608400"/>
-        <c:axId val="58608008"/>
+        <c:axId val="320602408"/>
+        <c:axId val="248703088"/>
       </c:barChart>
       <c:lineChart>
         <c:grouping val="standard"/>
@@ -15712,12 +16614,12 @@
         </c:dLbls>
         <c:marker val="1"/>
         <c:smooth val="0"/>
-        <c:axId val="304982640"/>
-        <c:axId val="58607616"/>
+        <c:axId val="248702304"/>
+        <c:axId val="248702696"/>
         <c:extLst/>
       </c:lineChart>
       <c:catAx>
-        <c:axId val="304982640"/>
+        <c:axId val="248702304"/>
         <c:scaling>
           <c:orientation val="minMax"/>
         </c:scaling>
@@ -15815,7 +16717,7 @@
             <a:endParaRPr lang="en-US"/>
           </a:p>
         </c:txPr>
-        <c:crossAx val="58607616"/>
+        <c:crossAx val="248702696"/>
         <c:crosses val="autoZero"/>
         <c:auto val="1"/>
         <c:lblAlgn val="ctr"/>
@@ -15823,7 +16725,7 @@
         <c:noMultiLvlLbl val="0"/>
       </c:catAx>
       <c:valAx>
-        <c:axId val="58607616"/>
+        <c:axId val="248702696"/>
         <c:scaling>
           <c:orientation val="minMax"/>
         </c:scaling>
@@ -15934,12 +16836,12 @@
             <a:endParaRPr lang="en-US"/>
           </a:p>
         </c:txPr>
-        <c:crossAx val="304982640"/>
+        <c:crossAx val="248702304"/>
         <c:crosses val="autoZero"/>
         <c:crossBetween val="between"/>
       </c:valAx>
       <c:valAx>
-        <c:axId val="58608008"/>
+        <c:axId val="248703088"/>
         <c:scaling>
           <c:orientation val="minMax"/>
           <c:max val="5"/>
@@ -16032,13 +16934,13 @@
             <a:endParaRPr lang="en-US"/>
           </a:p>
         </c:txPr>
-        <c:crossAx val="58608400"/>
+        <c:crossAx val="320602408"/>
         <c:crosses val="max"/>
         <c:crossBetween val="between"/>
         <c:majorUnit val="1"/>
       </c:valAx>
       <c:catAx>
-        <c:axId val="58608400"/>
+        <c:axId val="320602408"/>
         <c:scaling>
           <c:orientation val="minMax"/>
         </c:scaling>
@@ -16047,7 +16949,7 @@
         <c:majorTickMark val="out"/>
         <c:minorTickMark val="none"/>
         <c:tickLblPos val="nextTo"/>
-        <c:crossAx val="58608008"/>
+        <c:crossAx val="248703088"/>
         <c:crosses val="autoZero"/>
         <c:auto val="1"/>
         <c:lblAlgn val="ctr"/>
@@ -16802,11 +17704,11 @@
           <c:showBubbleSize val="0"/>
         </c:dLbls>
         <c:gapWidth val="150"/>
-        <c:axId val="298509504"/>
-        <c:axId val="298510288"/>
+        <c:axId val="320603192"/>
+        <c:axId val="320603584"/>
       </c:barChart>
       <c:catAx>
-        <c:axId val="298509504"/>
+        <c:axId val="320603192"/>
         <c:scaling>
           <c:orientation val="minMax"/>
         </c:scaling>
@@ -16904,7 +17806,7 @@
             <a:endParaRPr lang="en-US"/>
           </a:p>
         </c:txPr>
-        <c:crossAx val="298510288"/>
+        <c:crossAx val="320603584"/>
         <c:crosses val="autoZero"/>
         <c:auto val="1"/>
         <c:lblAlgn val="ctr"/>
@@ -16912,7 +17814,7 @@
         <c:noMultiLvlLbl val="0"/>
       </c:catAx>
       <c:valAx>
-        <c:axId val="298510288"/>
+        <c:axId val="320603584"/>
         <c:scaling>
           <c:orientation val="minMax"/>
         </c:scaling>
@@ -17018,7 +17920,7 @@
             <a:endParaRPr lang="en-US"/>
           </a:p>
         </c:txPr>
-        <c:crossAx val="298509504"/>
+        <c:crossAx val="320603192"/>
         <c:crosses val="autoZero"/>
         <c:crossBetween val="between"/>
       </c:valAx>
@@ -17770,11 +18672,11 @@
           <c:showBubbleSize val="0"/>
         </c:dLbls>
         <c:gapWidth val="150"/>
-        <c:axId val="297925560"/>
-        <c:axId val="297927128"/>
+        <c:axId val="319991544"/>
+        <c:axId val="319991936"/>
       </c:barChart>
       <c:catAx>
-        <c:axId val="297925560"/>
+        <c:axId val="319991544"/>
         <c:scaling>
           <c:orientation val="minMax"/>
         </c:scaling>
@@ -17872,7 +18774,7 @@
             <a:endParaRPr lang="en-US"/>
           </a:p>
         </c:txPr>
-        <c:crossAx val="297927128"/>
+        <c:crossAx val="319991936"/>
         <c:crosses val="autoZero"/>
         <c:auto val="1"/>
         <c:lblAlgn val="ctr"/>
@@ -17880,7 +18782,7 @@
         <c:noMultiLvlLbl val="0"/>
       </c:catAx>
       <c:valAx>
-        <c:axId val="297927128"/>
+        <c:axId val="319991936"/>
         <c:scaling>
           <c:orientation val="minMax"/>
         </c:scaling>
@@ -17986,7 +18888,7 @@
             <a:endParaRPr lang="en-US"/>
           </a:p>
         </c:txPr>
-        <c:crossAx val="297925560"/>
+        <c:crossAx val="319991544"/>
         <c:crosses val="autoZero"/>
         <c:crossBetween val="between"/>
       </c:valAx>
@@ -18177,14 +19079,7 @@
           </c:marker>
           <c:cat>
             <c:strRef>
-              <c:extLst>
-                <c:ext xmlns:c15="http://schemas.microsoft.com/office/drawing/2012/chart" uri="{02D57815-91ED-43cb-92C2-25804820EDAC}">
-                  <c15:fullRef>
-                    <c15:sqref>'Question 6'!$L$4:$L$205</c15:sqref>
-                  </c15:fullRef>
-                </c:ext>
-              </c:extLst>
-              <c:f>'Question 6'!$L$5:$L$205</c:f>
+              <c:f>'Question 6'!$L$4:$L$205</c:f>
               <c:strCache>
                 <c:ptCount val="201"/>
                 <c:pt idx="0">
@@ -18795,14 +19690,7 @@
           </c:cat>
           <c:val>
             <c:numRef>
-              <c:extLst>
-                <c:ext xmlns:c15="http://schemas.microsoft.com/office/drawing/2012/chart" uri="{02D57815-91ED-43cb-92C2-25804820EDAC}">
-                  <c15:fullRef>
-                    <c15:sqref>'Question 6'!$M$4:$M$205</c15:sqref>
-                  </c15:fullRef>
-                </c:ext>
-              </c:extLst>
-              <c:f>'Question 6'!$M$5:$M$205</c:f>
+              <c:f>'Question 6'!$M$4:$M$205</c:f>
               <c:numCache>
                 <c:formatCode>General</c:formatCode>
                 <c:ptCount val="201"/>
@@ -19442,14 +20330,7 @@
           </c:marker>
           <c:cat>
             <c:strRef>
-              <c:extLst>
-                <c:ext xmlns:c15="http://schemas.microsoft.com/office/drawing/2012/chart" uri="{02D57815-91ED-43cb-92C2-25804820EDAC}">
-                  <c15:fullRef>
-                    <c15:sqref>'Question 6'!$L$4:$L$205</c15:sqref>
-                  </c15:fullRef>
-                </c:ext>
-              </c:extLst>
-              <c:f>'Question 6'!$L$5:$L$205</c:f>
+              <c:f>'Question 6'!$L$4:$L$205</c:f>
               <c:strCache>
                 <c:ptCount val="201"/>
                 <c:pt idx="0">
@@ -20060,14 +20941,7 @@
           </c:cat>
           <c:val>
             <c:numRef>
-              <c:extLst>
-                <c:ext xmlns:c15="http://schemas.microsoft.com/office/drawing/2012/chart" uri="{02D57815-91ED-43cb-92C2-25804820EDAC}">
-                  <c15:fullRef>
-                    <c15:sqref>'Question 6'!$O$4:$O$205</c15:sqref>
-                  </c15:fullRef>
-                </c:ext>
-              </c:extLst>
-              <c:f>'Question 6'!$O$5:$O$205</c:f>
+              <c:f>'Question 6'!$O$4:$O$205</c:f>
               <c:numCache>
                 <c:formatCode>General</c:formatCode>
                 <c:ptCount val="201"/>
@@ -20688,8 +21562,8 @@
           <c:showBubbleSize val="0"/>
         </c:dLbls>
         <c:smooth val="0"/>
-        <c:axId val="329902200"/>
-        <c:axId val="329901024"/>
+        <c:axId val="319992720"/>
+        <c:axId val="319993112"/>
         <c:extLst>
           <c:ext xmlns:c15="http://schemas.microsoft.com/office/drawing/2012/chart" uri="{02D57815-91ED-43cb-92C2-25804820EDAC}">
             <c15:filteredLineSeries>
@@ -20726,11 +21600,8 @@
                   <c:strRef>
                     <c:extLst>
                       <c:ext uri="{02D57815-91ED-43cb-92C2-25804820EDAC}">
-                        <c15:fullRef>
+                        <c15:formulaRef>
                           <c15:sqref>'Question 6'!$L$4:$L$205</c15:sqref>
-                        </c15:fullRef>
-                        <c15:formulaRef>
-                          <c15:sqref>'Question 6'!$L$5:$L$205</c15:sqref>
                         </c15:formulaRef>
                       </c:ext>
                     </c:extLst>
@@ -21346,11 +22217,8 @@
                   <c:numRef>
                     <c:extLst>
                       <c:ext uri="{02D57815-91ED-43cb-92C2-25804820EDAC}">
-                        <c15:fullRef>
+                        <c15:formulaRef>
                           <c15:sqref>'Question 6'!$N$4:$N$205</c15:sqref>
-                        </c15:fullRef>
-                        <c15:formulaRef>
-                          <c15:sqref>'Question 6'!$N$5:$N$205</c15:sqref>
                         </c15:formulaRef>
                       </c:ext>
                     </c:extLst>
@@ -21998,13 +22866,10 @@
                 </c:marker>
                 <c:cat>
                   <c:strRef>
-                    <c:extLst>
+                    <c:extLst xmlns:c15="http://schemas.microsoft.com/office/drawing/2012/chart">
                       <c:ext xmlns:c15="http://schemas.microsoft.com/office/drawing/2012/chart" uri="{02D57815-91ED-43cb-92C2-25804820EDAC}">
-                        <c15:fullRef>
+                        <c15:formulaRef>
                           <c15:sqref>'Question 6'!$L$4:$L$205</c15:sqref>
-                        </c15:fullRef>
-                        <c15:formulaRef>
-                          <c15:sqref>'Question 6'!$L$5:$L$205</c15:sqref>
                         </c15:formulaRef>
                       </c:ext>
                     </c:extLst>
@@ -22618,13 +23483,10 @@
                 </c:cat>
                 <c:val>
                   <c:numRef>
-                    <c:extLst>
+                    <c:extLst xmlns:c15="http://schemas.microsoft.com/office/drawing/2012/chart">
                       <c:ext xmlns:c15="http://schemas.microsoft.com/office/drawing/2012/chart" uri="{02D57815-91ED-43cb-92C2-25804820EDAC}">
-                        <c15:fullRef>
+                        <c15:formulaRef>
                           <c15:sqref>'Question 6'!$P$4:$P$205</c15:sqref>
-                        </c15:fullRef>
-                        <c15:formulaRef>
-                          <c15:sqref>'Question 6'!$P$5:$P$205</c15:sqref>
                         </c15:formulaRef>
                       </c:ext>
                     </c:extLst>
@@ -23244,7 +24106,7 @@
         </c:extLst>
       </c:lineChart>
       <c:catAx>
-        <c:axId val="329902200"/>
+        <c:axId val="319992720"/>
         <c:scaling>
           <c:orientation val="minMax"/>
         </c:scaling>
@@ -23342,7 +24204,7 @@
             <a:endParaRPr lang="en-US"/>
           </a:p>
         </c:txPr>
-        <c:crossAx val="329901024"/>
+        <c:crossAx val="319993112"/>
         <c:crosses val="autoZero"/>
         <c:auto val="1"/>
         <c:lblAlgn val="ctr"/>
@@ -23350,7 +24212,7 @@
         <c:noMultiLvlLbl val="0"/>
       </c:catAx>
       <c:valAx>
-        <c:axId val="329901024"/>
+        <c:axId val="319993112"/>
         <c:scaling>
           <c:orientation val="minMax"/>
         </c:scaling>
@@ -23456,7 +24318,7 @@
             <a:endParaRPr lang="en-US"/>
           </a:p>
         </c:txPr>
-        <c:crossAx val="329902200"/>
+        <c:crossAx val="319992720"/>
         <c:crosses val="autoZero"/>
         <c:crossBetween val="between"/>
       </c:valAx>
@@ -23646,14 +24508,7 @@
           <c:invertIfNegative val="0"/>
           <c:cat>
             <c:strRef>
-              <c:extLst>
-                <c:ext xmlns:c15="http://schemas.microsoft.com/office/drawing/2012/chart" uri="{02D57815-91ED-43cb-92C2-25804820EDAC}">
-                  <c15:fullRef>
-                    <c15:sqref>'Question 6'!$A$4:$A$29</c15:sqref>
-                  </c15:fullRef>
-                </c:ext>
-              </c:extLst>
-              <c:f>'Question 6'!$A$5:$A$29</c:f>
+              <c:f>'Question 6'!$A$4:$A$29</c:f>
               <c:strCache>
                 <c:ptCount val="25"/>
                 <c:pt idx="0">
@@ -23736,14 +24591,7 @@
           </c:cat>
           <c:val>
             <c:numRef>
-              <c:extLst>
-                <c:ext xmlns:c15="http://schemas.microsoft.com/office/drawing/2012/chart" uri="{02D57815-91ED-43cb-92C2-25804820EDAC}">
-                  <c15:fullRef>
-                    <c15:sqref>'Question 6'!$B$4:$B$29</c15:sqref>
-                  </c15:fullRef>
-                </c:ext>
-              </c:extLst>
-              <c:f>'Question 6'!$B$5:$B$29</c:f>
+              <c:f>'Question 6'!$B$4:$B$29</c:f>
               <c:numCache>
                 <c:formatCode>General</c:formatCode>
                 <c:ptCount val="25"/>
@@ -23852,14 +24700,7 @@
           <c:invertIfNegative val="0"/>
           <c:cat>
             <c:strRef>
-              <c:extLst>
-                <c:ext xmlns:c15="http://schemas.microsoft.com/office/drawing/2012/chart" uri="{02D57815-91ED-43cb-92C2-25804820EDAC}">
-                  <c15:fullRef>
-                    <c15:sqref>'Question 6'!$A$4:$A$29</c15:sqref>
-                  </c15:fullRef>
-                </c:ext>
-              </c:extLst>
-              <c:f>'Question 6'!$A$5:$A$29</c:f>
+              <c:f>'Question 6'!$A$4:$A$29</c:f>
               <c:strCache>
                 <c:ptCount val="25"/>
                 <c:pt idx="0">
@@ -23942,14 +24783,7 @@
           </c:cat>
           <c:val>
             <c:numRef>
-              <c:extLst>
-                <c:ext xmlns:c15="http://schemas.microsoft.com/office/drawing/2012/chart" uri="{02D57815-91ED-43cb-92C2-25804820EDAC}">
-                  <c15:fullRef>
-                    <c15:sqref>'Question 6'!$D$4:$D$29</c15:sqref>
-                  </c15:fullRef>
-                </c:ext>
-              </c:extLst>
-              <c:f>'Question 6'!$D$5:$D$29</c:f>
+              <c:f>'Question 6'!$D$4:$D$29</c:f>
               <c:numCache>
                 <c:formatCode>General</c:formatCode>
                 <c:ptCount val="25"/>
@@ -24058,14 +24892,7 @@
           <c:invertIfNegative val="0"/>
           <c:cat>
             <c:strRef>
-              <c:extLst>
-                <c:ext xmlns:c15="http://schemas.microsoft.com/office/drawing/2012/chart" uri="{02D57815-91ED-43cb-92C2-25804820EDAC}">
-                  <c15:fullRef>
-                    <c15:sqref>'Question 6'!$A$4:$A$29</c15:sqref>
-                  </c15:fullRef>
-                </c:ext>
-              </c:extLst>
-              <c:f>'Question 6'!$A$5:$A$29</c:f>
+              <c:f>'Question 6'!$A$4:$A$29</c:f>
               <c:strCache>
                 <c:ptCount val="25"/>
                 <c:pt idx="0">
@@ -24148,14 +24975,7 @@
           </c:cat>
           <c:val>
             <c:numRef>
-              <c:extLst>
-                <c:ext xmlns:c15="http://schemas.microsoft.com/office/drawing/2012/chart" uri="{02D57815-91ED-43cb-92C2-25804820EDAC}">
-                  <c15:fullRef>
-                    <c15:sqref>'Question 6'!$F$4:$F$29</c15:sqref>
-                  </c15:fullRef>
-                </c:ext>
-              </c:extLst>
-              <c:f>'Question 6'!$F$5:$F$29</c:f>
+              <c:f>'Question 6'!$F$4:$F$29</c:f>
               <c:numCache>
                 <c:formatCode>General</c:formatCode>
                 <c:ptCount val="25"/>
@@ -24247,8 +25067,8 @@
           <c:showBubbleSize val="0"/>
         </c:dLbls>
         <c:gapWidth val="150"/>
-        <c:axId val="59899440"/>
-        <c:axId val="59899048"/>
+        <c:axId val="322587200"/>
+        <c:axId val="322587592"/>
         <c:extLst>
           <c:ext xmlns:c15="http://schemas.microsoft.com/office/drawing/2012/chart" uri="{02D57815-91ED-43cb-92C2-25804820EDAC}">
             <c15:filteredBarSeries>
@@ -24283,11 +25103,8 @@
                   <c:strRef>
                     <c:extLst>
                       <c:ext uri="{02D57815-91ED-43cb-92C2-25804820EDAC}">
-                        <c15:fullRef>
+                        <c15:formulaRef>
                           <c15:sqref>'Question 6'!$A$4:$A$29</c15:sqref>
-                        </c15:fullRef>
-                        <c15:formulaRef>
-                          <c15:sqref>'Question 6'!$A$5:$A$29</c15:sqref>
                         </c15:formulaRef>
                       </c:ext>
                     </c:extLst>
@@ -24375,11 +25192,8 @@
                   <c:numRef>
                     <c:extLst>
                       <c:ext uri="{02D57815-91ED-43cb-92C2-25804820EDAC}">
-                        <c15:fullRef>
+                        <c15:formulaRef>
                           <c15:sqref>'Question 6'!$C$4:$C$29</c15:sqref>
-                        </c15:fullRef>
-                        <c15:formulaRef>
-                          <c15:sqref>'Question 6'!$C$5:$C$29</c15:sqref>
                         </c15:formulaRef>
                       </c:ext>
                     </c:extLst>
@@ -24496,13 +25310,10 @@
                 <c:invertIfNegative val="0"/>
                 <c:cat>
                   <c:strRef>
-                    <c:extLst>
+                    <c:extLst xmlns:c15="http://schemas.microsoft.com/office/drawing/2012/chart">
                       <c:ext xmlns:c15="http://schemas.microsoft.com/office/drawing/2012/chart" uri="{02D57815-91ED-43cb-92C2-25804820EDAC}">
-                        <c15:fullRef>
+                        <c15:formulaRef>
                           <c15:sqref>'Question 6'!$A$4:$A$29</c15:sqref>
-                        </c15:fullRef>
-                        <c15:formulaRef>
-                          <c15:sqref>'Question 6'!$A$5:$A$29</c15:sqref>
                         </c15:formulaRef>
                       </c:ext>
                     </c:extLst>
@@ -24588,13 +25399,10 @@
                 </c:cat>
                 <c:val>
                   <c:numRef>
-                    <c:extLst>
+                    <c:extLst xmlns:c15="http://schemas.microsoft.com/office/drawing/2012/chart">
                       <c:ext xmlns:c15="http://schemas.microsoft.com/office/drawing/2012/chart" uri="{02D57815-91ED-43cb-92C2-25804820EDAC}">
-                        <c15:fullRef>
+                        <c15:formulaRef>
                           <c15:sqref>'Question 6'!$E$4:$E$29</c15:sqref>
-                        </c15:fullRef>
-                        <c15:formulaRef>
-                          <c15:sqref>'Question 6'!$E$5:$E$29</c15:sqref>
                         </c15:formulaRef>
                       </c:ext>
                     </c:extLst>
@@ -24711,13 +25519,10 @@
                 <c:invertIfNegative val="0"/>
                 <c:cat>
                   <c:strRef>
-                    <c:extLst>
+                    <c:extLst xmlns:c15="http://schemas.microsoft.com/office/drawing/2012/chart">
                       <c:ext xmlns:c15="http://schemas.microsoft.com/office/drawing/2012/chart" uri="{02D57815-91ED-43cb-92C2-25804820EDAC}">
-                        <c15:fullRef>
+                        <c15:formulaRef>
                           <c15:sqref>'Question 6'!$A$4:$A$29</c15:sqref>
-                        </c15:fullRef>
-                        <c15:formulaRef>
-                          <c15:sqref>'Question 6'!$A$5:$A$29</c15:sqref>
                         </c15:formulaRef>
                       </c:ext>
                     </c:extLst>
@@ -24803,13 +25608,10 @@
                 </c:cat>
                 <c:val>
                   <c:numRef>
-                    <c:extLst>
+                    <c:extLst xmlns:c15="http://schemas.microsoft.com/office/drawing/2012/chart">
                       <c:ext xmlns:c15="http://schemas.microsoft.com/office/drawing/2012/chart" uri="{02D57815-91ED-43cb-92C2-25804820EDAC}">
-                        <c15:fullRef>
+                        <c15:formulaRef>
                           <c15:sqref>'Question 6'!$G$4:$G$29</c15:sqref>
-                        </c15:fullRef>
-                        <c15:formulaRef>
-                          <c15:sqref>'Question 6'!$G$5:$G$29</c15:sqref>
                         </c15:formulaRef>
                       </c:ext>
                     </c:extLst>
@@ -24900,7 +25702,7 @@
         </c:extLst>
       </c:barChart>
       <c:catAx>
-        <c:axId val="59899440"/>
+        <c:axId val="322587200"/>
         <c:scaling>
           <c:orientation val="minMax"/>
         </c:scaling>
@@ -24998,7 +25800,7 @@
             <a:endParaRPr lang="en-US"/>
           </a:p>
         </c:txPr>
-        <c:crossAx val="59899048"/>
+        <c:crossAx val="322587592"/>
         <c:crosses val="autoZero"/>
         <c:auto val="1"/>
         <c:lblAlgn val="ctr"/>
@@ -25006,7 +25808,7 @@
         <c:noMultiLvlLbl val="0"/>
       </c:catAx>
       <c:valAx>
-        <c:axId val="59899048"/>
+        <c:axId val="322587592"/>
         <c:scaling>
           <c:orientation val="minMax"/>
         </c:scaling>
@@ -25112,7 +25914,7 @@
             <a:endParaRPr lang="en-US"/>
           </a:p>
         </c:txPr>
-        <c:crossAx val="59899440"/>
+        <c:crossAx val="322587200"/>
         <c:crosses val="autoZero"/>
         <c:crossBetween val="between"/>
         <c:majorUnit val="1"/>
@@ -26946,11 +27748,11 @@
           <c:showPercent val="0"/>
           <c:showBubbleSize val="0"/>
         </c:dLbls>
-        <c:axId val="62344672"/>
-        <c:axId val="62345064"/>
+        <c:axId val="322588376"/>
+        <c:axId val="322804328"/>
       </c:scatterChart>
       <c:valAx>
-        <c:axId val="62344672"/>
+        <c:axId val="322588376"/>
         <c:scaling>
           <c:orientation val="minMax"/>
         </c:scaling>
@@ -27007,12 +27809,12 @@
             <a:endParaRPr lang="en-US"/>
           </a:p>
         </c:txPr>
-        <c:crossAx val="62345064"/>
+        <c:crossAx val="322804328"/>
         <c:crosses val="autoZero"/>
         <c:crossBetween val="midCat"/>
       </c:valAx>
       <c:valAx>
-        <c:axId val="62345064"/>
+        <c:axId val="322804328"/>
         <c:scaling>
           <c:orientation val="minMax"/>
         </c:scaling>
@@ -27069,7 +27871,7 @@
             <a:endParaRPr lang="en-US"/>
           </a:p>
         </c:txPr>
-        <c:crossAx val="62344672"/>
+        <c:crossAx val="322588376"/>
         <c:crosses val="autoZero"/>
         <c:crossBetween val="midCat"/>
       </c:valAx>

</xml_diff>

<commit_message>
Fixed a couple formatting errors in the report and updated the README.
</commit_message>
<xml_diff>
--- a/project2/Project Report - Project 2 Group 1.docx
+++ b/project2/Project Report - Project 2 Group 1.docx
@@ -2555,13 +2555,12 @@
       <w:r>
         <w:t>39</w:t>
       </w:r>
-      <w:bookmarkStart w:id="0" w:name="_GoBack"/>
-      <w:bookmarkEnd w:id="0"/>
       <w:r>
         <w:t>], all algorithms returned the same values.</w:t>
       </w:r>
     </w:p>
     <w:p>
+      <w:bookmarkStart w:id="0" w:name="_GoBack"/>
       <w:r>
         <w:rPr>
           <w:noProof/>
@@ -2581,6 +2580,7 @@
           </wp:inline>
         </w:drawing>
       </w:r>
+      <w:bookmarkEnd w:id="0"/>
     </w:p>
     <w:p>
       <w:pPr>
@@ -4560,11 +4560,11 @@
           <c:showBubbleSize val="0"/>
         </c:dLbls>
         <c:gapWidth val="150"/>
-        <c:axId val="248801608"/>
-        <c:axId val="248802000"/>
+        <c:axId val="252146264"/>
+        <c:axId val="252145872"/>
       </c:barChart>
       <c:catAx>
-        <c:axId val="248801608"/>
+        <c:axId val="252146264"/>
         <c:scaling>
           <c:orientation val="minMax"/>
         </c:scaling>
@@ -4662,7 +4662,7 @@
             <a:endParaRPr lang="en-US"/>
           </a:p>
         </c:txPr>
-        <c:crossAx val="248802000"/>
+        <c:crossAx val="252145872"/>
         <c:crosses val="autoZero"/>
         <c:auto val="1"/>
         <c:lblAlgn val="ctr"/>
@@ -4671,7 +4671,7 @@
         <c:noMultiLvlLbl val="0"/>
       </c:catAx>
       <c:valAx>
-        <c:axId val="248802000"/>
+        <c:axId val="252145872"/>
         <c:scaling>
           <c:orientation val="minMax"/>
         </c:scaling>
@@ -4777,7 +4777,7 @@
             <a:endParaRPr lang="en-US"/>
           </a:p>
         </c:txPr>
-        <c:crossAx val="248801608"/>
+        <c:crossAx val="252146264"/>
         <c:crosses val="autoZero"/>
         <c:crossBetween val="between"/>
       </c:valAx>
@@ -5340,11 +5340,11 @@
           <c:showPercent val="0"/>
           <c:showBubbleSize val="0"/>
         </c:dLbls>
-        <c:axId val="322805112"/>
-        <c:axId val="322805504"/>
+        <c:axId val="252147832"/>
+        <c:axId val="240455024"/>
       </c:scatterChart>
       <c:valAx>
-        <c:axId val="322805112"/>
+        <c:axId val="252147832"/>
         <c:scaling>
           <c:orientation val="minMax"/>
           <c:max val="30"/>
@@ -5462,12 +5462,12 @@
             <a:endParaRPr lang="en-US"/>
           </a:p>
         </c:txPr>
-        <c:crossAx val="322805504"/>
+        <c:crossAx val="240455024"/>
         <c:crosses val="autoZero"/>
         <c:crossBetween val="midCat"/>
       </c:valAx>
       <c:valAx>
-        <c:axId val="322805504"/>
+        <c:axId val="240455024"/>
         <c:scaling>
           <c:orientation val="minMax"/>
         </c:scaling>
@@ -5579,7 +5579,7 @@
             <a:endParaRPr lang="en-US"/>
           </a:p>
         </c:txPr>
-        <c:crossAx val="322805112"/>
+        <c:crossAx val="252147832"/>
         <c:crosses val="autoZero"/>
         <c:crossBetween val="midCat"/>
       </c:valAx>
@@ -8776,11 +8776,11 @@
           <c:showPercent val="0"/>
           <c:showBubbleSize val="0"/>
         </c:dLbls>
-        <c:axId val="324595184"/>
-        <c:axId val="324595576"/>
+        <c:axId val="323203832"/>
+        <c:axId val="323204224"/>
       </c:scatterChart>
       <c:valAx>
-        <c:axId val="324595184"/>
+        <c:axId val="323203832"/>
         <c:scaling>
           <c:orientation val="minMax"/>
           <c:max val="1000"/>
@@ -8892,12 +8892,12 @@
             <a:endParaRPr lang="en-US"/>
           </a:p>
         </c:txPr>
-        <c:crossAx val="324595576"/>
+        <c:crossAx val="323204224"/>
         <c:crosses val="autoZero"/>
         <c:crossBetween val="midCat"/>
       </c:valAx>
       <c:valAx>
-        <c:axId val="324595576"/>
+        <c:axId val="323204224"/>
         <c:scaling>
           <c:orientation val="minMax"/>
         </c:scaling>
@@ -9009,7 +9009,7 @@
             <a:endParaRPr lang="en-US"/>
           </a:p>
         </c:txPr>
-        <c:crossAx val="324595184"/>
+        <c:crossAx val="323203832"/>
         <c:crosses val="autoZero"/>
         <c:crossBetween val="midCat"/>
       </c:valAx>
@@ -9419,11 +9419,11 @@
           <c:showBubbleSize val="0"/>
         </c:dLbls>
         <c:gapWidth val="150"/>
-        <c:axId val="248802784"/>
-        <c:axId val="318931192"/>
+        <c:axId val="252148616"/>
+        <c:axId val="252149008"/>
       </c:barChart>
       <c:catAx>
-        <c:axId val="248802784"/>
+        <c:axId val="252148616"/>
         <c:scaling>
           <c:orientation val="minMax"/>
         </c:scaling>
@@ -9521,7 +9521,7 @@
             <a:endParaRPr lang="en-US"/>
           </a:p>
         </c:txPr>
-        <c:crossAx val="318931192"/>
+        <c:crossAx val="252149008"/>
         <c:crosses val="autoZero"/>
         <c:auto val="1"/>
         <c:lblAlgn val="ctr"/>
@@ -9529,7 +9529,7 @@
         <c:noMultiLvlLbl val="0"/>
       </c:catAx>
       <c:valAx>
-        <c:axId val="318931192"/>
+        <c:axId val="252149008"/>
         <c:scaling>
           <c:orientation val="minMax"/>
         </c:scaling>
@@ -9635,7 +9635,7 @@
             <a:endParaRPr lang="en-US"/>
           </a:p>
         </c:txPr>
-        <c:crossAx val="248802784"/>
+        <c:crossAx val="252148616"/>
         <c:crosses val="autoZero"/>
         <c:crossBetween val="between"/>
         <c:majorUnit val="1"/>
@@ -9793,7 +9793,7 @@
           <c:x val="9.5304162929000957E-2"/>
           <c:y val="0.17171296296296296"/>
           <c:w val="0.81901192730655503"/>
-          <c:h val="0.53415099154272383"/>
+          <c:h val="0.56515870109259592"/>
         </c:manualLayout>
       </c:layout>
       <c:barChart>
@@ -10438,8 +10438,8 @@
           <c:showBubbleSize val="0"/>
         </c:dLbls>
         <c:gapWidth val="0"/>
-        <c:axId val="248701520"/>
-        <c:axId val="318932760"/>
+        <c:axId val="248344904"/>
+        <c:axId val="248342944"/>
       </c:barChart>
       <c:lineChart>
         <c:grouping val="standard"/>
@@ -12958,12 +12958,12 @@
         </c:dLbls>
         <c:marker val="1"/>
         <c:smooth val="0"/>
-        <c:axId val="318931976"/>
-        <c:axId val="318932368"/>
+        <c:axId val="248345688"/>
+        <c:axId val="248346080"/>
         <c:extLst/>
       </c:lineChart>
       <c:catAx>
-        <c:axId val="318931976"/>
+        <c:axId val="248345688"/>
         <c:scaling>
           <c:orientation val="minMax"/>
         </c:scaling>
@@ -13061,7 +13061,7 @@
             <a:endParaRPr lang="en-US"/>
           </a:p>
         </c:txPr>
-        <c:crossAx val="318932368"/>
+        <c:crossAx val="248346080"/>
         <c:crosses val="autoZero"/>
         <c:auto val="1"/>
         <c:lblAlgn val="ctr"/>
@@ -13069,7 +13069,7 @@
         <c:noMultiLvlLbl val="0"/>
       </c:catAx>
       <c:valAx>
-        <c:axId val="318932368"/>
+        <c:axId val="248346080"/>
         <c:scaling>
           <c:orientation val="minMax"/>
         </c:scaling>
@@ -13175,12 +13175,12 @@
             <a:endParaRPr lang="en-US"/>
           </a:p>
         </c:txPr>
-        <c:crossAx val="318931976"/>
+        <c:crossAx val="248345688"/>
         <c:crosses val="autoZero"/>
         <c:crossBetween val="between"/>
       </c:valAx>
       <c:valAx>
-        <c:axId val="318932760"/>
+        <c:axId val="248342944"/>
         <c:scaling>
           <c:orientation val="minMax"/>
           <c:max val="2"/>
@@ -13274,13 +13274,13 @@
             <a:endParaRPr lang="en-US"/>
           </a:p>
         </c:txPr>
-        <c:crossAx val="248701520"/>
+        <c:crossAx val="248344904"/>
         <c:crosses val="max"/>
         <c:crossBetween val="between"/>
         <c:majorUnit val="1"/>
       </c:valAx>
       <c:catAx>
-        <c:axId val="248701520"/>
+        <c:axId val="248344904"/>
         <c:scaling>
           <c:orientation val="minMax"/>
         </c:scaling>
@@ -13289,7 +13289,7 @@
         <c:majorTickMark val="out"/>
         <c:minorTickMark val="none"/>
         <c:tickLblPos val="nextTo"/>
-        <c:crossAx val="318932760"/>
+        <c:crossAx val="248342944"/>
         <c:crossesAt val="0"/>
         <c:auto val="1"/>
         <c:lblAlgn val="ctr"/>
@@ -13449,7 +13449,7 @@
           <c:x val="9.5682646462934881E-2"/>
           <c:y val="0.17171296296296296"/>
           <c:w val="0.81829316536323959"/>
-          <c:h val="0.53878062117235348"/>
+          <c:h val="0.58211391076115482"/>
         </c:manualLayout>
       </c:layout>
       <c:barChart>
@@ -14094,8 +14094,8 @@
           <c:showBubbleSize val="0"/>
         </c:dLbls>
         <c:gapWidth val="0"/>
-        <c:axId val="320602408"/>
-        <c:axId val="248703088"/>
+        <c:axId val="250398984"/>
+        <c:axId val="250398592"/>
       </c:barChart>
       <c:lineChart>
         <c:grouping val="standard"/>
@@ -16614,12 +16614,12 @@
         </c:dLbls>
         <c:marker val="1"/>
         <c:smooth val="0"/>
-        <c:axId val="248702304"/>
-        <c:axId val="248702696"/>
+        <c:axId val="188259848"/>
+        <c:axId val="250398200"/>
         <c:extLst/>
       </c:lineChart>
       <c:catAx>
-        <c:axId val="248702304"/>
+        <c:axId val="188259848"/>
         <c:scaling>
           <c:orientation val="minMax"/>
         </c:scaling>
@@ -16717,7 +16717,7 @@
             <a:endParaRPr lang="en-US"/>
           </a:p>
         </c:txPr>
-        <c:crossAx val="248702696"/>
+        <c:crossAx val="250398200"/>
         <c:crosses val="autoZero"/>
         <c:auto val="1"/>
         <c:lblAlgn val="ctr"/>
@@ -16725,7 +16725,7 @@
         <c:noMultiLvlLbl val="0"/>
       </c:catAx>
       <c:valAx>
-        <c:axId val="248702696"/>
+        <c:axId val="250398200"/>
         <c:scaling>
           <c:orientation val="minMax"/>
         </c:scaling>
@@ -16836,12 +16836,12 @@
             <a:endParaRPr lang="en-US"/>
           </a:p>
         </c:txPr>
-        <c:crossAx val="248702304"/>
+        <c:crossAx val="188259848"/>
         <c:crosses val="autoZero"/>
         <c:crossBetween val="between"/>
       </c:valAx>
       <c:valAx>
-        <c:axId val="248703088"/>
+        <c:axId val="250398592"/>
         <c:scaling>
           <c:orientation val="minMax"/>
           <c:max val="5"/>
@@ -16934,13 +16934,13 @@
             <a:endParaRPr lang="en-US"/>
           </a:p>
         </c:txPr>
-        <c:crossAx val="320602408"/>
+        <c:crossAx val="250398984"/>
         <c:crosses val="max"/>
         <c:crossBetween val="between"/>
         <c:majorUnit val="1"/>
       </c:valAx>
       <c:catAx>
-        <c:axId val="320602408"/>
+        <c:axId val="250398984"/>
         <c:scaling>
           <c:orientation val="minMax"/>
         </c:scaling>
@@ -16949,7 +16949,7 @@
         <c:majorTickMark val="out"/>
         <c:minorTickMark val="none"/>
         <c:tickLblPos val="nextTo"/>
-        <c:crossAx val="248703088"/>
+        <c:crossAx val="250398592"/>
         <c:crosses val="autoZero"/>
         <c:auto val="1"/>
         <c:lblAlgn val="ctr"/>
@@ -17704,11 +17704,11 @@
           <c:showBubbleSize val="0"/>
         </c:dLbls>
         <c:gapWidth val="150"/>
-        <c:axId val="320603192"/>
-        <c:axId val="320603584"/>
+        <c:axId val="250399768"/>
+        <c:axId val="252608696"/>
       </c:barChart>
       <c:catAx>
-        <c:axId val="320603192"/>
+        <c:axId val="250399768"/>
         <c:scaling>
           <c:orientation val="minMax"/>
         </c:scaling>
@@ -17806,7 +17806,7 @@
             <a:endParaRPr lang="en-US"/>
           </a:p>
         </c:txPr>
-        <c:crossAx val="320603584"/>
+        <c:crossAx val="252608696"/>
         <c:crosses val="autoZero"/>
         <c:auto val="1"/>
         <c:lblAlgn val="ctr"/>
@@ -17814,7 +17814,7 @@
         <c:noMultiLvlLbl val="0"/>
       </c:catAx>
       <c:valAx>
-        <c:axId val="320603584"/>
+        <c:axId val="252608696"/>
         <c:scaling>
           <c:orientation val="minMax"/>
         </c:scaling>
@@ -17920,7 +17920,7 @@
             <a:endParaRPr lang="en-US"/>
           </a:p>
         </c:txPr>
-        <c:crossAx val="320603192"/>
+        <c:crossAx val="250399768"/>
         <c:crosses val="autoZero"/>
         <c:crossBetween val="between"/>
       </c:valAx>
@@ -18672,11 +18672,11 @@
           <c:showBubbleSize val="0"/>
         </c:dLbls>
         <c:gapWidth val="150"/>
-        <c:axId val="319991544"/>
-        <c:axId val="319991936"/>
+        <c:axId val="252609480"/>
+        <c:axId val="252609872"/>
       </c:barChart>
       <c:catAx>
-        <c:axId val="319991544"/>
+        <c:axId val="252609480"/>
         <c:scaling>
           <c:orientation val="minMax"/>
         </c:scaling>
@@ -18774,7 +18774,7 @@
             <a:endParaRPr lang="en-US"/>
           </a:p>
         </c:txPr>
-        <c:crossAx val="319991936"/>
+        <c:crossAx val="252609872"/>
         <c:crosses val="autoZero"/>
         <c:auto val="1"/>
         <c:lblAlgn val="ctr"/>
@@ -18782,7 +18782,7 @@
         <c:noMultiLvlLbl val="0"/>
       </c:catAx>
       <c:valAx>
-        <c:axId val="319991936"/>
+        <c:axId val="252609872"/>
         <c:scaling>
           <c:orientation val="minMax"/>
         </c:scaling>
@@ -18888,7 +18888,7 @@
             <a:endParaRPr lang="en-US"/>
           </a:p>
         </c:txPr>
-        <c:crossAx val="319991544"/>
+        <c:crossAx val="252609480"/>
         <c:crosses val="autoZero"/>
         <c:crossBetween val="between"/>
       </c:valAx>
@@ -19045,7 +19045,7 @@
           <c:x val="0.12548381452318461"/>
           <c:y val="0.17171296296296296"/>
           <c:w val="0.84396062992125986"/>
-          <c:h val="0.53878062117235348"/>
+          <c:h val="0.48520903637045371"/>
         </c:manualLayout>
       </c:layout>
       <c:lineChart>
@@ -21562,8 +21562,8 @@
           <c:showBubbleSize val="0"/>
         </c:dLbls>
         <c:smooth val="0"/>
-        <c:axId val="319992720"/>
-        <c:axId val="319993112"/>
+        <c:axId val="240451496"/>
+        <c:axId val="240451888"/>
         <c:extLst>
           <c:ext xmlns:c15="http://schemas.microsoft.com/office/drawing/2012/chart" uri="{02D57815-91ED-43cb-92C2-25804820EDAC}">
             <c15:filteredLineSeries>
@@ -24106,7 +24106,7 @@
         </c:extLst>
       </c:lineChart>
       <c:catAx>
-        <c:axId val="319992720"/>
+        <c:axId val="240451496"/>
         <c:scaling>
           <c:orientation val="minMax"/>
         </c:scaling>
@@ -24204,7 +24204,7 @@
             <a:endParaRPr lang="en-US"/>
           </a:p>
         </c:txPr>
-        <c:crossAx val="319993112"/>
+        <c:crossAx val="240451888"/>
         <c:crosses val="autoZero"/>
         <c:auto val="1"/>
         <c:lblAlgn val="ctr"/>
@@ -24212,7 +24212,7 @@
         <c:noMultiLvlLbl val="0"/>
       </c:catAx>
       <c:valAx>
-        <c:axId val="319993112"/>
+        <c:axId val="240451888"/>
         <c:scaling>
           <c:orientation val="minMax"/>
         </c:scaling>
@@ -24318,7 +24318,7 @@
             <a:endParaRPr lang="en-US"/>
           </a:p>
         </c:txPr>
-        <c:crossAx val="319992720"/>
+        <c:crossAx val="240451496"/>
         <c:crosses val="autoZero"/>
         <c:crossBetween val="between"/>
       </c:valAx>
@@ -24332,6 +24332,16 @@
     </c:plotArea>
     <c:legend>
       <c:legendPos val="b"/>
+      <c:layout>
+        <c:manualLayout>
+          <c:xMode val="edge"/>
+          <c:yMode val="edge"/>
+          <c:x val="0.37270042591981389"/>
+          <c:y val="0.88169572553430819"/>
+          <c:w val="0.25459914816037216"/>
+          <c:h val="0.10044713160854893"/>
+        </c:manualLayout>
+      </c:layout>
       <c:overlay val="0"/>
       <c:spPr>
         <a:noFill/>
@@ -24475,7 +24485,7 @@
           <c:x val="0.13178937007874017"/>
           <c:y val="0.17171296296296296"/>
           <c:w val="0.8376550743657043"/>
-          <c:h val="0.56310914260717415"/>
+          <c:h val="0.51969822376854047"/>
         </c:manualLayout>
       </c:layout>
       <c:barChart>
@@ -25067,8 +25077,8 @@
           <c:showBubbleSize val="0"/>
         </c:dLbls>
         <c:gapWidth val="150"/>
-        <c:axId val="322587200"/>
-        <c:axId val="322587592"/>
+        <c:axId val="240452672"/>
+        <c:axId val="240453064"/>
         <c:extLst>
           <c:ext xmlns:c15="http://schemas.microsoft.com/office/drawing/2012/chart" uri="{02D57815-91ED-43cb-92C2-25804820EDAC}">
             <c15:filteredBarSeries>
@@ -25702,7 +25712,7 @@
         </c:extLst>
       </c:barChart>
       <c:catAx>
-        <c:axId val="322587200"/>
+        <c:axId val="240452672"/>
         <c:scaling>
           <c:orientation val="minMax"/>
         </c:scaling>
@@ -25800,7 +25810,7 @@
             <a:endParaRPr lang="en-US"/>
           </a:p>
         </c:txPr>
-        <c:crossAx val="322587592"/>
+        <c:crossAx val="240453064"/>
         <c:crosses val="autoZero"/>
         <c:auto val="1"/>
         <c:lblAlgn val="ctr"/>
@@ -25808,7 +25818,7 @@
         <c:noMultiLvlLbl val="0"/>
       </c:catAx>
       <c:valAx>
-        <c:axId val="322587592"/>
+        <c:axId val="240453064"/>
         <c:scaling>
           <c:orientation val="minMax"/>
         </c:scaling>
@@ -25914,7 +25924,7 @@
             <a:endParaRPr lang="en-US"/>
           </a:p>
         </c:txPr>
-        <c:crossAx val="322587200"/>
+        <c:crossAx val="240452672"/>
         <c:crosses val="autoZero"/>
         <c:crossBetween val="between"/>
         <c:majorUnit val="1"/>
@@ -25929,6 +25939,16 @@
     </c:plotArea>
     <c:legend>
       <c:legendPos val="b"/>
+      <c:layout>
+        <c:manualLayout>
+          <c:xMode val="edge"/>
+          <c:yMode val="edge"/>
+          <c:x val="0.34294129023345765"/>
+          <c:y val="0.88294500396752729"/>
+          <c:w val="0.31411726165808224"/>
+          <c:h val="0.10465189525727889"/>
+        </c:manualLayout>
+      </c:layout>
       <c:overlay val="0"/>
       <c:spPr>
         <a:noFill/>
@@ -27748,11 +27768,11 @@
           <c:showPercent val="0"/>
           <c:showBubbleSize val="0"/>
         </c:dLbls>
-        <c:axId val="322588376"/>
-        <c:axId val="322804328"/>
+        <c:axId val="240453848"/>
+        <c:axId val="240454240"/>
       </c:scatterChart>
       <c:valAx>
-        <c:axId val="322588376"/>
+        <c:axId val="240453848"/>
         <c:scaling>
           <c:orientation val="minMax"/>
         </c:scaling>
@@ -27809,12 +27829,12 @@
             <a:endParaRPr lang="en-US"/>
           </a:p>
         </c:txPr>
-        <c:crossAx val="322804328"/>
+        <c:crossAx val="240454240"/>
         <c:crosses val="autoZero"/>
         <c:crossBetween val="midCat"/>
       </c:valAx>
       <c:valAx>
-        <c:axId val="322804328"/>
+        <c:axId val="240454240"/>
         <c:scaling>
           <c:orientation val="minMax"/>
         </c:scaling>
@@ -27871,7 +27891,7 @@
             <a:endParaRPr lang="en-US"/>
           </a:p>
         </c:txPr>
-        <c:crossAx val="322588376"/>
+        <c:crossAx val="240453848"/>
         <c:crosses val="autoZero"/>
         <c:crossBetween val="midCat"/>
       </c:valAx>

</xml_diff>